<commit_message>
display real system state
</commit_message>
<xml_diff>
--- a/wahadlo_odwrócone_krzysztof_piekorz_piotr_zajac.docx
+++ b/wahadlo_odwrócone_krzysztof_piekorz_piotr_zajac.docx
@@ -1956,14 +1956,27 @@
       <w:r>
         <w:t xml:space="preserve">Rys. </w:t>
       </w:r>
-      <w:fldSimple w:instr=" SEQ Rys. \* ARABIC ">
-        <w:r>
-          <w:rPr>
-            <w:noProof/>
-          </w:rPr>
-          <w:t>1</w:t>
-        </w:r>
-      </w:fldSimple>
+      <w:r>
+        <w:fldChar w:fldCharType="begin"/>
+      </w:r>
+      <w:r>
+        <w:instrText xml:space="preserve"> SEQ Rys. \* ARABIC </w:instrText>
+      </w:r>
+      <w:r>
+        <w:fldChar w:fldCharType="separate"/>
+      </w:r>
+      <w:r>
+        <w:rPr>
+          <w:noProof/>
+        </w:rPr>
+        <w:t>1</w:t>
+      </w:r>
+      <w:r>
+        <w:rPr>
+          <w:noProof/>
+        </w:rPr>
+        <w:fldChar w:fldCharType="end"/>
+      </w:r>
       <w:r>
         <w:t xml:space="preserve"> Wahadło odwrócone - pozycja stabilizacji</w:t>
       </w:r>
@@ -2020,14 +2033,27 @@
       <w:r>
         <w:t xml:space="preserve">Rys. </w:t>
       </w:r>
-      <w:fldSimple w:instr=" SEQ Rys. \* ARABIC ">
-        <w:r>
-          <w:rPr>
-            <w:noProof/>
-          </w:rPr>
-          <w:t>2</w:t>
-        </w:r>
-      </w:fldSimple>
+      <w:r>
+        <w:fldChar w:fldCharType="begin"/>
+      </w:r>
+      <w:r>
+        <w:instrText xml:space="preserve"> SEQ Rys. \* ARABIC </w:instrText>
+      </w:r>
+      <w:r>
+        <w:fldChar w:fldCharType="separate"/>
+      </w:r>
+      <w:r>
+        <w:rPr>
+          <w:noProof/>
+        </w:rPr>
+        <w:t>2</w:t>
+      </w:r>
+      <w:r>
+        <w:rPr>
+          <w:noProof/>
+        </w:rPr>
+        <w:fldChar w:fldCharType="end"/>
+      </w:r>
       <w:r>
         <w:t xml:space="preserve"> Wahadło odwrócone - pozycja startowa</w:t>
       </w:r>
@@ -24258,6 +24284,64 @@
       </w:r>
     </w:p>
     <w:p>
+      <w:pPr>
+        <w:pStyle w:val="Code"/>
+      </w:pPr>
+      <w:bookmarkStart w:id="20" w:name="_GoBack"/>
+      <w:bookmarkEnd w:id="20"/>
+      <w:r>
+        <w:t>T = 10; % czas symulacji</w:t>
+      </w:r>
+    </w:p>
+    <w:p>
+      <w:pPr>
+        <w:pStyle w:val="Code"/>
+      </w:pPr>
+      <w:proofErr w:type="spellStart"/>
+      <w:r>
+        <w:t>sim_step</w:t>
+      </w:r>
+      <w:proofErr w:type="spellEnd"/>
+      <w:r>
+        <w:t xml:space="preserve"> = 0.01; %Krok symulacji</w:t>
+      </w:r>
+    </w:p>
+    <w:p>
+      <w:pPr>
+        <w:pStyle w:val="Code"/>
+        <w:rPr>
+          <w:lang w:val="en-US"/>
+        </w:rPr>
+      </w:pPr>
+      <w:r>
+        <w:rPr>
+          <w:lang w:val="en-US"/>
+        </w:rPr>
+        <w:t>out = sim('</w:t>
+      </w:r>
+      <w:proofErr w:type="spellStart"/>
+      <w:r>
+        <w:rPr>
+          <w:lang w:val="en-US"/>
+        </w:rPr>
+        <w:t>pendulum_dynamics.slx</w:t>
+      </w:r>
+      <w:proofErr w:type="spellEnd"/>
+      <w:r>
+        <w:rPr>
+          <w:lang w:val="en-US"/>
+        </w:rPr>
+        <w:t>', T)</w:t>
+      </w:r>
+    </w:p>
+    <w:p>
+      <w:pPr>
+        <w:rPr>
+          <w:lang w:val="en-US"/>
+        </w:rPr>
+      </w:pPr>
+    </w:p>
+    <w:p>
       <w:r>
         <w:rPr>
           <w:noProof/>
@@ -24324,16 +24408,14 @@
       <w:pPr>
         <w:pStyle w:val="Nagwek2"/>
       </w:pPr>
-      <w:bookmarkStart w:id="20" w:name="_Toc70365156"/>
+      <w:bookmarkStart w:id="21" w:name="_Toc70365156"/>
       <w:r>
         <w:t>Stworzenie obiektu modelu</w:t>
       </w:r>
-      <w:bookmarkEnd w:id="20"/>
+      <w:bookmarkEnd w:id="21"/>
       <w:r>
         <w:t xml:space="preserve"> nieliniowego</w:t>
       </w:r>
-      <w:bookmarkStart w:id="21" w:name="_GoBack"/>
-      <w:bookmarkEnd w:id="21"/>
     </w:p>
     <w:p>
       <w:r>
@@ -24387,7 +24469,11 @@
       </w:r>
       <w:proofErr w:type="spellEnd"/>
       <w:r>
-        <w:t xml:space="preserve"> funkcję …, która jako argument przyjmuje stworzony wcześniej przygotowane dane, obiekt modelu, oraz tablicę w której </w:t>
+        <w:t xml:space="preserve"> funkcję …, która jako argument przyjmuje stworzony wcześniej przygotowane dane, </w:t>
+      </w:r>
+      <w:r>
+        <w:lastRenderedPageBreak/>
+        <w:t xml:space="preserve">obiekt modelu, oraz tablicę w której </w:t>
       </w:r>
       <w:proofErr w:type="spellStart"/>
       <w:r>
@@ -25559,7 +25645,6 @@
   <w:style w:type="character" w:default="1" w:styleId="Domylnaczcionkaakapitu">
     <w:name w:val="Default Paragraph Font"/>
     <w:uiPriority w:val="1"/>
-    <w:semiHidden/>
     <w:unhideWhenUsed/>
   </w:style>
   <w:style w:type="table" w:default="1" w:styleId="Standardowy">
@@ -26130,6 +26215,29 @@
       <w:ind w:left="440"/>
     </w:pPr>
   </w:style>
+  <w:style w:type="paragraph" w:customStyle="1" w:styleId="Code">
+    <w:name w:val="Code"/>
+    <w:qFormat/>
+    <w:rsid w:val="005343C8"/>
+    <w:pPr>
+      <w:pBdr>
+        <w:top w:val="single" w:sz="2" w:space="4" w:color="D9D9D9" w:themeColor="background1" w:themeShade="D9"/>
+        <w:left w:val="single" w:sz="2" w:space="4" w:color="D9D9D9" w:themeColor="background1" w:themeShade="D9"/>
+        <w:bottom w:val="single" w:sz="2" w:space="4" w:color="D9D9D9" w:themeColor="background1" w:themeShade="D9"/>
+        <w:right w:val="single" w:sz="2" w:space="4" w:color="D9D9D9" w:themeColor="background1" w:themeShade="D9"/>
+      </w:pBdr>
+      <w:shd w:val="clear" w:color="auto" w:fill="F2F2F2" w:themeFill="background1" w:themeFillShade="F2"/>
+      <w:spacing w:before="140" w:after="140" w:line="280" w:lineRule="exact"/>
+      <w:ind w:left="57" w:firstLine="113"/>
+      <w:contextualSpacing/>
+    </w:pPr>
+    <w:rPr>
+      <w:rFonts w:ascii="Consolas" w:eastAsiaTheme="majorEastAsia" w:hAnsi="Consolas" w:cstheme="majorBidi"/>
+      <w:sz w:val="21"/>
+      <w:szCs w:val="20"/>
+      <w:lang w:eastAsia="pl-PL"/>
+    </w:rPr>
+  </w:style>
 </w:styles>
 </file>
 
@@ -26470,7 +26578,7 @@
 </file>
 
 <file path=customXml/itemProps2.xml><?xml version="1.0" encoding="utf-8"?>
-<ds:datastoreItem xmlns:ds="http://schemas.openxmlformats.org/officeDocument/2006/customXml" ds:itemID="{48BA6329-2DB7-483F-A761-4DF6DED832D1}">
+<ds:datastoreItem xmlns:ds="http://schemas.openxmlformats.org/officeDocument/2006/customXml" ds:itemID="{0DF9D61E-02EF-48D8-BF64-CCCE8B77EED9}">
   <ds:schemaRefs>
     <ds:schemaRef ds:uri="http://schemas.openxmlformats.org/officeDocument/2006/bibliography"/>
   </ds:schemaRefs>

</xml_diff>

<commit_message>
start of new summary
</commit_message>
<xml_diff>
--- a/wahadlo_odwrócone_krzysztof_piekorz_piotr_zajac.docx
+++ b/wahadlo_odwrócone_krzysztof_piekorz_piotr_zajac.docx
@@ -24266,11 +24266,9 @@
       <w:r>
         <w:t xml:space="preserve">Ze względu na brak możliwości fizycznego dostępu do stanowiska wahadła odwróconego konieczne jest skorzystanie z modelu </w:t>
       </w:r>
-      <w:proofErr w:type="spellStart"/>
       <w:r>
-        <w:t>wahadał</w:t>
+        <w:t>wahadła</w:t>
       </w:r>
-      <w:proofErr w:type="spellEnd"/>
       <w:r>
         <w:t xml:space="preserve"> rzeczywistego stworzonego w </w:t>
       </w:r>
@@ -24287,8 +24285,6 @@
       <w:pPr>
         <w:pStyle w:val="Code"/>
       </w:pPr>
-      <w:bookmarkStart w:id="20" w:name="_GoBack"/>
-      <w:bookmarkEnd w:id="20"/>
       <w:r>
         <w:t>T = 10; % czas symulacji</w:t>
       </w:r>
@@ -24393,41 +24389,52 @@
       </w:r>
       <w:proofErr w:type="spellEnd"/>
       <w:r>
-        <w:t xml:space="preserve"> pozwoli na zapisanie danych w odpowiedniej formie, wykorzystywaną przez funkcję do identyfikacji nieznanych parametrów modelu </w:t>
-      </w:r>
-      <w:proofErr w:type="spellStart"/>
-      <w:r>
-        <w:t>modelu</w:t>
-      </w:r>
-      <w:proofErr w:type="spellEnd"/>
-      <w:r>
-        <w:t xml:space="preserve"> wahadła wyprowadzonego w poprzednim rozdziale.</w:t>
+        <w:t xml:space="preserve"> pozwoli na zapisanie danych w odpowiedniej formie, wykorzystywaną przez funkcję do identyfikacji nieznanych parametrów modelu wahadła wyprowadzonego w poprzednim rozdziale.</w:t>
       </w:r>
     </w:p>
     <w:p>
       <w:pPr>
         <w:pStyle w:val="Nagwek2"/>
       </w:pPr>
-      <w:bookmarkStart w:id="21" w:name="_Toc70365156"/>
+      <w:bookmarkStart w:id="20" w:name="_Toc70365156"/>
       <w:r>
         <w:t>Stworzenie obiektu modelu</w:t>
       </w:r>
-      <w:bookmarkEnd w:id="21"/>
+      <w:bookmarkEnd w:id="20"/>
       <w:r>
         <w:t xml:space="preserve"> nieliniowego</w:t>
       </w:r>
     </w:p>
     <w:p>
       <w:r>
-        <w:t xml:space="preserve">Proces identyfikacji został przeprowadzony dla nieliniowego modelu </w:t>
+        <w:t xml:space="preserve">Estymacja parametrów model została przeprowadzona dla pełnego zakresu pracy wahadła, dlatego konieczne było wykorzystanie modelu nieliniowego (model liniowy jest stabilny tylko w pewnym </w:t>
+      </w:r>
+      <w:r>
+        <w:t>niewielkim</w:t>
+      </w:r>
+      <w:r>
+        <w:t xml:space="preserve"> zakresie).</w:t>
+      </w:r>
+      <w:r>
+        <w:t xml:space="preserve"> </w:t>
+      </w:r>
+      <w:r>
+        <w:t xml:space="preserve"> Przygotowanie modelu do estymacji wymagało przedstawienia jego struktury w specjalnej formie i stworzeniem funkcji w języku MATLAB, która jako argumenty będzie między innymi parametry, które są przedmiotem estymacji oraz sygnał</w:t>
+      </w:r>
+      <w:bookmarkStart w:id="21" w:name="_GoBack"/>
+      <w:bookmarkEnd w:id="21"/>
+      <w:r>
+        <w:t xml:space="preserve"> wymuszający.</w:t>
       </w:r>
     </w:p>
+    <w:p/>
     <w:p>
       <w:pPr>
         <w:pStyle w:val="Nagwek2"/>
       </w:pPr>
       <w:bookmarkStart w:id="22" w:name="_Toc70365157"/>
       <w:r>
+        <w:lastRenderedPageBreak/>
         <w:t>Identyfikacja parametrów  modelu nieliniowego modelu</w:t>
       </w:r>
       <w:bookmarkEnd w:id="22"/>
@@ -24469,11 +24476,7 @@
       </w:r>
       <w:proofErr w:type="spellEnd"/>
       <w:r>
-        <w:t xml:space="preserve"> funkcję …, która jako argument przyjmuje stworzony wcześniej przygotowane dane, </w:t>
-      </w:r>
-      <w:r>
-        <w:lastRenderedPageBreak/>
-        <w:t xml:space="preserve">obiekt modelu, oraz tablicę w której </w:t>
+        <w:t xml:space="preserve"> funkcję …, która jako argument przyjmuje stworzony wcześniej przygotowane dane, obiekt modelu, oraz tablicę w której </w:t>
       </w:r>
       <w:proofErr w:type="spellStart"/>
       <w:r>
@@ -25645,6 +25648,7 @@
   <w:style w:type="character" w:default="1" w:styleId="Domylnaczcionkaakapitu">
     <w:name w:val="Default Paragraph Font"/>
     <w:uiPriority w:val="1"/>
+    <w:semiHidden/>
     <w:unhideWhenUsed/>
   </w:style>
   <w:style w:type="table" w:default="1" w:styleId="Standardowy">
@@ -26578,7 +26582,7 @@
 </file>
 
 <file path=customXml/itemProps2.xml><?xml version="1.0" encoding="utf-8"?>
-<ds:datastoreItem xmlns:ds="http://schemas.openxmlformats.org/officeDocument/2006/customXml" ds:itemID="{0DF9D61E-02EF-48D8-BF64-CCCE8B77EED9}">
+<ds:datastoreItem xmlns:ds="http://schemas.openxmlformats.org/officeDocument/2006/customXml" ds:itemID="{1340E7D3-A9D6-4F27-952A-88ED64A6EEC1}">
   <ds:schemaRefs>
     <ds:schemaRef ds:uri="http://schemas.openxmlformats.org/officeDocument/2006/bibliography"/>
   </ds:schemaRefs>

</xml_diff>

<commit_message>
pid na nie lin wstep
</commit_message>
<xml_diff>
--- a/wahadlo_odwrócone_krzysztof_piekorz_piotr_zajac.docx
+++ b/wahadlo_odwrócone_krzysztof_piekorz_piotr_zajac.docx
@@ -1,6 +1,6 @@
 
 <file path=word/document.xml><?xml version="1.0" encoding="utf-8"?>
-<w:document xmlns:wpc="http://schemas.microsoft.com/office/word/2010/wordprocessingCanvas" xmlns:cx="http://schemas.microsoft.com/office/drawing/2014/chartex" xmlns:cx1="http://schemas.microsoft.com/office/drawing/2015/9/8/chartex" xmlns:cx2="http://schemas.microsoft.com/office/drawing/2015/10/21/chartex" xmlns:cx3="http://schemas.microsoft.com/office/drawing/2016/5/9/chartex" xmlns:cx4="http://schemas.microsoft.com/office/drawing/2016/5/10/chartex" xmlns:cx5="http://schemas.microsoft.com/office/drawing/2016/5/11/chartex" xmlns:cx6="http://schemas.microsoft.com/office/drawing/2016/5/12/chartex" xmlns:cx7="http://schemas.microsoft.com/office/drawing/2016/5/13/chartex" xmlns:cx8="http://schemas.microsoft.com/office/drawing/2016/5/14/chartex" xmlns:mc="http://schemas.openxmlformats.org/markup-compatibility/2006" xmlns:aink="http://schemas.microsoft.com/office/drawing/2016/ink" xmlns:am3d="http://schemas.microsoft.com/office/drawing/2017/model3d" xmlns:o="urn:schemas-microsoft-com:office:office" xmlns:r="http://schemas.openxmlformats.org/officeDocument/2006/relationships" xmlns:m="http://schemas.openxmlformats.org/officeDocument/2006/math" xmlns:v="urn:schemas-microsoft-com:vml" xmlns:wp14="http://schemas.microsoft.com/office/word/2010/wordprocessingDrawing" xmlns:wp="http://schemas.openxmlformats.org/drawingml/2006/wordprocessingDrawing" xmlns:w10="urn:schemas-microsoft-com:office:word" xmlns:w="http://schemas.openxmlformats.org/wordprocessingml/2006/main" xmlns:w14="http://schemas.microsoft.com/office/word/2010/wordml" xmlns:w15="http://schemas.microsoft.com/office/word/2012/wordml" xmlns:w16cex="http://schemas.microsoft.com/office/word/2018/wordml/cex" xmlns:w16cid="http://schemas.microsoft.com/office/word/2016/wordml/cid" xmlns:w16="http://schemas.microsoft.com/office/word/2018/wordml" xmlns:w16sdtdh="http://schemas.microsoft.com/office/word/2020/wordml/sdtdatahash" xmlns:w16se="http://schemas.microsoft.com/office/word/2015/wordml/symex" xmlns:wpg="http://schemas.microsoft.com/office/word/2010/wordprocessingGroup" xmlns:wpi="http://schemas.microsoft.com/office/word/2010/wordprocessingInk" xmlns:wne="http://schemas.microsoft.com/office/word/2006/wordml" xmlns:wps="http://schemas.microsoft.com/office/word/2010/wordprocessingShape" mc:Ignorable="w14 w15 w16se w16cid w16 w16cex w16sdtdh wp14">
+<w:document xmlns:wpc="http://schemas.microsoft.com/office/word/2010/wordprocessingCanvas" xmlns:cx="http://schemas.microsoft.com/office/drawing/2014/chartex" xmlns:cx1="http://schemas.microsoft.com/office/drawing/2015/9/8/chartex" xmlns:cx2="http://schemas.microsoft.com/office/drawing/2015/10/21/chartex" xmlns:cx3="http://schemas.microsoft.com/office/drawing/2016/5/9/chartex" xmlns:cx4="http://schemas.microsoft.com/office/drawing/2016/5/10/chartex" xmlns:cx5="http://schemas.microsoft.com/office/drawing/2016/5/11/chartex" xmlns:cx6="http://schemas.microsoft.com/office/drawing/2016/5/12/chartex" xmlns:cx7="http://schemas.microsoft.com/office/drawing/2016/5/13/chartex" xmlns:cx8="http://schemas.microsoft.com/office/drawing/2016/5/14/chartex" xmlns:mc="http://schemas.openxmlformats.org/markup-compatibility/2006" xmlns:aink="http://schemas.microsoft.com/office/drawing/2016/ink" xmlns:am3d="http://schemas.microsoft.com/office/drawing/2017/model3d" xmlns:o="urn:schemas-microsoft-com:office:office" xmlns:r="http://schemas.openxmlformats.org/officeDocument/2006/relationships" xmlns:m="http://schemas.openxmlformats.org/officeDocument/2006/math" xmlns:v="urn:schemas-microsoft-com:vml" xmlns:wp14="http://schemas.microsoft.com/office/word/2010/wordprocessingDrawing" xmlns:wp="http://schemas.openxmlformats.org/drawingml/2006/wordprocessingDrawing" xmlns:w10="urn:schemas-microsoft-com:office:word" xmlns:w="http://schemas.openxmlformats.org/wordprocessingml/2006/main" xmlns:w14="http://schemas.microsoft.com/office/word/2010/wordml" xmlns:w15="http://schemas.microsoft.com/office/word/2012/wordml" xmlns:w16cid="http://schemas.microsoft.com/office/word/2016/wordml/cid" xmlns:w16se="http://schemas.microsoft.com/office/word/2015/wordml/symex" xmlns:wpg="http://schemas.microsoft.com/office/word/2010/wordprocessingGroup" xmlns:wpi="http://schemas.microsoft.com/office/word/2010/wordprocessingInk" xmlns:wne="http://schemas.microsoft.com/office/word/2006/wordml" xmlns:wps="http://schemas.microsoft.com/office/word/2010/wordprocessingShape" mc:Ignorable="w14 w15 w16se w16cid wp14">
   <w:body>
     <w:sdt>
       <w:sdtPr>
@@ -10,7 +10,6 @@
           <w:docPartUnique/>
         </w:docPartObj>
       </w:sdtPr>
-      <w:sdtEndPr/>
       <w:sdtContent>
         <w:p/>
         <w:p>
@@ -91,7 +90,6 @@
                                     <w:dataBinding w:prefixMappings="xmlns:ns0='http://purl.org/dc/elements/1.1/' xmlns:ns1='http://schemas.openxmlformats.org/package/2006/metadata/core-properties' " w:xpath="/ns1:coreProperties[1]/ns0:title[1]" w:storeItemID="{6C3C8BC8-F283-45AE-878A-BAB7291924A1}"/>
                                     <w:text/>
                                   </w:sdtPr>
-                                  <w:sdtEndPr/>
                                   <w:sdtContent>
                                     <w:r>
                                       <w:rPr>
@@ -130,7 +128,6 @@
                                     <w:dataBinding w:prefixMappings="xmlns:ns0='http://purl.org/dc/elements/1.1/' xmlns:ns1='http://schemas.openxmlformats.org/package/2006/metadata/core-properties' " w:xpath="/ns1:coreProperties[1]/ns0:subject[1]" w:storeItemID="{6C3C8BC8-F283-45AE-878A-BAB7291924A1}"/>
                                     <w:text/>
                                   </w:sdtPr>
-                                  <w:sdtEndPr/>
                                   <w:sdtContent>
                                     <w:r>
                                       <w:rPr>
@@ -258,7 +255,6 @@
                               <w:dataBinding w:prefixMappings="xmlns:ns0='http://purl.org/dc/elements/1.1/' xmlns:ns1='http://schemas.openxmlformats.org/package/2006/metadata/core-properties' " w:xpath="/ns1:coreProperties[1]/ns0:title[1]" w:storeItemID="{6C3C8BC8-F283-45AE-878A-BAB7291924A1}"/>
                               <w:text/>
                             </w:sdtPr>
-                            <w:sdtEndPr/>
                             <w:sdtContent>
                               <w:r>
                                 <w:rPr>
@@ -297,7 +293,6 @@
                               <w:dataBinding w:prefixMappings="xmlns:ns0='http://purl.org/dc/elements/1.1/' xmlns:ns1='http://schemas.openxmlformats.org/package/2006/metadata/core-properties' " w:xpath="/ns1:coreProperties[1]/ns0:subject[1]" w:storeItemID="{6C3C8BC8-F283-45AE-878A-BAB7291924A1}"/>
                               <w:text/>
                             </w:sdtPr>
-                            <w:sdtEndPr/>
                             <w:sdtContent>
                               <w:r>
                                 <w:rPr>
@@ -466,7 +461,6 @@
                                     <w:calendar w:val="gregorian"/>
                                   </w:date>
                                 </w:sdtPr>
-                                <w:sdtEndPr/>
                                 <w:sdtContent>
                                   <w:p>
                                     <w:pPr>
@@ -533,7 +527,6 @@
                               <w:calendar w:val="gregorian"/>
                             </w:date>
                           </w:sdtPr>
-                          <w:sdtEndPr/>
                           <w:sdtContent>
                             <w:p>
                               <w:pPr>
@@ -618,7 +611,7 @@
           <w:r>
             <w:fldChar w:fldCharType="separate"/>
           </w:r>
-          <w:hyperlink w:anchor="_Toc72758457" w:history="1">
+          <w:hyperlink w:anchor="_Toc72937916" w:history="1">
             <w:r>
               <w:rPr>
                 <w:rStyle w:val="Hipercze"/>
@@ -660,7 +653,7 @@
                 <w:noProof/>
                 <w:webHidden/>
               </w:rPr>
-              <w:instrText xml:space="preserve"> PAGEREF _Toc72758457 \h </w:instrText>
+              <w:instrText xml:space="preserve"> PAGEREF _Toc72937916 \h </w:instrText>
             </w:r>
             <w:r>
               <w:rPr>
@@ -700,7 +693,7 @@
               <w:lang w:eastAsia="pl-PL"/>
             </w:rPr>
           </w:pPr>
-          <w:hyperlink w:anchor="_Toc72758458" w:history="1">
+          <w:hyperlink w:anchor="_Toc72937917" w:history="1">
             <w:r>
               <w:rPr>
                 <w:rStyle w:val="Hipercze"/>
@@ -742,7 +735,7 @@
                 <w:noProof/>
                 <w:webHidden/>
               </w:rPr>
-              <w:instrText xml:space="preserve"> PAGEREF _Toc72758458 \h </w:instrText>
+              <w:instrText xml:space="preserve"> PAGEREF _Toc72937917 \h </w:instrText>
             </w:r>
             <w:r>
               <w:rPr>
@@ -786,7 +779,7 @@
               <w:lang w:eastAsia="pl-PL"/>
             </w:rPr>
           </w:pPr>
-          <w:hyperlink w:anchor="_Toc72758459" w:history="1">
+          <w:hyperlink w:anchor="_Toc72937918" w:history="1">
             <w:r>
               <w:rPr>
                 <w:rStyle w:val="Hipercze"/>
@@ -828,7 +821,7 @@
                 <w:noProof/>
                 <w:webHidden/>
               </w:rPr>
-              <w:instrText xml:space="preserve"> PAGEREF _Toc72758459 \h </w:instrText>
+              <w:instrText xml:space="preserve"> PAGEREF _Toc72937918 \h </w:instrText>
             </w:r>
             <w:r>
               <w:rPr>
@@ -872,7 +865,7 @@
               <w:lang w:eastAsia="pl-PL"/>
             </w:rPr>
           </w:pPr>
-          <w:hyperlink w:anchor="_Toc72758460" w:history="1">
+          <w:hyperlink w:anchor="_Toc72937919" w:history="1">
             <w:r>
               <w:rPr>
                 <w:rStyle w:val="Hipercze"/>
@@ -914,7 +907,7 @@
                 <w:noProof/>
                 <w:webHidden/>
               </w:rPr>
-              <w:instrText xml:space="preserve"> PAGEREF _Toc72758460 \h </w:instrText>
+              <w:instrText xml:space="preserve"> PAGEREF _Toc72937919 \h </w:instrText>
             </w:r>
             <w:r>
               <w:rPr>
@@ -958,7 +951,7 @@
               <w:lang w:eastAsia="pl-PL"/>
             </w:rPr>
           </w:pPr>
-          <w:hyperlink w:anchor="_Toc72758461" w:history="1">
+          <w:hyperlink w:anchor="_Toc72937920" w:history="1">
             <w:r>
               <w:rPr>
                 <w:rStyle w:val="Hipercze"/>
@@ -1000,7 +993,7 @@
                 <w:noProof/>
                 <w:webHidden/>
               </w:rPr>
-              <w:instrText xml:space="preserve"> PAGEREF _Toc72758461 \h </w:instrText>
+              <w:instrText xml:space="preserve"> PAGEREF _Toc72937920 \h </w:instrText>
             </w:r>
             <w:r>
               <w:rPr>
@@ -1044,7 +1037,7 @@
               <w:lang w:eastAsia="pl-PL"/>
             </w:rPr>
           </w:pPr>
-          <w:hyperlink w:anchor="_Toc72758462" w:history="1">
+          <w:hyperlink w:anchor="_Toc72937921" w:history="1">
             <w:r>
               <w:rPr>
                 <w:rStyle w:val="Hipercze"/>
@@ -1086,7 +1079,7 @@
                 <w:noProof/>
                 <w:webHidden/>
               </w:rPr>
-              <w:instrText xml:space="preserve"> PAGEREF _Toc72758462 \h </w:instrText>
+              <w:instrText xml:space="preserve"> PAGEREF _Toc72937921 \h </w:instrText>
             </w:r>
             <w:r>
               <w:rPr>
@@ -1130,7 +1123,7 @@
               <w:lang w:eastAsia="pl-PL"/>
             </w:rPr>
           </w:pPr>
-          <w:hyperlink w:anchor="_Toc72758463" w:history="1">
+          <w:hyperlink w:anchor="_Toc72937922" w:history="1">
             <w:r>
               <w:rPr>
                 <w:rStyle w:val="Hipercze"/>
@@ -1172,7 +1165,7 @@
                 <w:noProof/>
                 <w:webHidden/>
               </w:rPr>
-              <w:instrText xml:space="preserve"> PAGEREF _Toc72758463 \h </w:instrText>
+              <w:instrText xml:space="preserve"> PAGEREF _Toc72937922 \h </w:instrText>
             </w:r>
             <w:r>
               <w:rPr>
@@ -1216,7 +1209,7 @@
               <w:lang w:eastAsia="pl-PL"/>
             </w:rPr>
           </w:pPr>
-          <w:hyperlink w:anchor="_Toc72758464" w:history="1">
+          <w:hyperlink w:anchor="_Toc72937923" w:history="1">
             <w:r>
               <w:rPr>
                 <w:rStyle w:val="Hipercze"/>
@@ -1258,7 +1251,7 @@
                 <w:noProof/>
                 <w:webHidden/>
               </w:rPr>
-              <w:instrText xml:space="preserve"> PAGEREF _Toc72758464 \h </w:instrText>
+              <w:instrText xml:space="preserve"> PAGEREF _Toc72937923 \h </w:instrText>
             </w:r>
             <w:r>
               <w:rPr>
@@ -1302,7 +1295,7 @@
               <w:lang w:eastAsia="pl-PL"/>
             </w:rPr>
           </w:pPr>
-          <w:hyperlink w:anchor="_Toc72758465" w:history="1">
+          <w:hyperlink w:anchor="_Toc72937924" w:history="1">
             <w:r>
               <w:rPr>
                 <w:rStyle w:val="Hipercze"/>
@@ -1344,7 +1337,7 @@
                 <w:noProof/>
                 <w:webHidden/>
               </w:rPr>
-              <w:instrText xml:space="preserve"> PAGEREF _Toc72758465 \h </w:instrText>
+              <w:instrText xml:space="preserve"> PAGEREF _Toc72937924 \h </w:instrText>
             </w:r>
             <w:r>
               <w:rPr>
@@ -1388,7 +1381,7 @@
               <w:lang w:eastAsia="pl-PL"/>
             </w:rPr>
           </w:pPr>
-          <w:hyperlink w:anchor="_Toc72758466" w:history="1">
+          <w:hyperlink w:anchor="_Toc72937925" w:history="1">
             <w:r>
               <w:rPr>
                 <w:rStyle w:val="Hipercze"/>
@@ -1430,7 +1423,7 @@
                 <w:noProof/>
                 <w:webHidden/>
               </w:rPr>
-              <w:instrText xml:space="preserve"> PAGEREF _Toc72758466 \h </w:instrText>
+              <w:instrText xml:space="preserve"> PAGEREF _Toc72937925 \h </w:instrText>
             </w:r>
             <w:r>
               <w:rPr>
@@ -1470,7 +1463,7 @@
               <w:lang w:eastAsia="pl-PL"/>
             </w:rPr>
           </w:pPr>
-          <w:hyperlink w:anchor="_Toc72758467" w:history="1">
+          <w:hyperlink w:anchor="_Toc72937926" w:history="1">
             <w:r>
               <w:rPr>
                 <w:rStyle w:val="Hipercze"/>
@@ -1512,7 +1505,7 @@
                 <w:noProof/>
                 <w:webHidden/>
               </w:rPr>
-              <w:instrText xml:space="preserve"> PAGEREF _Toc72758467 \h </w:instrText>
+              <w:instrText xml:space="preserve"> PAGEREF _Toc72937926 \h </w:instrText>
             </w:r>
             <w:r>
               <w:rPr>
@@ -1556,7 +1549,7 @@
               <w:lang w:eastAsia="pl-PL"/>
             </w:rPr>
           </w:pPr>
-          <w:hyperlink w:anchor="_Toc72758468" w:history="1">
+          <w:hyperlink w:anchor="_Toc72937927" w:history="1">
             <w:r>
               <w:rPr>
                 <w:rStyle w:val="Hipercze"/>
@@ -1598,7 +1591,7 @@
                 <w:noProof/>
                 <w:webHidden/>
               </w:rPr>
-              <w:instrText xml:space="preserve"> PAGEREF _Toc72758468 \h </w:instrText>
+              <w:instrText xml:space="preserve"> PAGEREF _Toc72937927 \h </w:instrText>
             </w:r>
             <w:r>
               <w:rPr>
@@ -1642,7 +1635,7 @@
               <w:lang w:eastAsia="pl-PL"/>
             </w:rPr>
           </w:pPr>
-          <w:hyperlink w:anchor="_Toc72758469" w:history="1">
+          <w:hyperlink w:anchor="_Toc72937928" w:history="1">
             <w:r>
               <w:rPr>
                 <w:rStyle w:val="Hipercze"/>
@@ -1684,7 +1677,7 @@
                 <w:noProof/>
                 <w:webHidden/>
               </w:rPr>
-              <w:instrText xml:space="preserve"> PAGEREF _Toc72758469 \h </w:instrText>
+              <w:instrText xml:space="preserve"> PAGEREF _Toc72937928 \h </w:instrText>
             </w:r>
             <w:r>
               <w:rPr>
@@ -1728,7 +1721,7 @@
               <w:lang w:eastAsia="pl-PL"/>
             </w:rPr>
           </w:pPr>
-          <w:hyperlink w:anchor="_Toc72758470" w:history="1">
+          <w:hyperlink w:anchor="_Toc72937929" w:history="1">
             <w:r>
               <w:rPr>
                 <w:rStyle w:val="Hipercze"/>
@@ -1770,7 +1763,7 @@
                 <w:noProof/>
                 <w:webHidden/>
               </w:rPr>
-              <w:instrText xml:space="preserve"> PAGEREF _Toc72758470 \h </w:instrText>
+              <w:instrText xml:space="preserve"> PAGEREF _Toc72937929 \h </w:instrText>
             </w:r>
             <w:r>
               <w:rPr>
@@ -1810,7 +1803,7 @@
               <w:lang w:eastAsia="pl-PL"/>
             </w:rPr>
           </w:pPr>
-          <w:hyperlink w:anchor="_Toc72758471" w:history="1">
+          <w:hyperlink w:anchor="_Toc72937930" w:history="1">
             <w:r>
               <w:rPr>
                 <w:rStyle w:val="Hipercze"/>
@@ -1852,7 +1845,7 @@
                 <w:noProof/>
                 <w:webHidden/>
               </w:rPr>
-              <w:instrText xml:space="preserve"> PAGEREF _Toc72758471 \h </w:instrText>
+              <w:instrText xml:space="preserve"> PAGEREF _Toc72937930 \h </w:instrText>
             </w:r>
             <w:r>
               <w:rPr>
@@ -1896,7 +1889,7 @@
               <w:lang w:eastAsia="pl-PL"/>
             </w:rPr>
           </w:pPr>
-          <w:hyperlink w:anchor="_Toc72758472" w:history="1">
+          <w:hyperlink w:anchor="_Toc72937931" w:history="1">
             <w:r>
               <w:rPr>
                 <w:rStyle w:val="Hipercze"/>
@@ -1938,7 +1931,7 @@
                 <w:noProof/>
                 <w:webHidden/>
               </w:rPr>
-              <w:instrText xml:space="preserve"> PAGEREF _Toc72758472 \h </w:instrText>
+              <w:instrText xml:space="preserve"> PAGEREF _Toc72937931 \h </w:instrText>
             </w:r>
             <w:r>
               <w:rPr>
@@ -1982,7 +1975,7 @@
               <w:lang w:eastAsia="pl-PL"/>
             </w:rPr>
           </w:pPr>
-          <w:hyperlink w:anchor="_Toc72758473" w:history="1">
+          <w:hyperlink w:anchor="_Toc72937932" w:history="1">
             <w:r>
               <w:rPr>
                 <w:rStyle w:val="Hipercze"/>
@@ -2024,7 +2017,7 @@
                 <w:noProof/>
                 <w:webHidden/>
               </w:rPr>
-              <w:instrText xml:space="preserve"> PAGEREF _Toc72758473 \h </w:instrText>
+              <w:instrText xml:space="preserve"> PAGEREF _Toc72937932 \h </w:instrText>
             </w:r>
             <w:r>
               <w:rPr>
@@ -2068,7 +2061,7 @@
               <w:lang w:eastAsia="pl-PL"/>
             </w:rPr>
           </w:pPr>
-          <w:hyperlink w:anchor="_Toc72758474" w:history="1">
+          <w:hyperlink w:anchor="_Toc72937933" w:history="1">
             <w:r>
               <w:rPr>
                 <w:rStyle w:val="Hipercze"/>
@@ -2110,7 +2103,7 @@
                 <w:noProof/>
                 <w:webHidden/>
               </w:rPr>
-              <w:instrText xml:space="preserve"> PAGEREF _Toc72758474 \h </w:instrText>
+              <w:instrText xml:space="preserve"> PAGEREF _Toc72937933 \h </w:instrText>
             </w:r>
             <w:r>
               <w:rPr>
@@ -2131,6 +2124,885 @@
                 <w:webHidden/>
               </w:rPr>
               <w:t>11</w:t>
+            </w:r>
+            <w:r>
+              <w:rPr>
+                <w:noProof/>
+                <w:webHidden/>
+              </w:rPr>
+              <w:fldChar w:fldCharType="end"/>
+            </w:r>
+          </w:hyperlink>
+        </w:p>
+        <w:p>
+          <w:pPr>
+            <w:pStyle w:val="Spistreci2"/>
+            <w:tabs>
+              <w:tab w:val="left" w:pos="880"/>
+              <w:tab w:val="right" w:leader="dot" w:pos="9350"/>
+            </w:tabs>
+            <w:rPr>
+              <w:rFonts w:eastAsiaTheme="minorEastAsia"/>
+              <w:noProof/>
+              <w:lang w:eastAsia="pl-PL"/>
+            </w:rPr>
+          </w:pPr>
+          <w:hyperlink w:anchor="_Toc72937934" w:history="1">
+            <w:r>
+              <w:rPr>
+                <w:rStyle w:val="Hipercze"/>
+                <w:noProof/>
+              </w:rPr>
+              <w:t>5.4</w:t>
+            </w:r>
+            <w:r>
+              <w:rPr>
+                <w:rFonts w:eastAsiaTheme="minorEastAsia"/>
+                <w:noProof/>
+                <w:lang w:eastAsia="pl-PL"/>
+              </w:rPr>
+              <w:tab/>
+            </w:r>
+            <w:r>
+              <w:rPr>
+                <w:rStyle w:val="Hipercze"/>
+                <w:noProof/>
+              </w:rPr>
+              <w:t>Rozbujanie wahadła</w:t>
+            </w:r>
+            <w:r>
+              <w:rPr>
+                <w:noProof/>
+                <w:webHidden/>
+              </w:rPr>
+              <w:tab/>
+            </w:r>
+            <w:r>
+              <w:rPr>
+                <w:noProof/>
+                <w:webHidden/>
+              </w:rPr>
+              <w:fldChar w:fldCharType="begin"/>
+            </w:r>
+            <w:r>
+              <w:rPr>
+                <w:noProof/>
+                <w:webHidden/>
+              </w:rPr>
+              <w:instrText xml:space="preserve"> PAGEREF _Toc72937934 \h </w:instrText>
+            </w:r>
+            <w:r>
+              <w:rPr>
+                <w:noProof/>
+                <w:webHidden/>
+              </w:rPr>
+            </w:r>
+            <w:r>
+              <w:rPr>
+                <w:noProof/>
+                <w:webHidden/>
+              </w:rPr>
+              <w:fldChar w:fldCharType="separate"/>
+            </w:r>
+            <w:r>
+              <w:rPr>
+                <w:noProof/>
+                <w:webHidden/>
+              </w:rPr>
+              <w:t>12</w:t>
+            </w:r>
+            <w:r>
+              <w:rPr>
+                <w:noProof/>
+                <w:webHidden/>
+              </w:rPr>
+              <w:fldChar w:fldCharType="end"/>
+            </w:r>
+          </w:hyperlink>
+        </w:p>
+        <w:p>
+          <w:pPr>
+            <w:pStyle w:val="Spistreci2"/>
+            <w:tabs>
+              <w:tab w:val="left" w:pos="880"/>
+              <w:tab w:val="right" w:leader="dot" w:pos="9350"/>
+            </w:tabs>
+            <w:rPr>
+              <w:rFonts w:eastAsiaTheme="minorEastAsia"/>
+              <w:noProof/>
+              <w:lang w:eastAsia="pl-PL"/>
+            </w:rPr>
+          </w:pPr>
+          <w:hyperlink w:anchor="_Toc72937935" w:history="1">
+            <w:r>
+              <w:rPr>
+                <w:rStyle w:val="Hipercze"/>
+                <w:noProof/>
+              </w:rPr>
+              <w:t>5.5</w:t>
+            </w:r>
+            <w:r>
+              <w:rPr>
+                <w:rFonts w:eastAsiaTheme="minorEastAsia"/>
+                <w:noProof/>
+                <w:lang w:eastAsia="pl-PL"/>
+              </w:rPr>
+              <w:tab/>
+            </w:r>
+            <w:r>
+              <w:rPr>
+                <w:rStyle w:val="Hipercze"/>
+                <w:noProof/>
+              </w:rPr>
+              <w:t>Przełączanie kontrolerów stabilizującego i wychylającego</w:t>
+            </w:r>
+            <w:r>
+              <w:rPr>
+                <w:noProof/>
+                <w:webHidden/>
+              </w:rPr>
+              <w:tab/>
+            </w:r>
+            <w:r>
+              <w:rPr>
+                <w:noProof/>
+                <w:webHidden/>
+              </w:rPr>
+              <w:fldChar w:fldCharType="begin"/>
+            </w:r>
+            <w:r>
+              <w:rPr>
+                <w:noProof/>
+                <w:webHidden/>
+              </w:rPr>
+              <w:instrText xml:space="preserve"> PAGEREF _Toc72937935 \h </w:instrText>
+            </w:r>
+            <w:r>
+              <w:rPr>
+                <w:noProof/>
+                <w:webHidden/>
+              </w:rPr>
+            </w:r>
+            <w:r>
+              <w:rPr>
+                <w:noProof/>
+                <w:webHidden/>
+              </w:rPr>
+              <w:fldChar w:fldCharType="separate"/>
+            </w:r>
+            <w:r>
+              <w:rPr>
+                <w:noProof/>
+                <w:webHidden/>
+              </w:rPr>
+              <w:t>13</w:t>
+            </w:r>
+            <w:r>
+              <w:rPr>
+                <w:noProof/>
+                <w:webHidden/>
+              </w:rPr>
+              <w:fldChar w:fldCharType="end"/>
+            </w:r>
+          </w:hyperlink>
+        </w:p>
+        <w:p>
+          <w:pPr>
+            <w:pStyle w:val="Spistreci2"/>
+            <w:tabs>
+              <w:tab w:val="left" w:pos="880"/>
+              <w:tab w:val="right" w:leader="dot" w:pos="9350"/>
+            </w:tabs>
+            <w:rPr>
+              <w:rFonts w:eastAsiaTheme="minorEastAsia"/>
+              <w:noProof/>
+              <w:lang w:eastAsia="pl-PL"/>
+            </w:rPr>
+          </w:pPr>
+          <w:hyperlink w:anchor="_Toc72937936" w:history="1">
+            <w:r>
+              <w:rPr>
+                <w:rStyle w:val="Hipercze"/>
+                <w:noProof/>
+                <w:lang w:val="en-US"/>
+              </w:rPr>
+              <w:t>5.6</w:t>
+            </w:r>
+            <w:r>
+              <w:rPr>
+                <w:rFonts w:eastAsiaTheme="minorEastAsia"/>
+                <w:noProof/>
+                <w:lang w:eastAsia="pl-PL"/>
+              </w:rPr>
+              <w:tab/>
+            </w:r>
+            <w:r>
+              <w:rPr>
+                <w:rStyle w:val="Hipercze"/>
+                <w:noProof/>
+                <w:lang w:val="en-US"/>
+              </w:rPr>
+              <w:t xml:space="preserve">Regulator </w:t>
+            </w:r>
+            <w:r>
+              <w:rPr>
+                <w:rStyle w:val="Hipercze"/>
+                <w:noProof/>
+              </w:rPr>
+              <w:t>stabilizujący</w:t>
+            </w:r>
+            <w:r>
+              <w:rPr>
+                <w:noProof/>
+                <w:webHidden/>
+              </w:rPr>
+              <w:tab/>
+            </w:r>
+            <w:r>
+              <w:rPr>
+                <w:noProof/>
+                <w:webHidden/>
+              </w:rPr>
+              <w:fldChar w:fldCharType="begin"/>
+            </w:r>
+            <w:r>
+              <w:rPr>
+                <w:noProof/>
+                <w:webHidden/>
+              </w:rPr>
+              <w:instrText xml:space="preserve"> PAGEREF _Toc72937936 \h </w:instrText>
+            </w:r>
+            <w:r>
+              <w:rPr>
+                <w:noProof/>
+                <w:webHidden/>
+              </w:rPr>
+            </w:r>
+            <w:r>
+              <w:rPr>
+                <w:noProof/>
+                <w:webHidden/>
+              </w:rPr>
+              <w:fldChar w:fldCharType="separate"/>
+            </w:r>
+            <w:r>
+              <w:rPr>
+                <w:noProof/>
+                <w:webHidden/>
+              </w:rPr>
+              <w:t>13</w:t>
+            </w:r>
+            <w:r>
+              <w:rPr>
+                <w:noProof/>
+                <w:webHidden/>
+              </w:rPr>
+              <w:fldChar w:fldCharType="end"/>
+            </w:r>
+          </w:hyperlink>
+        </w:p>
+        <w:p>
+          <w:pPr>
+            <w:pStyle w:val="Spistreci3"/>
+            <w:tabs>
+              <w:tab w:val="left" w:pos="1320"/>
+              <w:tab w:val="right" w:leader="dot" w:pos="9350"/>
+            </w:tabs>
+            <w:rPr>
+              <w:rFonts w:eastAsiaTheme="minorEastAsia"/>
+              <w:noProof/>
+              <w:lang w:eastAsia="pl-PL"/>
+            </w:rPr>
+          </w:pPr>
+          <w:hyperlink w:anchor="_Toc72937937" w:history="1">
+            <w:r>
+              <w:rPr>
+                <w:rStyle w:val="Hipercze"/>
+                <w:noProof/>
+              </w:rPr>
+              <w:t>5.6.1</w:t>
+            </w:r>
+            <w:r>
+              <w:rPr>
+                <w:rFonts w:eastAsiaTheme="minorEastAsia"/>
+                <w:noProof/>
+                <w:lang w:eastAsia="pl-PL"/>
+              </w:rPr>
+              <w:tab/>
+            </w:r>
+            <w:r>
+              <w:rPr>
+                <w:rStyle w:val="Hipercze"/>
+                <w:noProof/>
+              </w:rPr>
+              <w:t>Regulator LQ</w:t>
+            </w:r>
+            <w:r>
+              <w:rPr>
+                <w:noProof/>
+                <w:webHidden/>
+              </w:rPr>
+              <w:tab/>
+            </w:r>
+            <w:r>
+              <w:rPr>
+                <w:noProof/>
+                <w:webHidden/>
+              </w:rPr>
+              <w:fldChar w:fldCharType="begin"/>
+            </w:r>
+            <w:r>
+              <w:rPr>
+                <w:noProof/>
+                <w:webHidden/>
+              </w:rPr>
+              <w:instrText xml:space="preserve"> PAGEREF _Toc72937937 \h </w:instrText>
+            </w:r>
+            <w:r>
+              <w:rPr>
+                <w:noProof/>
+                <w:webHidden/>
+              </w:rPr>
+            </w:r>
+            <w:r>
+              <w:rPr>
+                <w:noProof/>
+                <w:webHidden/>
+              </w:rPr>
+              <w:fldChar w:fldCharType="separate"/>
+            </w:r>
+            <w:r>
+              <w:rPr>
+                <w:noProof/>
+                <w:webHidden/>
+              </w:rPr>
+              <w:t>13</w:t>
+            </w:r>
+            <w:r>
+              <w:rPr>
+                <w:noProof/>
+                <w:webHidden/>
+              </w:rPr>
+              <w:fldChar w:fldCharType="end"/>
+            </w:r>
+          </w:hyperlink>
+        </w:p>
+        <w:p>
+          <w:pPr>
+            <w:pStyle w:val="Spistreci3"/>
+            <w:tabs>
+              <w:tab w:val="left" w:pos="1320"/>
+              <w:tab w:val="right" w:leader="dot" w:pos="9350"/>
+            </w:tabs>
+            <w:rPr>
+              <w:rFonts w:eastAsiaTheme="minorEastAsia"/>
+              <w:noProof/>
+              <w:lang w:eastAsia="pl-PL"/>
+            </w:rPr>
+          </w:pPr>
+          <w:hyperlink w:anchor="_Toc72937938" w:history="1">
+            <w:r>
+              <w:rPr>
+                <w:rStyle w:val="Hipercze"/>
+                <w:noProof/>
+              </w:rPr>
+              <w:t>5.6.2</w:t>
+            </w:r>
+            <w:r>
+              <w:rPr>
+                <w:rFonts w:eastAsiaTheme="minorEastAsia"/>
+                <w:noProof/>
+                <w:lang w:eastAsia="pl-PL"/>
+              </w:rPr>
+              <w:tab/>
+            </w:r>
+            <w:r>
+              <w:rPr>
+                <w:rStyle w:val="Hipercze"/>
+                <w:noProof/>
+              </w:rPr>
+              <w:t>Regulator PID</w:t>
+            </w:r>
+            <w:r>
+              <w:rPr>
+                <w:noProof/>
+                <w:webHidden/>
+              </w:rPr>
+              <w:tab/>
+            </w:r>
+            <w:r>
+              <w:rPr>
+                <w:noProof/>
+                <w:webHidden/>
+              </w:rPr>
+              <w:fldChar w:fldCharType="begin"/>
+            </w:r>
+            <w:r>
+              <w:rPr>
+                <w:noProof/>
+                <w:webHidden/>
+              </w:rPr>
+              <w:instrText xml:space="preserve"> PAGEREF _Toc72937938 \h </w:instrText>
+            </w:r>
+            <w:r>
+              <w:rPr>
+                <w:noProof/>
+                <w:webHidden/>
+              </w:rPr>
+            </w:r>
+            <w:r>
+              <w:rPr>
+                <w:noProof/>
+                <w:webHidden/>
+              </w:rPr>
+              <w:fldChar w:fldCharType="separate"/>
+            </w:r>
+            <w:r>
+              <w:rPr>
+                <w:noProof/>
+                <w:webHidden/>
+              </w:rPr>
+              <w:t>14</w:t>
+            </w:r>
+            <w:r>
+              <w:rPr>
+                <w:noProof/>
+                <w:webHidden/>
+              </w:rPr>
+              <w:fldChar w:fldCharType="end"/>
+            </w:r>
+          </w:hyperlink>
+        </w:p>
+        <w:p>
+          <w:pPr>
+            <w:pStyle w:val="Spistreci2"/>
+            <w:tabs>
+              <w:tab w:val="left" w:pos="880"/>
+              <w:tab w:val="right" w:leader="dot" w:pos="9350"/>
+            </w:tabs>
+            <w:rPr>
+              <w:rFonts w:eastAsiaTheme="minorEastAsia"/>
+              <w:noProof/>
+              <w:lang w:eastAsia="pl-PL"/>
+            </w:rPr>
+          </w:pPr>
+          <w:hyperlink w:anchor="_Toc72937939" w:history="1">
+            <w:r>
+              <w:rPr>
+                <w:rStyle w:val="Hipercze"/>
+                <w:noProof/>
+              </w:rPr>
+              <w:t>5.7</w:t>
+            </w:r>
+            <w:r>
+              <w:rPr>
+                <w:rFonts w:eastAsiaTheme="minorEastAsia"/>
+                <w:noProof/>
+                <w:lang w:eastAsia="pl-PL"/>
+              </w:rPr>
+              <w:tab/>
+            </w:r>
+            <w:r>
+              <w:rPr>
+                <w:rStyle w:val="Hipercze"/>
+                <w:noProof/>
+              </w:rPr>
+              <w:t>Saturacja kompensacja tarcia</w:t>
+            </w:r>
+            <w:r>
+              <w:rPr>
+                <w:noProof/>
+                <w:webHidden/>
+              </w:rPr>
+              <w:tab/>
+            </w:r>
+            <w:r>
+              <w:rPr>
+                <w:noProof/>
+                <w:webHidden/>
+              </w:rPr>
+              <w:fldChar w:fldCharType="begin"/>
+            </w:r>
+            <w:r>
+              <w:rPr>
+                <w:noProof/>
+                <w:webHidden/>
+              </w:rPr>
+              <w:instrText xml:space="preserve"> PAGEREF _Toc72937939 \h </w:instrText>
+            </w:r>
+            <w:r>
+              <w:rPr>
+                <w:noProof/>
+                <w:webHidden/>
+              </w:rPr>
+            </w:r>
+            <w:r>
+              <w:rPr>
+                <w:noProof/>
+                <w:webHidden/>
+              </w:rPr>
+              <w:fldChar w:fldCharType="separate"/>
+            </w:r>
+            <w:r>
+              <w:rPr>
+                <w:noProof/>
+                <w:webHidden/>
+              </w:rPr>
+              <w:t>15</w:t>
+            </w:r>
+            <w:r>
+              <w:rPr>
+                <w:noProof/>
+                <w:webHidden/>
+              </w:rPr>
+              <w:fldChar w:fldCharType="end"/>
+            </w:r>
+          </w:hyperlink>
+        </w:p>
+        <w:p>
+          <w:pPr>
+            <w:pStyle w:val="Spistreci1"/>
+            <w:rPr>
+              <w:rFonts w:eastAsiaTheme="minorEastAsia"/>
+              <w:noProof/>
+              <w:lang w:eastAsia="pl-PL"/>
+            </w:rPr>
+          </w:pPr>
+          <w:hyperlink w:anchor="_Toc72937940" w:history="1">
+            <w:r>
+              <w:rPr>
+                <w:rStyle w:val="Hipercze"/>
+                <w:noProof/>
+              </w:rPr>
+              <w:t>6</w:t>
+            </w:r>
+            <w:r>
+              <w:rPr>
+                <w:rFonts w:eastAsiaTheme="minorEastAsia"/>
+                <w:noProof/>
+                <w:lang w:eastAsia="pl-PL"/>
+              </w:rPr>
+              <w:tab/>
+            </w:r>
+            <w:r>
+              <w:rPr>
+                <w:rStyle w:val="Hipercze"/>
+                <w:noProof/>
+              </w:rPr>
+              <w:t>Symulacja stabilizacji wahadła</w:t>
+            </w:r>
+            <w:r>
+              <w:rPr>
+                <w:noProof/>
+                <w:webHidden/>
+              </w:rPr>
+              <w:tab/>
+            </w:r>
+            <w:r>
+              <w:rPr>
+                <w:noProof/>
+                <w:webHidden/>
+              </w:rPr>
+              <w:fldChar w:fldCharType="begin"/>
+            </w:r>
+            <w:r>
+              <w:rPr>
+                <w:noProof/>
+                <w:webHidden/>
+              </w:rPr>
+              <w:instrText xml:space="preserve"> PAGEREF _Toc72937940 \h </w:instrText>
+            </w:r>
+            <w:r>
+              <w:rPr>
+                <w:noProof/>
+                <w:webHidden/>
+              </w:rPr>
+            </w:r>
+            <w:r>
+              <w:rPr>
+                <w:noProof/>
+                <w:webHidden/>
+              </w:rPr>
+              <w:fldChar w:fldCharType="separate"/>
+            </w:r>
+            <w:r>
+              <w:rPr>
+                <w:noProof/>
+                <w:webHidden/>
+              </w:rPr>
+              <w:t>15</w:t>
+            </w:r>
+            <w:r>
+              <w:rPr>
+                <w:noProof/>
+                <w:webHidden/>
+              </w:rPr>
+              <w:fldChar w:fldCharType="end"/>
+            </w:r>
+          </w:hyperlink>
+        </w:p>
+        <w:p>
+          <w:pPr>
+            <w:pStyle w:val="Spistreci2"/>
+            <w:tabs>
+              <w:tab w:val="left" w:pos="880"/>
+              <w:tab w:val="right" w:leader="dot" w:pos="9350"/>
+            </w:tabs>
+            <w:rPr>
+              <w:rFonts w:eastAsiaTheme="minorEastAsia"/>
+              <w:noProof/>
+              <w:lang w:eastAsia="pl-PL"/>
+            </w:rPr>
+          </w:pPr>
+          <w:hyperlink w:anchor="_Toc72937941" w:history="1">
+            <w:r>
+              <w:rPr>
+                <w:rStyle w:val="Hipercze"/>
+                <w:noProof/>
+              </w:rPr>
+              <w:t>6.1</w:t>
+            </w:r>
+            <w:r>
+              <w:rPr>
+                <w:rFonts w:eastAsiaTheme="minorEastAsia"/>
+                <w:noProof/>
+                <w:lang w:eastAsia="pl-PL"/>
+              </w:rPr>
+              <w:tab/>
+            </w:r>
+            <w:r>
+              <w:rPr>
+                <w:rStyle w:val="Hipercze"/>
+                <w:noProof/>
+              </w:rPr>
+              <w:t>Stabil</w:t>
+            </w:r>
+            <w:r>
+              <w:rPr>
+                <w:rStyle w:val="Hipercze"/>
+                <w:noProof/>
+              </w:rPr>
+              <w:t>i</w:t>
+            </w:r>
+            <w:r>
+              <w:rPr>
+                <w:rStyle w:val="Hipercze"/>
+                <w:noProof/>
+              </w:rPr>
+              <w:t>zacja w otoczeniu punktu pracy</w:t>
+            </w:r>
+            <w:r>
+              <w:rPr>
+                <w:noProof/>
+                <w:webHidden/>
+              </w:rPr>
+              <w:tab/>
+            </w:r>
+            <w:r>
+              <w:rPr>
+                <w:noProof/>
+                <w:webHidden/>
+              </w:rPr>
+              <w:fldChar w:fldCharType="begin"/>
+            </w:r>
+            <w:r>
+              <w:rPr>
+                <w:noProof/>
+                <w:webHidden/>
+              </w:rPr>
+              <w:instrText xml:space="preserve"> PAGEREF _Toc72937941 \h </w:instrText>
+            </w:r>
+            <w:r>
+              <w:rPr>
+                <w:noProof/>
+                <w:webHidden/>
+              </w:rPr>
+            </w:r>
+            <w:r>
+              <w:rPr>
+                <w:noProof/>
+                <w:webHidden/>
+              </w:rPr>
+              <w:fldChar w:fldCharType="separate"/>
+            </w:r>
+            <w:r>
+              <w:rPr>
+                <w:noProof/>
+                <w:webHidden/>
+              </w:rPr>
+              <w:t>15</w:t>
+            </w:r>
+            <w:r>
+              <w:rPr>
+                <w:noProof/>
+                <w:webHidden/>
+              </w:rPr>
+              <w:fldChar w:fldCharType="end"/>
+            </w:r>
+          </w:hyperlink>
+        </w:p>
+        <w:p>
+          <w:pPr>
+            <w:pStyle w:val="Spistreci2"/>
+            <w:tabs>
+              <w:tab w:val="left" w:pos="880"/>
+              <w:tab w:val="right" w:leader="dot" w:pos="9350"/>
+            </w:tabs>
+            <w:rPr>
+              <w:rFonts w:eastAsiaTheme="minorEastAsia"/>
+              <w:noProof/>
+              <w:lang w:eastAsia="pl-PL"/>
+            </w:rPr>
+          </w:pPr>
+          <w:hyperlink w:anchor="_Toc72937942" w:history="1">
+            <w:r>
+              <w:rPr>
+                <w:rStyle w:val="Hipercze"/>
+                <w:noProof/>
+              </w:rPr>
+              <w:t>6.2</w:t>
+            </w:r>
+            <w:r>
+              <w:rPr>
+                <w:rFonts w:eastAsiaTheme="minorEastAsia"/>
+                <w:noProof/>
+                <w:lang w:eastAsia="pl-PL"/>
+              </w:rPr>
+              <w:tab/>
+            </w:r>
+            <w:r>
+              <w:rPr>
+                <w:rStyle w:val="Hipercze"/>
+                <w:noProof/>
+              </w:rPr>
+              <w:t>Podniesienie wahadła i stabilizacja</w:t>
+            </w:r>
+            <w:r>
+              <w:rPr>
+                <w:noProof/>
+                <w:webHidden/>
+              </w:rPr>
+              <w:tab/>
+            </w:r>
+            <w:r>
+              <w:rPr>
+                <w:noProof/>
+                <w:webHidden/>
+              </w:rPr>
+              <w:fldChar w:fldCharType="begin"/>
+            </w:r>
+            <w:r>
+              <w:rPr>
+                <w:noProof/>
+                <w:webHidden/>
+              </w:rPr>
+              <w:instrText xml:space="preserve"> PAGEREF _Toc72937942 \h </w:instrText>
+            </w:r>
+            <w:r>
+              <w:rPr>
+                <w:noProof/>
+                <w:webHidden/>
+              </w:rPr>
+            </w:r>
+            <w:r>
+              <w:rPr>
+                <w:noProof/>
+                <w:webHidden/>
+              </w:rPr>
+              <w:fldChar w:fldCharType="separate"/>
+            </w:r>
+            <w:r>
+              <w:rPr>
+                <w:noProof/>
+                <w:webHidden/>
+              </w:rPr>
+              <w:t>16</w:t>
+            </w:r>
+            <w:r>
+              <w:rPr>
+                <w:noProof/>
+                <w:webHidden/>
+              </w:rPr>
+              <w:fldChar w:fldCharType="end"/>
+            </w:r>
+          </w:hyperlink>
+        </w:p>
+        <w:p>
+          <w:pPr>
+            <w:pStyle w:val="Spistreci2"/>
+            <w:tabs>
+              <w:tab w:val="left" w:pos="880"/>
+              <w:tab w:val="right" w:leader="dot" w:pos="9350"/>
+            </w:tabs>
+            <w:rPr>
+              <w:rFonts w:eastAsiaTheme="minorEastAsia"/>
+              <w:noProof/>
+              <w:lang w:eastAsia="pl-PL"/>
+            </w:rPr>
+          </w:pPr>
+          <w:hyperlink w:anchor="_Toc72937943" w:history="1">
+            <w:r>
+              <w:rPr>
+                <w:rStyle w:val="Hipercze"/>
+                <w:noProof/>
+              </w:rPr>
+              <w:t>6.3</w:t>
+            </w:r>
+            <w:r>
+              <w:rPr>
+                <w:rFonts w:eastAsiaTheme="minorEastAsia"/>
+                <w:noProof/>
+                <w:lang w:eastAsia="pl-PL"/>
+              </w:rPr>
+              <w:tab/>
+            </w:r>
+            <w:r>
+              <w:rPr>
+                <w:rStyle w:val="Hipercze"/>
+                <w:noProof/>
+              </w:rPr>
+              <w:t>Symulacja stabilizacji wahadła dla modelu nieliniowego</w:t>
+            </w:r>
+            <w:r>
+              <w:rPr>
+                <w:noProof/>
+                <w:webHidden/>
+              </w:rPr>
+              <w:tab/>
+            </w:r>
+            <w:r>
+              <w:rPr>
+                <w:noProof/>
+                <w:webHidden/>
+              </w:rPr>
+              <w:fldChar w:fldCharType="begin"/>
+            </w:r>
+            <w:r>
+              <w:rPr>
+                <w:noProof/>
+                <w:webHidden/>
+              </w:rPr>
+              <w:instrText xml:space="preserve"> PAGEREF _Toc72937943 \h </w:instrText>
+            </w:r>
+            <w:r>
+              <w:rPr>
+                <w:noProof/>
+                <w:webHidden/>
+              </w:rPr>
+            </w:r>
+            <w:r>
+              <w:rPr>
+                <w:noProof/>
+                <w:webHidden/>
+              </w:rPr>
+              <w:fldChar w:fldCharType="separate"/>
+            </w:r>
+            <w:r>
+              <w:rPr>
+                <w:noProof/>
+                <w:webHidden/>
+              </w:rPr>
+              <w:t>17</w:t>
             </w:r>
             <w:r>
               <w:rPr>
@@ -2162,7 +3034,7 @@
       <w:pPr>
         <w:pStyle w:val="Nagwek1"/>
       </w:pPr>
-      <w:bookmarkStart w:id="0" w:name="_Toc72758457"/>
+      <w:bookmarkStart w:id="0" w:name="_Toc72937916"/>
       <w:r>
         <w:lastRenderedPageBreak/>
         <w:t>Wstęp</w:t>
@@ -2178,7 +3050,7 @@
       <w:pPr>
         <w:pStyle w:val="Nagwek1"/>
       </w:pPr>
-      <w:bookmarkStart w:id="1" w:name="_Toc72758458"/>
+      <w:bookmarkStart w:id="1" w:name="_Toc72937917"/>
       <w:r>
         <w:t>Model matematyczny wahadła matematycznego</w:t>
       </w:r>
@@ -2188,7 +3060,7 @@
       <w:pPr>
         <w:pStyle w:val="Nagwek2"/>
       </w:pPr>
-      <w:bookmarkStart w:id="2" w:name="_Toc72758459"/>
+      <w:bookmarkStart w:id="2" w:name="_Toc72937918"/>
       <w:r>
         <w:t>Założenia</w:t>
       </w:r>
@@ -2233,7 +3105,7 @@
       <w:pPr>
         <w:pStyle w:val="Nagwek2"/>
       </w:pPr>
-      <w:bookmarkStart w:id="3" w:name="_Toc72758460"/>
+      <w:bookmarkStart w:id="3" w:name="_Toc72937919"/>
       <w:r>
         <w:t>Wyprowadzenie modelu matematycznego</w:t>
       </w:r>
@@ -2590,7 +3462,7 @@
           <w:rFonts w:eastAsiaTheme="minorEastAsia"/>
         </w:rPr>
       </w:pPr>
-      <w:bookmarkStart w:id="4" w:name="_Toc72758461"/>
+      <w:bookmarkStart w:id="4" w:name="_Toc72937920"/>
       <w:r>
         <w:rPr>
           <w:rFonts w:eastAsiaTheme="minorEastAsia"/>
@@ -2983,27 +3855,14 @@
             <w:r>
               <w:t>(</w:t>
             </w:r>
-            <w:r>
-              <w:fldChar w:fldCharType="begin"/>
-            </w:r>
-            <w:r>
-              <w:instrText xml:space="preserve"> SEQ Eq \* MERGEFORMAT </w:instrText>
-            </w:r>
-            <w:r>
-              <w:fldChar w:fldCharType="separate"/>
-            </w:r>
-            <w:r>
-              <w:rPr>
-                <w:noProof/>
-              </w:rPr>
-              <w:t>1</w:t>
-            </w:r>
-            <w:r>
-              <w:rPr>
-                <w:noProof/>
-              </w:rPr>
-              <w:fldChar w:fldCharType="end"/>
-            </w:r>
+            <w:fldSimple w:instr=" SEQ Eq \* MERGEFORMAT ">
+              <w:r>
+                <w:rPr>
+                  <w:noProof/>
+                </w:rPr>
+                <w:t>1</w:t>
+              </w:r>
+            </w:fldSimple>
             <w:r>
               <w:t>)</w:t>
             </w:r>
@@ -3365,27 +4224,14 @@
             <w:r>
               <w:t>(</w:t>
             </w:r>
-            <w:r>
-              <w:fldChar w:fldCharType="begin"/>
-            </w:r>
-            <w:r>
-              <w:instrText xml:space="preserve"> SEQ Eq \* MERGEFORMAT </w:instrText>
-            </w:r>
-            <w:r>
-              <w:fldChar w:fldCharType="separate"/>
-            </w:r>
-            <w:r>
-              <w:rPr>
-                <w:noProof/>
-              </w:rPr>
-              <w:t>2</w:t>
-            </w:r>
-            <w:r>
-              <w:rPr>
-                <w:noProof/>
-              </w:rPr>
-              <w:fldChar w:fldCharType="end"/>
-            </w:r>
+            <w:fldSimple w:instr=" SEQ Eq \* MERGEFORMAT ">
+              <w:r>
+                <w:rPr>
+                  <w:noProof/>
+                </w:rPr>
+                <w:t>2</w:t>
+              </w:r>
+            </w:fldSimple>
             <w:r>
               <w:t>)</w:t>
             </w:r>
@@ -3864,27 +4710,14 @@
             <w:r>
               <w:t>(</w:t>
             </w:r>
-            <w:r>
-              <w:fldChar w:fldCharType="begin"/>
-            </w:r>
-            <w:r>
-              <w:instrText xml:space="preserve"> SEQ Eq \* MERGEFORMAT </w:instrText>
-            </w:r>
-            <w:r>
-              <w:fldChar w:fldCharType="separate"/>
-            </w:r>
-            <w:r>
-              <w:rPr>
-                <w:noProof/>
-              </w:rPr>
-              <w:t>3</w:t>
-            </w:r>
-            <w:r>
-              <w:rPr>
-                <w:noProof/>
-              </w:rPr>
-              <w:fldChar w:fldCharType="end"/>
-            </w:r>
+            <w:fldSimple w:instr=" SEQ Eq \* MERGEFORMAT ">
+              <w:r>
+                <w:rPr>
+                  <w:noProof/>
+                </w:rPr>
+                <w:t>3</w:t>
+              </w:r>
+            </w:fldSimple>
             <w:r>
               <w:t>)</w:t>
             </w:r>
@@ -5244,27 +6077,14 @@
             <w:r>
               <w:t>(</w:t>
             </w:r>
-            <w:r>
-              <w:fldChar w:fldCharType="begin"/>
-            </w:r>
-            <w:r>
-              <w:instrText xml:space="preserve"> SEQ Eq \* MERGEFORMAT </w:instrText>
-            </w:r>
-            <w:r>
-              <w:fldChar w:fldCharType="separate"/>
-            </w:r>
-            <w:r>
-              <w:rPr>
-                <w:noProof/>
-              </w:rPr>
-              <w:t>6</w:t>
-            </w:r>
-            <w:r>
-              <w:rPr>
-                <w:noProof/>
-              </w:rPr>
-              <w:fldChar w:fldCharType="end"/>
-            </w:r>
+            <w:fldSimple w:instr=" SEQ Eq \* MERGEFORMAT ">
+              <w:r>
+                <w:rPr>
+                  <w:noProof/>
+                </w:rPr>
+                <w:t>6</w:t>
+              </w:r>
+            </w:fldSimple>
             <w:r>
               <w:t>)</w:t>
             </w:r>
@@ -6628,27 +7448,14 @@
             <w:r>
               <w:t>(</w:t>
             </w:r>
-            <w:r>
-              <w:fldChar w:fldCharType="begin"/>
-            </w:r>
-            <w:r>
-              <w:instrText xml:space="preserve"> SEQ Eq \* MERGEFORMAT </w:instrText>
-            </w:r>
-            <w:r>
-              <w:fldChar w:fldCharType="separate"/>
-            </w:r>
-            <w:r>
-              <w:rPr>
-                <w:noProof/>
-              </w:rPr>
-              <w:t>7</w:t>
-            </w:r>
-            <w:r>
-              <w:rPr>
-                <w:noProof/>
-              </w:rPr>
-              <w:fldChar w:fldCharType="end"/>
-            </w:r>
+            <w:fldSimple w:instr=" SEQ Eq \* MERGEFORMAT ">
+              <w:r>
+                <w:rPr>
+                  <w:noProof/>
+                </w:rPr>
+                <w:t>7</w:t>
+              </w:r>
+            </w:fldSimple>
             <w:r>
               <w:t>)</w:t>
             </w:r>
@@ -7785,27 +8592,14 @@
             <w:r>
               <w:t>(</w:t>
             </w:r>
-            <w:r>
-              <w:fldChar w:fldCharType="begin"/>
-            </w:r>
-            <w:r>
-              <w:instrText xml:space="preserve"> SEQ Eq \* MERGEFORMAT </w:instrText>
-            </w:r>
-            <w:r>
-              <w:fldChar w:fldCharType="separate"/>
-            </w:r>
-            <w:r>
-              <w:rPr>
-                <w:noProof/>
-              </w:rPr>
-              <w:t>8</w:t>
-            </w:r>
-            <w:r>
-              <w:rPr>
-                <w:noProof/>
-              </w:rPr>
-              <w:fldChar w:fldCharType="end"/>
-            </w:r>
+            <w:fldSimple w:instr=" SEQ Eq \* MERGEFORMAT ">
+              <w:r>
+                <w:rPr>
+                  <w:noProof/>
+                </w:rPr>
+                <w:t>8</w:t>
+              </w:r>
+            </w:fldSimple>
             <w:r>
               <w:t>)</w:t>
             </w:r>
@@ -8376,27 +9170,14 @@
             <w:r>
               <w:t>(</w:t>
             </w:r>
-            <w:r>
-              <w:fldChar w:fldCharType="begin"/>
-            </w:r>
-            <w:r>
-              <w:instrText xml:space="preserve"> SEQ Eq \* MERGEFORMAT </w:instrText>
-            </w:r>
-            <w:r>
-              <w:fldChar w:fldCharType="separate"/>
-            </w:r>
-            <w:r>
-              <w:rPr>
-                <w:noProof/>
-              </w:rPr>
-              <w:t>9</w:t>
-            </w:r>
-            <w:r>
-              <w:rPr>
-                <w:noProof/>
-              </w:rPr>
-              <w:fldChar w:fldCharType="end"/>
-            </w:r>
+            <w:fldSimple w:instr=" SEQ Eq \* MERGEFORMAT ">
+              <w:r>
+                <w:rPr>
+                  <w:noProof/>
+                </w:rPr>
+                <w:t>9</w:t>
+              </w:r>
+            </w:fldSimple>
             <w:r>
               <w:t>)</w:t>
             </w:r>
@@ -8423,7 +9204,7 @@
           <w:rFonts w:eastAsiaTheme="minorEastAsia"/>
         </w:rPr>
       </w:pPr>
-      <w:bookmarkStart w:id="7" w:name="_Toc72758462"/>
+      <w:bookmarkStart w:id="7" w:name="_Toc72937921"/>
       <w:r>
         <w:rPr>
           <w:rFonts w:eastAsiaTheme="minorEastAsia"/>
@@ -8699,27 +9480,14 @@
             <w:r>
               <w:t>(</w:t>
             </w:r>
-            <w:r>
-              <w:fldChar w:fldCharType="begin"/>
-            </w:r>
-            <w:r>
-              <w:instrText xml:space="preserve"> SEQ Eq \* MERGEFORMAT </w:instrText>
-            </w:r>
-            <w:r>
-              <w:fldChar w:fldCharType="separate"/>
-            </w:r>
-            <w:r>
-              <w:rPr>
-                <w:noProof/>
-              </w:rPr>
-              <w:t>10</w:t>
-            </w:r>
-            <w:r>
-              <w:rPr>
-                <w:noProof/>
-              </w:rPr>
-              <w:fldChar w:fldCharType="end"/>
-            </w:r>
+            <w:fldSimple w:instr=" SEQ Eq \* MERGEFORMAT ">
+              <w:r>
+                <w:rPr>
+                  <w:noProof/>
+                </w:rPr>
+                <w:t>10</w:t>
+              </w:r>
+            </w:fldSimple>
             <w:r>
               <w:t>)</w:t>
             </w:r>
@@ -9871,27 +10639,14 @@
             <w:r>
               <w:t>(</w:t>
             </w:r>
-            <w:r>
-              <w:fldChar w:fldCharType="begin"/>
-            </w:r>
-            <w:r>
-              <w:instrText xml:space="preserve"> SEQ Eq \* MERGEFORMAT </w:instrText>
-            </w:r>
-            <w:r>
-              <w:fldChar w:fldCharType="separate"/>
-            </w:r>
-            <w:r>
-              <w:rPr>
-                <w:noProof/>
-              </w:rPr>
-              <w:t>11</w:t>
-            </w:r>
-            <w:r>
-              <w:rPr>
-                <w:noProof/>
-              </w:rPr>
-              <w:fldChar w:fldCharType="end"/>
-            </w:r>
+            <w:fldSimple w:instr=" SEQ Eq \* MERGEFORMAT ">
+              <w:r>
+                <w:rPr>
+                  <w:noProof/>
+                </w:rPr>
+                <w:t>11</w:t>
+              </w:r>
+            </w:fldSimple>
             <w:r>
               <w:t>)</w:t>
             </w:r>
@@ -10303,7 +11058,7 @@
           <w:rFonts w:eastAsiaTheme="minorEastAsia"/>
         </w:rPr>
       </w:pPr>
-      <w:bookmarkStart w:id="9" w:name="_Toc72758463"/>
+      <w:bookmarkStart w:id="9" w:name="_Toc72937922"/>
       <w:r>
         <w:rPr>
           <w:rFonts w:eastAsiaTheme="minorEastAsia"/>
@@ -10546,27 +11301,14 @@
             <w:r>
               <w:t>(</w:t>
             </w:r>
-            <w:r>
-              <w:fldChar w:fldCharType="begin"/>
-            </w:r>
-            <w:r>
-              <w:instrText xml:space="preserve"> SEQ Eq \* MERGEFORMAT </w:instrText>
-            </w:r>
-            <w:r>
-              <w:fldChar w:fldCharType="separate"/>
-            </w:r>
-            <w:r>
-              <w:rPr>
-                <w:noProof/>
-              </w:rPr>
-              <w:t>13</w:t>
-            </w:r>
-            <w:r>
-              <w:rPr>
-                <w:noProof/>
-              </w:rPr>
-              <w:fldChar w:fldCharType="end"/>
-            </w:r>
+            <w:fldSimple w:instr=" SEQ Eq \* MERGEFORMAT ">
+              <w:r>
+                <w:rPr>
+                  <w:noProof/>
+                </w:rPr>
+                <w:t>13</w:t>
+              </w:r>
+            </w:fldSimple>
             <w:r>
               <w:t>)</w:t>
             </w:r>
@@ -10987,7 +11729,7 @@
           <w:rFonts w:eastAsiaTheme="minorEastAsia"/>
         </w:rPr>
       </w:pPr>
-      <w:bookmarkStart w:id="11" w:name="_Toc72758464"/>
+      <w:bookmarkStart w:id="11" w:name="_Toc72937923"/>
       <w:r>
         <w:rPr>
           <w:rFonts w:eastAsiaTheme="minorEastAsia"/>
@@ -11954,27 +12696,14 @@
             <w:r>
               <w:t>(</w:t>
             </w:r>
-            <w:r>
-              <w:fldChar w:fldCharType="begin"/>
-            </w:r>
-            <w:r>
-              <w:instrText xml:space="preserve"> SEQ Eq \* MERGEFORMAT </w:instrText>
-            </w:r>
-            <w:r>
-              <w:fldChar w:fldCharType="separate"/>
-            </w:r>
-            <w:r>
-              <w:rPr>
-                <w:noProof/>
-              </w:rPr>
-              <w:t>15</w:t>
-            </w:r>
-            <w:r>
-              <w:rPr>
-                <w:noProof/>
-              </w:rPr>
-              <w:fldChar w:fldCharType="end"/>
-            </w:r>
+            <w:fldSimple w:instr=" SEQ Eq \* MERGEFORMAT ">
+              <w:r>
+                <w:rPr>
+                  <w:noProof/>
+                </w:rPr>
+                <w:t>15</w:t>
+              </w:r>
+            </w:fldSimple>
             <w:r>
               <w:t>)</w:t>
             </w:r>
@@ -12975,27 +13704,14 @@
             <w:r>
               <w:t>(</w:t>
             </w:r>
-            <w:r>
-              <w:fldChar w:fldCharType="begin"/>
-            </w:r>
-            <w:r>
-              <w:instrText xml:space="preserve"> SEQ Eq \* MERGEFORMAT </w:instrText>
-            </w:r>
-            <w:r>
-              <w:fldChar w:fldCharType="separate"/>
-            </w:r>
-            <w:r>
-              <w:rPr>
-                <w:noProof/>
-              </w:rPr>
-              <w:t>16</w:t>
-            </w:r>
-            <w:r>
-              <w:rPr>
-                <w:noProof/>
-              </w:rPr>
-              <w:fldChar w:fldCharType="end"/>
-            </w:r>
+            <w:fldSimple w:instr=" SEQ Eq \* MERGEFORMAT ">
+              <w:r>
+                <w:rPr>
+                  <w:noProof/>
+                </w:rPr>
+                <w:t>16</w:t>
+              </w:r>
+            </w:fldSimple>
             <w:r>
               <w:t>)</w:t>
             </w:r>
@@ -13726,27 +14442,14 @@
             <w:r>
               <w:t>(</w:t>
             </w:r>
-            <w:r>
-              <w:fldChar w:fldCharType="begin"/>
-            </w:r>
-            <w:r>
-              <w:instrText xml:space="preserve"> SEQ Eq \* MERGEFORMAT </w:instrText>
-            </w:r>
-            <w:r>
-              <w:fldChar w:fldCharType="separate"/>
-            </w:r>
-            <w:r>
-              <w:rPr>
-                <w:noProof/>
-              </w:rPr>
-              <w:t>17</w:t>
-            </w:r>
-            <w:r>
-              <w:rPr>
-                <w:noProof/>
-              </w:rPr>
-              <w:fldChar w:fldCharType="end"/>
-            </w:r>
+            <w:fldSimple w:instr=" SEQ Eq \* MERGEFORMAT ">
+              <w:r>
+                <w:rPr>
+                  <w:noProof/>
+                </w:rPr>
+                <w:t>17</w:t>
+              </w:r>
+            </w:fldSimple>
             <w:r>
               <w:t>)</w:t>
             </w:r>
@@ -14544,27 +15247,14 @@
             <w:r>
               <w:t>(</w:t>
             </w:r>
-            <w:r>
-              <w:fldChar w:fldCharType="begin"/>
-            </w:r>
-            <w:r>
-              <w:instrText xml:space="preserve"> SEQ Eq \* MERGEFORMAT </w:instrText>
-            </w:r>
-            <w:r>
-              <w:fldChar w:fldCharType="separate"/>
-            </w:r>
-            <w:r>
-              <w:rPr>
-                <w:noProof/>
-              </w:rPr>
-              <w:t>18</w:t>
-            </w:r>
-            <w:r>
-              <w:rPr>
-                <w:noProof/>
-              </w:rPr>
-              <w:fldChar w:fldCharType="end"/>
-            </w:r>
+            <w:fldSimple w:instr=" SEQ Eq \* MERGEFORMAT ">
+              <w:r>
+                <w:rPr>
+                  <w:noProof/>
+                </w:rPr>
+                <w:t>18</w:t>
+              </w:r>
+            </w:fldSimple>
             <w:r>
               <w:t>)</w:t>
             </w:r>
@@ -14845,27 +15535,14 @@
             <w:r>
               <w:t>(</w:t>
             </w:r>
-            <w:r>
-              <w:fldChar w:fldCharType="begin"/>
-            </w:r>
-            <w:r>
-              <w:instrText xml:space="preserve"> SEQ Eq \* MERGEFORMAT </w:instrText>
-            </w:r>
-            <w:r>
-              <w:fldChar w:fldCharType="separate"/>
-            </w:r>
-            <w:r>
-              <w:rPr>
-                <w:noProof/>
-              </w:rPr>
-              <w:t>19</w:t>
-            </w:r>
-            <w:r>
-              <w:rPr>
-                <w:noProof/>
-              </w:rPr>
-              <w:fldChar w:fldCharType="end"/>
-            </w:r>
+            <w:fldSimple w:instr=" SEQ Eq \* MERGEFORMAT ">
+              <w:r>
+                <w:rPr>
+                  <w:noProof/>
+                </w:rPr>
+                <w:t>19</w:t>
+              </w:r>
+            </w:fldSimple>
             <w:r>
               <w:t>)</w:t>
             </w:r>
@@ -15614,27 +16291,14 @@
               <w:lastRenderedPageBreak/>
               <w:t>(</w:t>
             </w:r>
-            <w:r>
-              <w:fldChar w:fldCharType="begin"/>
-            </w:r>
-            <w:r>
-              <w:instrText xml:space="preserve"> SEQ Eq \* MERGEFORMAT </w:instrText>
-            </w:r>
-            <w:r>
-              <w:fldChar w:fldCharType="separate"/>
-            </w:r>
-            <w:r>
-              <w:rPr>
-                <w:noProof/>
-              </w:rPr>
-              <w:t>20</w:t>
-            </w:r>
-            <w:r>
-              <w:rPr>
-                <w:noProof/>
-              </w:rPr>
-              <w:fldChar w:fldCharType="end"/>
-            </w:r>
+            <w:fldSimple w:instr=" SEQ Eq \* MERGEFORMAT ">
+              <w:r>
+                <w:rPr>
+                  <w:noProof/>
+                </w:rPr>
+                <w:t>20</w:t>
+              </w:r>
+            </w:fldSimple>
             <w:r>
               <w:t>)</w:t>
             </w:r>
@@ -16500,6 +17164,7 @@
             <w:bookmarkStart w:id="12" w:name="wahadlo_newton_2"/>
             <w:bookmarkStart w:id="13" w:name="równania_ruchu_wachadła"/>
             <w:bookmarkStart w:id="14" w:name="non_lin_model"/>
+            <w:bookmarkStart w:id="15" w:name="model_nieliniowy_do_podstawienia"/>
             <w:r>
               <w:fldChar w:fldCharType="begin"/>
             </w:r>
@@ -16524,6 +17189,7 @@
             <w:bookmarkEnd w:id="12"/>
             <w:bookmarkEnd w:id="13"/>
             <w:bookmarkEnd w:id="14"/>
+            <w:bookmarkEnd w:id="15"/>
             <w:r>
               <w:t>)</w:t>
             </w:r>
@@ -16547,11 +17213,11 @@
       <w:pPr>
         <w:pStyle w:val="Nagwek3"/>
       </w:pPr>
-      <w:bookmarkStart w:id="15" w:name="_Toc72758465"/>
+      <w:bookmarkStart w:id="16" w:name="_Toc72937924"/>
       <w:r>
         <w:t>Linearyzacja w punkcie pracy</w:t>
       </w:r>
-      <w:bookmarkEnd w:id="15"/>
+      <w:bookmarkEnd w:id="16"/>
     </w:p>
     <w:p>
       <w:pPr>
@@ -16800,27 +17466,14 @@
             <w:r>
               <w:t>(</w:t>
             </w:r>
-            <w:r>
-              <w:fldChar w:fldCharType="begin"/>
-            </w:r>
-            <w:r>
-              <w:instrText xml:space="preserve"> SEQ Eq \* MERGEFORMAT </w:instrText>
-            </w:r>
-            <w:r>
-              <w:fldChar w:fldCharType="separate"/>
-            </w:r>
-            <w:r>
-              <w:rPr>
-                <w:noProof/>
-              </w:rPr>
-              <w:t>22</w:t>
-            </w:r>
-            <w:r>
-              <w:rPr>
-                <w:noProof/>
-              </w:rPr>
-              <w:fldChar w:fldCharType="end"/>
-            </w:r>
+            <w:fldSimple w:instr=" SEQ Eq \* MERGEFORMAT ">
+              <w:r>
+                <w:rPr>
+                  <w:noProof/>
+                </w:rPr>
+                <w:t>22</w:t>
+              </w:r>
+            </w:fldSimple>
             <w:r>
               <w:t>)</w:t>
             </w:r>
@@ -17596,7 +18249,7 @@
             <w:r>
               <w:t>(</w:t>
             </w:r>
-            <w:bookmarkStart w:id="16" w:name="równania_ruchu_wachadła_2"/>
+            <w:bookmarkStart w:id="17" w:name="równania_ruchu_wachadła_2"/>
             <w:r>
               <w:fldChar w:fldCharType="begin"/>
             </w:r>
@@ -17618,7 +18271,7 @@
               </w:rPr>
               <w:fldChar w:fldCharType="end"/>
             </w:r>
-            <w:bookmarkEnd w:id="16"/>
+            <w:bookmarkEnd w:id="17"/>
             <w:r>
               <w:t>)</w:t>
             </w:r>
@@ -18384,7 +19037,7 @@
             <w:r>
               <w:t>(</w:t>
             </w:r>
-            <w:bookmarkStart w:id="17" w:name="równania_ruchu_przekształcone"/>
+            <w:bookmarkStart w:id="18" w:name="równania_ruchu_przekształcone"/>
             <w:r>
               <w:fldChar w:fldCharType="begin"/>
             </w:r>
@@ -18406,7 +19059,7 @@
               </w:rPr>
               <w:fldChar w:fldCharType="end"/>
             </w:r>
-            <w:bookmarkEnd w:id="17"/>
+            <w:bookmarkEnd w:id="18"/>
             <w:r>
               <w:t>)</w:t>
             </w:r>
@@ -18963,27 +19616,14 @@
             <w:r>
               <w:t>(</w:t>
             </w:r>
-            <w:r>
-              <w:fldChar w:fldCharType="begin"/>
-            </w:r>
-            <w:r>
-              <w:instrText xml:space="preserve"> SEQ Eq \* MERGEFORMAT </w:instrText>
-            </w:r>
-            <w:r>
-              <w:fldChar w:fldCharType="separate"/>
-            </w:r>
-            <w:r>
-              <w:rPr>
-                <w:noProof/>
-              </w:rPr>
-              <w:t>25</w:t>
-            </w:r>
-            <w:r>
-              <w:rPr>
-                <w:noProof/>
-              </w:rPr>
-              <w:fldChar w:fldCharType="end"/>
-            </w:r>
+            <w:fldSimple w:instr=" SEQ Eq \* MERGEFORMAT ">
+              <w:r>
+                <w:rPr>
+                  <w:noProof/>
+                </w:rPr>
+                <w:t>25</w:t>
+              </w:r>
+            </w:fldSimple>
             <w:r>
               <w:t>)</w:t>
             </w:r>
@@ -20758,27 +21398,14 @@
             <w:r>
               <w:t>(</w:t>
             </w:r>
-            <w:r>
-              <w:fldChar w:fldCharType="begin"/>
-            </w:r>
-            <w:r>
-              <w:instrText xml:space="preserve"> SEQ Eq \* MERGEFORMAT </w:instrText>
-            </w:r>
-            <w:r>
-              <w:fldChar w:fldCharType="separate"/>
-            </w:r>
-            <w:r>
-              <w:rPr>
-                <w:noProof/>
-              </w:rPr>
-              <w:t>26</w:t>
-            </w:r>
-            <w:r>
-              <w:rPr>
-                <w:noProof/>
-              </w:rPr>
-              <w:fldChar w:fldCharType="end"/>
-            </w:r>
+            <w:fldSimple w:instr=" SEQ Eq \* MERGEFORMAT ">
+              <w:r>
+                <w:rPr>
+                  <w:noProof/>
+                </w:rPr>
+                <w:t>26</w:t>
+              </w:r>
+            </w:fldSimple>
             <w:r>
               <w:t>)</w:t>
             </w:r>
@@ -21484,27 +22111,14 @@
             <w:r>
               <w:t>(</w:t>
             </w:r>
-            <w:r>
-              <w:fldChar w:fldCharType="begin"/>
-            </w:r>
-            <w:r>
-              <w:instrText xml:space="preserve"> SEQ Eq \* MERGEFORMAT </w:instrText>
-            </w:r>
-            <w:r>
-              <w:fldChar w:fldCharType="separate"/>
-            </w:r>
-            <w:r>
-              <w:rPr>
-                <w:noProof/>
-              </w:rPr>
-              <w:t>27</w:t>
-            </w:r>
-            <w:r>
-              <w:rPr>
-                <w:noProof/>
-              </w:rPr>
-              <w:fldChar w:fldCharType="end"/>
-            </w:r>
+            <w:fldSimple w:instr=" SEQ Eq \* MERGEFORMAT ">
+              <w:r>
+                <w:rPr>
+                  <w:noProof/>
+                </w:rPr>
+                <w:t>27</w:t>
+              </w:r>
+            </w:fldSimple>
             <w:r>
               <w:t>)</w:t>
             </w:r>
@@ -22205,27 +22819,14 @@
             <w:r>
               <w:t>(</w:t>
             </w:r>
-            <w:r>
-              <w:fldChar w:fldCharType="begin"/>
-            </w:r>
-            <w:r>
-              <w:instrText xml:space="preserve"> SEQ Eq \* MERGEFORMAT </w:instrText>
-            </w:r>
-            <w:r>
-              <w:fldChar w:fldCharType="separate"/>
-            </w:r>
-            <w:r>
-              <w:rPr>
-                <w:noProof/>
-              </w:rPr>
-              <w:t>28</w:t>
-            </w:r>
-            <w:r>
-              <w:rPr>
-                <w:noProof/>
-              </w:rPr>
-              <w:fldChar w:fldCharType="end"/>
-            </w:r>
+            <w:fldSimple w:instr=" SEQ Eq \* MERGEFORMAT ">
+              <w:r>
+                <w:rPr>
+                  <w:noProof/>
+                </w:rPr>
+                <w:t>28</w:t>
+              </w:r>
+            </w:fldSimple>
             <w:r>
               <w:t>)</w:t>
             </w:r>
@@ -22818,27 +23419,14 @@
             <w:r>
               <w:t>(</w:t>
             </w:r>
-            <w:r>
-              <w:fldChar w:fldCharType="begin"/>
-            </w:r>
-            <w:r>
-              <w:instrText xml:space="preserve"> SEQ Eq \* MERGEFORMAT </w:instrText>
-            </w:r>
-            <w:r>
-              <w:fldChar w:fldCharType="separate"/>
-            </w:r>
-            <w:r>
-              <w:rPr>
-                <w:noProof/>
-              </w:rPr>
-              <w:t>29</w:t>
-            </w:r>
-            <w:r>
-              <w:rPr>
-                <w:noProof/>
-              </w:rPr>
-              <w:fldChar w:fldCharType="end"/>
-            </w:r>
+            <w:fldSimple w:instr=" SEQ Eq \* MERGEFORMAT ">
+              <w:r>
+                <w:rPr>
+                  <w:noProof/>
+                </w:rPr>
+                <w:t>29</w:t>
+              </w:r>
+            </w:fldSimple>
             <w:r>
               <w:t>)</w:t>
             </w:r>
@@ -22872,11 +23460,11 @@
       <w:pPr>
         <w:pStyle w:val="Nagwek3"/>
       </w:pPr>
-      <w:bookmarkStart w:id="18" w:name="_Toc72758466"/>
+      <w:bookmarkStart w:id="19" w:name="_Toc72937925"/>
       <w:r>
         <w:t>Reprezentacja macierzowa</w:t>
       </w:r>
-      <w:bookmarkEnd w:id="18"/>
+      <w:bookmarkEnd w:id="19"/>
     </w:p>
     <w:p>
       <w:pPr>
@@ -23404,27 +23992,14 @@
             <w:r>
               <w:t>(</w:t>
             </w:r>
-            <w:r>
-              <w:fldChar w:fldCharType="begin"/>
-            </w:r>
-            <w:r>
-              <w:instrText xml:space="preserve"> SEQ Eq \* MERGEFORMAT </w:instrText>
-            </w:r>
-            <w:r>
-              <w:fldChar w:fldCharType="separate"/>
-            </w:r>
-            <w:r>
-              <w:rPr>
-                <w:noProof/>
-              </w:rPr>
-              <w:t>30</w:t>
-            </w:r>
-            <w:r>
-              <w:rPr>
-                <w:noProof/>
-              </w:rPr>
-              <w:fldChar w:fldCharType="end"/>
-            </w:r>
+            <w:fldSimple w:instr=" SEQ Eq \* MERGEFORMAT ">
+              <w:r>
+                <w:rPr>
+                  <w:noProof/>
+                </w:rPr>
+                <w:t>30</w:t>
+              </w:r>
+            </w:fldSimple>
             <w:r>
               <w:t>)</w:t>
             </w:r>
@@ -24601,27 +25176,14 @@
             <w:r>
               <w:t>(</w:t>
             </w:r>
-            <w:r>
-              <w:fldChar w:fldCharType="begin"/>
-            </w:r>
-            <w:r>
-              <w:instrText xml:space="preserve"> SEQ Eq \* MERGEFORMAT </w:instrText>
-            </w:r>
-            <w:r>
-              <w:fldChar w:fldCharType="separate"/>
-            </w:r>
-            <w:r>
-              <w:rPr>
-                <w:noProof/>
-              </w:rPr>
-              <w:t>31</w:t>
-            </w:r>
-            <w:r>
-              <w:rPr>
-                <w:noProof/>
-              </w:rPr>
-              <w:fldChar w:fldCharType="end"/>
-            </w:r>
+            <w:fldSimple w:instr=" SEQ Eq \* MERGEFORMAT ">
+              <w:r>
+                <w:rPr>
+                  <w:noProof/>
+                </w:rPr>
+                <w:t>31</w:t>
+              </w:r>
+            </w:fldSimple>
             <w:r>
               <w:t>)</w:t>
             </w:r>
@@ -24658,24 +25220,24 @@
           <w:rFonts w:eastAsiaTheme="minorEastAsia"/>
         </w:rPr>
       </w:pPr>
-      <w:bookmarkStart w:id="19" w:name="_Toc72758467"/>
+      <w:bookmarkStart w:id="20" w:name="_Toc72937926"/>
       <w:r>
         <w:rPr>
           <w:rFonts w:eastAsiaTheme="minorEastAsia"/>
         </w:rPr>
         <w:t>Identyfikacja parametrów modelu</w:t>
       </w:r>
-      <w:bookmarkEnd w:id="19"/>
+      <w:bookmarkEnd w:id="20"/>
     </w:p>
     <w:p>
       <w:pPr>
         <w:pStyle w:val="Nagwek2"/>
       </w:pPr>
-      <w:bookmarkStart w:id="20" w:name="_Toc72758468"/>
+      <w:bookmarkStart w:id="21" w:name="_Toc72937927"/>
       <w:r>
         <w:t>Symulacja modelu rzeczywistego wahadła odwróconego</w:t>
       </w:r>
-      <w:bookmarkEnd w:id="20"/>
+      <w:bookmarkEnd w:id="21"/>
     </w:p>
     <w:p>
       <w:pPr>
@@ -24789,14 +25351,14 @@
       <w:pPr>
         <w:pStyle w:val="Nagwek2"/>
       </w:pPr>
-      <w:bookmarkStart w:id="21" w:name="_Toc72758469"/>
+      <w:bookmarkStart w:id="22" w:name="_Toc72937928"/>
       <w:r>
         <w:t>Stworzenie obiektu modelu</w:t>
       </w:r>
       <w:r>
         <w:t xml:space="preserve"> nieliniowego</w:t>
       </w:r>
-      <w:bookmarkEnd w:id="21"/>
+      <w:bookmarkEnd w:id="22"/>
     </w:p>
     <w:p>
       <w:pPr>
@@ -24875,11 +25437,11 @@
       <w:pPr>
         <w:pStyle w:val="Nagwek2"/>
       </w:pPr>
-      <w:bookmarkStart w:id="22" w:name="_Toc72758470"/>
+      <w:bookmarkStart w:id="23" w:name="_Toc72937929"/>
       <w:r>
         <w:t>Identyfikacja parametrów modelu nieliniowego</w:t>
       </w:r>
-      <w:bookmarkEnd w:id="22"/>
+      <w:bookmarkEnd w:id="23"/>
       <w:r>
         <w:t xml:space="preserve"> </w:t>
       </w:r>
@@ -24986,22 +25548,22 @@
       <w:pPr>
         <w:pStyle w:val="Nagwek1"/>
       </w:pPr>
-      <w:bookmarkStart w:id="23" w:name="_Toc72758471"/>
+      <w:bookmarkStart w:id="24" w:name="_Toc72937930"/>
       <w:r>
         <w:lastRenderedPageBreak/>
         <w:t>Algorytm sterujący</w:t>
       </w:r>
-      <w:bookmarkEnd w:id="23"/>
+      <w:bookmarkEnd w:id="24"/>
     </w:p>
     <w:p>
       <w:pPr>
         <w:pStyle w:val="Nagwek2"/>
       </w:pPr>
-      <w:bookmarkStart w:id="24" w:name="_Toc72758472"/>
+      <w:bookmarkStart w:id="25" w:name="_Toc72937931"/>
       <w:r>
         <w:t>Cele algorytmu i założenia</w:t>
       </w:r>
-      <w:bookmarkEnd w:id="24"/>
+      <w:bookmarkEnd w:id="25"/>
     </w:p>
     <w:p>
       <w:pPr>
@@ -25039,11 +25601,11 @@
       <w:pPr>
         <w:pStyle w:val="Nagwek2"/>
       </w:pPr>
-      <w:bookmarkStart w:id="25" w:name="_Toc72758473"/>
+      <w:bookmarkStart w:id="26" w:name="_Toc72937932"/>
       <w:r>
         <w:t>Normalizacja kąta wychylenia wahadła</w:t>
       </w:r>
-      <w:bookmarkEnd w:id="25"/>
+      <w:bookmarkEnd w:id="26"/>
     </w:p>
     <w:p>
       <w:pPr>
@@ -25115,21 +25677,42 @@
         <w:rPr>
           <w:sz w:val="24"/>
           <w:szCs w:val="24"/>
-          <w:lang w:val="en-US"/>
         </w:rPr>
       </w:pPr>
+      <w:proofErr w:type="spellStart"/>
       <w:r>
         <w:rPr>
           <w:color w:val="0E00FF"/>
-          <w:lang w:val="en-US"/>
         </w:rPr>
         <w:t>function</w:t>
       </w:r>
-      <w:r>
-        <w:rPr>
-          <w:lang w:val="en-US"/>
-        </w:rPr>
-        <w:t xml:space="preserve"> angle = angle_convert(angle_raw)</w:t>
+      <w:proofErr w:type="spellEnd"/>
+      <w:r>
+        <w:t xml:space="preserve"> </w:t>
+      </w:r>
+      <w:proofErr w:type="spellStart"/>
+      <w:r>
+        <w:t>angle</w:t>
+      </w:r>
+      <w:proofErr w:type="spellEnd"/>
+      <w:r>
+        <w:t xml:space="preserve"> = </w:t>
+      </w:r>
+      <w:proofErr w:type="spellStart"/>
+      <w:r>
+        <w:t>angle_convert</w:t>
+      </w:r>
+      <w:proofErr w:type="spellEnd"/>
+      <w:r>
+        <w:t>(</w:t>
+      </w:r>
+      <w:proofErr w:type="spellStart"/>
+      <w:r>
+        <w:t>angle_raw</w:t>
+      </w:r>
+      <w:proofErr w:type="spellEnd"/>
+      <w:r>
+        <w:t>)</w:t>
       </w:r>
     </w:p>
     <w:p>
@@ -25145,9 +25728,6 @@
         </w:rPr>
       </w:pPr>
       <w:r>
-        <w:rPr>
-          <w:lang w:val="en-US"/>
-        </w:rPr>
         <w:t xml:space="preserve">    </w:t>
       </w:r>
       <w:r>
@@ -25161,7 +25741,21 @@
         <w:rPr>
           <w:lang w:val="en-US"/>
         </w:rPr>
-        <w:t xml:space="preserve"> angle_raw &lt; 0</w:t>
+        <w:t xml:space="preserve"> </w:t>
+      </w:r>
+      <w:proofErr w:type="spellStart"/>
+      <w:r>
+        <w:rPr>
+          <w:lang w:val="en-US"/>
+        </w:rPr>
+        <w:t>angle_raw</w:t>
+      </w:r>
+      <w:proofErr w:type="spellEnd"/>
+      <w:r>
+        <w:rPr>
+          <w:lang w:val="en-US"/>
+        </w:rPr>
+        <w:t xml:space="preserve"> &lt; 0</w:t>
       </w:r>
     </w:p>
     <w:p>
@@ -25605,14 +26199,14 @@
       <w:pPr>
         <w:pStyle w:val="Nagwek2"/>
       </w:pPr>
-      <w:bookmarkStart w:id="26" w:name="_Toc72758474"/>
+      <w:bookmarkStart w:id="27" w:name="_Toc72937933"/>
       <w:r>
         <w:t>Ograniczenie</w:t>
       </w:r>
       <w:r>
         <w:t xml:space="preserve"> położenia wózka</w:t>
       </w:r>
-      <w:bookmarkEnd w:id="26"/>
+      <w:bookmarkEnd w:id="27"/>
     </w:p>
     <w:p>
       <w:pPr>
@@ -25765,10 +26359,7 @@
         <w:t xml:space="preserve"> </w:t>
       </w:r>
       <w:r>
-        <w:t xml:space="preserve"> </w:t>
-      </w:r>
-      <w:r>
-        <w:t>Sprawdzanie zakresu pierwszej zmiennej stanu (x – położenie wózka na torze)</w:t>
+        <w:t xml:space="preserve"> Sprawdzanie zakresu pierwszej zmiennej stanu (x – położenie wózka na torze)</w:t>
       </w:r>
     </w:p>
     <w:p>
@@ -25853,9 +26444,11 @@
       <w:pPr>
         <w:pStyle w:val="Nagwek2"/>
       </w:pPr>
+      <w:bookmarkStart w:id="28" w:name="_Toc72937934"/>
       <w:r>
         <w:t>Rozbujanie wahadła</w:t>
       </w:r>
+      <w:bookmarkEnd w:id="28"/>
     </w:p>
     <w:p>
       <w:pPr>
@@ -26009,56 +26602,49 @@
       <w:pPr>
         <w:pStyle w:val="Legenda"/>
         <w:jc w:val="center"/>
-        <w:rPr>
-          <w:lang w:val="en-US"/>
-        </w:rPr>
       </w:pPr>
+      <w:r>
+        <w:t xml:space="preserve">Rys. </w:t>
+      </w:r>
+      <w:r>
+        <w:fldChar w:fldCharType="begin"/>
+      </w:r>
+      <w:r>
+        <w:instrText xml:space="preserve"> SEQ Rys. \* ARABIC </w:instrText>
+      </w:r>
+      <w:r>
+        <w:fldChar w:fldCharType="separate"/>
+      </w:r>
+      <w:r>
+        <w:rPr>
+          <w:noProof/>
+        </w:rPr>
+        <w:t>5</w:t>
+      </w:r>
+      <w:r>
+        <w:rPr>
+          <w:noProof/>
+        </w:rPr>
+        <w:fldChar w:fldCharType="end"/>
+      </w:r>
+      <w:r>
+        <w:t xml:space="preserve"> „</w:t>
+      </w:r>
       <w:proofErr w:type="spellStart"/>
       <w:r>
-        <w:rPr>
-          <w:lang w:val="en-US"/>
-        </w:rPr>
-        <w:t>Rys</w:t>
+        <w:t>swinging</w:t>
       </w:r>
       <w:proofErr w:type="spellEnd"/>
       <w:r>
-        <w:rPr>
-          <w:lang w:val="en-US"/>
-        </w:rPr>
-        <w:t xml:space="preserve">. </w:t>
-      </w:r>
-      <w:r>
-        <w:fldChar w:fldCharType="begin"/>
-      </w:r>
-      <w:r>
-        <w:instrText xml:space="preserve"> SEQ Rys. \* ARABIC </w:instrText>
-      </w:r>
-      <w:r>
-        <w:fldChar w:fldCharType="separate"/>
-      </w:r>
-      <w:r>
-        <w:rPr>
-          <w:noProof/>
-        </w:rPr>
-        <w:t>5</w:t>
-      </w:r>
-      <w:r>
-        <w:rPr>
-          <w:noProof/>
-        </w:rPr>
-        <w:fldChar w:fldCharType="end"/>
-      </w:r>
-      <w:r>
-        <w:rPr>
-          <w:lang w:val="en-US"/>
-        </w:rPr>
         <w:t xml:space="preserve"> </w:t>
       </w:r>
-      <w:r>
-        <w:rPr>
-          <w:lang w:val="en-US"/>
-        </w:rPr>
-        <w:t xml:space="preserve">„swinging controller” – </w:t>
+      <w:proofErr w:type="spellStart"/>
+      <w:r>
+        <w:t>controller</w:t>
+      </w:r>
+      <w:proofErr w:type="spellEnd"/>
+      <w:r>
+        <w:t xml:space="preserve">” – </w:t>
       </w:r>
       <w:r>
         <w:t>rozbujanie wahadła</w:t>
@@ -26145,10 +26731,12 @@
       <w:pPr>
         <w:pStyle w:val="Nagwek2"/>
       </w:pPr>
+      <w:bookmarkStart w:id="29" w:name="_Toc72937935"/>
       <w:r>
         <w:lastRenderedPageBreak/>
         <w:t>Przełączanie kontrolerów stabilizującego i wychylającego</w:t>
       </w:r>
+      <w:bookmarkEnd w:id="29"/>
     </w:p>
     <w:p>
       <w:pPr>
@@ -26285,10 +26873,7 @@
         <w:fldChar w:fldCharType="end"/>
       </w:r>
       <w:r>
-        <w:t xml:space="preserve"> </w:t>
-      </w:r>
-      <w:r>
-        <w:t xml:space="preserve">Przełączanie kontrolerów </w:t>
+        <w:t xml:space="preserve"> Przełączanie kontrolerów </w:t>
       </w:r>
     </w:p>
     <w:p>
@@ -26298,6 +26883,7 @@
           <w:lang w:val="en-US"/>
         </w:rPr>
       </w:pPr>
+      <w:bookmarkStart w:id="30" w:name="_Toc72937936"/>
       <w:r>
         <w:rPr>
           <w:lang w:val="en-US"/>
@@ -26307,6 +26893,7 @@
       <w:r>
         <w:t>stabilizujący</w:t>
       </w:r>
+      <w:bookmarkEnd w:id="30"/>
     </w:p>
     <w:p>
       <w:pPr>
@@ -26334,9 +26921,11 @@
       <w:pPr>
         <w:pStyle w:val="Nagwek3"/>
       </w:pPr>
+      <w:bookmarkStart w:id="31" w:name="_Toc72937937"/>
       <w:r>
         <w:t>Regulator LQ</w:t>
       </w:r>
+      <w:bookmarkEnd w:id="31"/>
     </w:p>
     <w:p>
       <w:pPr>
@@ -26358,15 +26947,40 @@
         <w:rPr>
           <w:sz w:val="24"/>
           <w:szCs w:val="24"/>
-          <w:lang w:val="en-US"/>
         </w:rPr>
       </w:pPr>
       <w:r>
-        <w:rPr>
-          <w:lang w:val="en-US"/>
-        </w:rPr>
-        <w:t>% state matrices after linearization</w:t>
-      </w:r>
+        <w:t xml:space="preserve">% </w:t>
+      </w:r>
+      <w:proofErr w:type="spellStart"/>
+      <w:r>
+        <w:t>state</w:t>
+      </w:r>
+      <w:proofErr w:type="spellEnd"/>
+      <w:r>
+        <w:t xml:space="preserve"> </w:t>
+      </w:r>
+      <w:proofErr w:type="spellStart"/>
+      <w:r>
+        <w:t>matrices</w:t>
+      </w:r>
+      <w:proofErr w:type="spellEnd"/>
+      <w:r>
+        <w:t xml:space="preserve"> </w:t>
+      </w:r>
+      <w:proofErr w:type="spellStart"/>
+      <w:r>
+        <w:t>after</w:t>
+      </w:r>
+      <w:proofErr w:type="spellEnd"/>
+      <w:r>
+        <w:t xml:space="preserve"> </w:t>
+      </w:r>
+      <w:proofErr w:type="spellStart"/>
+      <w:r>
+        <w:t>linearization</w:t>
+      </w:r>
+      <w:proofErr w:type="spellEnd"/>
     </w:p>
     <w:p>
       <w:pPr>
@@ -27098,9 +27712,11 @@
       <w:pPr>
         <w:pStyle w:val="Nagwek3"/>
       </w:pPr>
+      <w:bookmarkStart w:id="32" w:name="_Toc72937938"/>
       <w:r>
         <w:t>Regulator PID</w:t>
       </w:r>
+      <w:bookmarkEnd w:id="32"/>
     </w:p>
     <w:p>
       <w:pPr>
@@ -27208,12 +27824,14 @@
       <w:pPr>
         <w:pStyle w:val="Nagwek2"/>
       </w:pPr>
+      <w:bookmarkStart w:id="33" w:name="_Toc72937939"/>
       <w:r>
         <w:t xml:space="preserve">Saturacja </w:t>
       </w:r>
       <w:r>
         <w:t>kompensacja tarcia</w:t>
       </w:r>
+      <w:bookmarkEnd w:id="33"/>
     </w:p>
     <w:p>
       <w:pPr>
@@ -27325,17 +27943,21 @@
       <w:pPr>
         <w:pStyle w:val="Nagwek1"/>
       </w:pPr>
+      <w:bookmarkStart w:id="34" w:name="_Toc72937940"/>
       <w:r>
         <w:t>Symulacja stabilizacji wahadła</w:t>
       </w:r>
+      <w:bookmarkEnd w:id="34"/>
     </w:p>
     <w:p>
       <w:pPr>
         <w:pStyle w:val="Nagwek2"/>
       </w:pPr>
+      <w:bookmarkStart w:id="35" w:name="_Toc72937941"/>
       <w:r>
         <w:t>Stabilizacja w otoczeniu punktu pracy</w:t>
       </w:r>
+      <w:bookmarkEnd w:id="35"/>
     </w:p>
     <w:p>
       <w:pPr>
@@ -27348,44 +27970,26 @@
     <w:p>
       <w:pPr>
         <w:pStyle w:val="Code"/>
-        <w:rPr>
-          <w:lang w:val="en-US"/>
-        </w:rPr>
       </w:pPr>
       <w:proofErr w:type="spellStart"/>
       <w:r>
-        <w:rPr>
-          <w:lang w:val="en-US"/>
-        </w:rPr>
         <w:t>init_cond</w:t>
       </w:r>
       <w:proofErr w:type="spellEnd"/>
       <w:r>
-        <w:rPr>
-          <w:lang w:val="en-US"/>
-        </w:rPr>
         <w:t xml:space="preserve"> = [0 pi/20 0 0];</w:t>
       </w:r>
     </w:p>
     <w:p>
       <w:pPr>
         <w:pStyle w:val="Code"/>
-        <w:rPr>
-          <w:lang w:val="en-US"/>
-        </w:rPr>
       </w:pPr>
       <w:proofErr w:type="spellStart"/>
       <w:r>
-        <w:rPr>
-          <w:lang w:val="en-US"/>
-        </w:rPr>
         <w:t>stab_point</w:t>
       </w:r>
       <w:proofErr w:type="spellEnd"/>
       <w:r>
-        <w:rPr>
-          <w:lang w:val="en-US"/>
-        </w:rPr>
         <w:t xml:space="preserve"> = [0 0 0 0];</w:t>
       </w:r>
     </w:p>
@@ -27568,9 +28172,11 @@
       <w:pPr>
         <w:pStyle w:val="Nagwek2"/>
       </w:pPr>
+      <w:bookmarkStart w:id="36" w:name="_Toc72937942"/>
       <w:r>
         <w:t>Podniesienie wahadła i stabilizacja</w:t>
       </w:r>
+      <w:bookmarkEnd w:id="36"/>
     </w:p>
     <w:p>
       <w:pPr>
@@ -27583,51 +28189,27 @@
     <w:p>
       <w:pPr>
         <w:pStyle w:val="Code"/>
-        <w:rPr>
-          <w:lang w:val="en-US"/>
-        </w:rPr>
       </w:pPr>
       <w:proofErr w:type="spellStart"/>
       <w:r>
-        <w:rPr>
-          <w:lang w:val="en-US"/>
-        </w:rPr>
         <w:t>init_cond</w:t>
       </w:r>
       <w:proofErr w:type="spellEnd"/>
       <w:r>
-        <w:rPr>
-          <w:lang w:val="en-US"/>
-        </w:rPr>
         <w:t xml:space="preserve"> = [0 pi 0 0];</w:t>
       </w:r>
     </w:p>
     <w:p>
       <w:pPr>
         <w:pStyle w:val="Code"/>
-        <w:rPr>
-          <w:lang w:val="en-US"/>
-        </w:rPr>
       </w:pPr>
       <w:proofErr w:type="spellStart"/>
       <w:r>
-        <w:rPr>
-          <w:lang w:val="en-US"/>
-        </w:rPr>
         <w:t>stab_point</w:t>
       </w:r>
       <w:proofErr w:type="spellEnd"/>
       <w:r>
-        <w:rPr>
-          <w:lang w:val="en-US"/>
-        </w:rPr>
-        <w:t xml:space="preserve"> = [0 0 0 0]</w:t>
-      </w:r>
-      <w:r>
-        <w:rPr>
-          <w:lang w:val="en-US"/>
-        </w:rPr>
-        <w:t>;</w:t>
+        <w:t xml:space="preserve"> = [0 0 0 0];</w:t>
       </w:r>
     </w:p>
     <w:p>
@@ -27747,10 +28329,7 @@
         <w:t xml:space="preserve"> </w:t>
       </w:r>
       <w:r>
-        <w:t xml:space="preserve">Symulacja </w:t>
-      </w:r>
-      <w:r>
-        <w:t>wychylenia i stabilizacji wahadła</w:t>
+        <w:t>Symulacja wychylenia i stabilizacji wahadła</w:t>
       </w:r>
     </w:p>
     <w:p>
@@ -27867,10 +28446,7 @@
         <w:t xml:space="preserve"> </w:t>
       </w:r>
       <w:r>
-        <w:t>Symulacja wychylenia i stabilizacji wahadła</w:t>
-      </w:r>
-      <w:r>
-        <w:t xml:space="preserve"> dla t=100</w:t>
+        <w:t>Symulacja wychylenia i stabilizacji wahadła dla t=100</w:t>
       </w:r>
     </w:p>
     <w:p>
@@ -27899,11 +28475,1169 @@
       <w:pPr>
         <w:pStyle w:val="Nagwek2"/>
       </w:pPr>
+      <w:bookmarkStart w:id="37" w:name="_Toc72937943"/>
       <w:r>
         <w:t>Symulacja stabilizacji wahadła dla modelu nieliniowego</w:t>
       </w:r>
+      <w:bookmarkEnd w:id="37"/>
     </w:p>
-    <w:p/>
+    <w:p>
+      <w:r>
+        <w:t>W modelu nieliniowym przyjęto (tak samo jak podczas procesu identyfikacji parametrycznej modelu), że wahadło ma formę jednorodnego pręta, o momencie bezwładności:</w:t>
+      </w:r>
+    </w:p>
+    <w:tbl>
+      <w:tblPr>
+        <w:tblStyle w:val="Tabela-Siatka"/>
+        <w:tblW w:w="8910" w:type="dxa"/>
+        <w:tblInd w:w="445" w:type="dxa"/>
+        <w:tblLook w:val="04A0" w:firstRow="1" w:lastRow="0" w:firstColumn="1" w:lastColumn="0" w:noHBand="0" w:noVBand="1"/>
+      </w:tblPr>
+      <w:tblGrid>
+        <w:gridCol w:w="895"/>
+        <w:gridCol w:w="7115"/>
+        <w:gridCol w:w="900"/>
+      </w:tblGrid>
+      <w:tr>
+        <w:tc>
+          <w:tcPr>
+            <w:tcW w:w="895" w:type="dxa"/>
+            <w:tcBorders>
+              <w:top w:val="nil"/>
+              <w:left w:val="nil"/>
+              <w:bottom w:val="nil"/>
+              <w:right w:val="nil"/>
+            </w:tcBorders>
+            <w:vAlign w:val="center"/>
+          </w:tcPr>
+          <w:p>
+            <w:pPr>
+              <w:jc w:val="center"/>
+            </w:pPr>
+          </w:p>
+        </w:tc>
+        <w:tc>
+          <w:tcPr>
+            <w:tcW w:w="7115" w:type="dxa"/>
+            <w:tcBorders>
+              <w:top w:val="nil"/>
+              <w:left w:val="nil"/>
+              <w:bottom w:val="nil"/>
+              <w:right w:val="nil"/>
+            </w:tcBorders>
+            <w:vAlign w:val="center"/>
+          </w:tcPr>
+          <w:p>
+            <w:pPr>
+              <w:jc w:val="center"/>
+            </w:pPr>
+            <m:oMathPara>
+              <m:oMath>
+                <m:r>
+                  <w:rPr>
+                    <w:rFonts w:ascii="Cambria Math" w:hAnsi="Cambria Math"/>
+                  </w:rPr>
+                  <m:t>I=</m:t>
+                </m:r>
+                <m:f>
+                  <m:fPr>
+                    <m:ctrlPr>
+                      <w:rPr>
+                        <w:rFonts w:ascii="Cambria Math" w:hAnsi="Cambria Math"/>
+                        <w:i/>
+                      </w:rPr>
+                    </m:ctrlPr>
+                  </m:fPr>
+                  <m:num>
+                    <m:r>
+                      <w:rPr>
+                        <w:rFonts w:ascii="Cambria Math" w:hAnsi="Cambria Math"/>
+                      </w:rPr>
+                      <m:t>1</m:t>
+                    </m:r>
+                  </m:num>
+                  <m:den>
+                    <m:r>
+                      <w:rPr>
+                        <w:rFonts w:ascii="Cambria Math" w:hAnsi="Cambria Math"/>
+                      </w:rPr>
+                      <m:t>3</m:t>
+                    </m:r>
+                  </m:den>
+                </m:f>
+                <m:r>
+                  <w:rPr>
+                    <w:rFonts w:ascii="Cambria Math" w:hAnsi="Cambria Math"/>
+                  </w:rPr>
+                  <m:t>*m*</m:t>
+                </m:r>
+                <m:sSup>
+                  <m:sSupPr>
+                    <m:ctrlPr>
+                      <w:rPr>
+                        <w:rFonts w:ascii="Cambria Math" w:hAnsi="Cambria Math"/>
+                        <w:i/>
+                      </w:rPr>
+                    </m:ctrlPr>
+                  </m:sSupPr>
+                  <m:e>
+                    <m:r>
+                      <w:rPr>
+                        <w:rFonts w:ascii="Cambria Math" w:hAnsi="Cambria Math"/>
+                      </w:rPr>
+                      <m:t>l</m:t>
+                    </m:r>
+                  </m:e>
+                  <m:sup>
+                    <m:r>
+                      <w:rPr>
+                        <w:rFonts w:ascii="Cambria Math" w:hAnsi="Cambria Math"/>
+                      </w:rPr>
+                      <m:t>2</m:t>
+                    </m:r>
+                  </m:sup>
+                </m:sSup>
+              </m:oMath>
+            </m:oMathPara>
+          </w:p>
+        </w:tc>
+        <w:tc>
+          <w:tcPr>
+            <w:tcW w:w="900" w:type="dxa"/>
+            <w:tcBorders>
+              <w:top w:val="nil"/>
+              <w:left w:val="nil"/>
+              <w:bottom w:val="nil"/>
+              <w:right w:val="nil"/>
+            </w:tcBorders>
+            <w:vAlign w:val="center"/>
+          </w:tcPr>
+          <w:p>
+            <w:pPr>
+              <w:jc w:val="center"/>
+              <w:rPr>
+                <w:vertAlign w:val="subscript"/>
+              </w:rPr>
+            </w:pPr>
+            <w:r>
+              <w:t>(</w:t>
+            </w:r>
+            <w:fldSimple w:instr=" SEQ Eq \* MERGEFORMAT ">
+              <w:r>
+                <w:rPr>
+                  <w:noProof/>
+                </w:rPr>
+                <w:t>32</w:t>
+              </w:r>
+            </w:fldSimple>
+            <w:r>
+              <w:t>)</w:t>
+            </w:r>
+            <w:r>
+              <w:softHyphen/>
+            </w:r>
+            <w:r>
+              <w:softHyphen/>
+            </w:r>
+            <w:r>
+              <w:rPr>
+                <w:vertAlign w:val="subscript"/>
+              </w:rPr>
+              <w:softHyphen/>
+            </w:r>
+          </w:p>
+        </w:tc>
+      </w:tr>
+      <w:tr>
+        <w:tc>
+          <w:tcPr>
+            <w:tcW w:w="895" w:type="dxa"/>
+            <w:tcBorders>
+              <w:top w:val="nil"/>
+              <w:left w:val="nil"/>
+              <w:bottom w:val="nil"/>
+              <w:right w:val="nil"/>
+            </w:tcBorders>
+            <w:vAlign w:val="center"/>
+          </w:tcPr>
+          <w:p>
+            <w:pPr>
+              <w:jc w:val="center"/>
+            </w:pPr>
+          </w:p>
+        </w:tc>
+        <w:tc>
+          <w:tcPr>
+            <w:tcW w:w="7115" w:type="dxa"/>
+            <w:tcBorders>
+              <w:top w:val="nil"/>
+              <w:left w:val="nil"/>
+              <w:bottom w:val="nil"/>
+              <w:right w:val="nil"/>
+            </w:tcBorders>
+            <w:vAlign w:val="center"/>
+          </w:tcPr>
+          <w:p>
+            <w:pPr>
+              <w:jc w:val="center"/>
+              <w:rPr>
+                <w:rFonts w:ascii="Calibri" w:eastAsia="Calibri" w:hAnsi="Calibri" w:cs="Arial"/>
+              </w:rPr>
+            </w:pPr>
+          </w:p>
+        </w:tc>
+        <w:tc>
+          <w:tcPr>
+            <w:tcW w:w="900" w:type="dxa"/>
+            <w:tcBorders>
+              <w:top w:val="nil"/>
+              <w:left w:val="nil"/>
+              <w:bottom w:val="nil"/>
+              <w:right w:val="nil"/>
+            </w:tcBorders>
+            <w:vAlign w:val="center"/>
+          </w:tcPr>
+          <w:p>
+            <w:pPr>
+              <w:jc w:val="center"/>
+            </w:pPr>
+          </w:p>
+        </w:tc>
+      </w:tr>
+    </w:tbl>
+    <w:p>
+      <w:r>
+        <w:t>Po podstawieniu do układu równań (</w:t>
+      </w:r>
+      <w:r>
+        <w:fldChar w:fldCharType="begin"/>
+      </w:r>
+      <w:r>
+        <w:instrText xml:space="preserve"> REF model_nieliniowy_do_podstawienia \h </w:instrText>
+      </w:r>
+      <w:r>
+        <w:fldChar w:fldCharType="separate"/>
+      </w:r>
+      <w:r>
+        <w:rPr>
+          <w:noProof/>
+        </w:rPr>
+        <w:t>2</w:t>
+      </w:r>
+      <w:r>
+        <w:rPr>
+          <w:noProof/>
+        </w:rPr>
+        <w:t>1</w:t>
+      </w:r>
+      <w:r>
+        <w:fldChar w:fldCharType="end"/>
+      </w:r>
+      <w:r>
+        <w:t>), model nieliniowy przyjmuje postać:</w:t>
+      </w:r>
+    </w:p>
+    <w:tbl>
+      <w:tblPr>
+        <w:tblStyle w:val="Tabela-Siatka"/>
+        <w:tblW w:w="8910" w:type="dxa"/>
+        <w:tblInd w:w="445" w:type="dxa"/>
+        <w:tblLook w:val="04A0" w:firstRow="1" w:lastRow="0" w:firstColumn="1" w:lastColumn="0" w:noHBand="0" w:noVBand="1"/>
+      </w:tblPr>
+      <w:tblGrid>
+        <w:gridCol w:w="476"/>
+        <w:gridCol w:w="7696"/>
+        <w:gridCol w:w="738"/>
+      </w:tblGrid>
+      <w:tr>
+        <w:tc>
+          <w:tcPr>
+            <w:tcW w:w="895" w:type="dxa"/>
+            <w:tcBorders>
+              <w:top w:val="nil"/>
+              <w:left w:val="nil"/>
+              <w:bottom w:val="nil"/>
+              <w:right w:val="nil"/>
+            </w:tcBorders>
+            <w:vAlign w:val="center"/>
+          </w:tcPr>
+          <w:p>
+            <w:pPr>
+              <w:jc w:val="center"/>
+            </w:pPr>
+          </w:p>
+        </w:tc>
+        <w:tc>
+          <w:tcPr>
+            <w:tcW w:w="7115" w:type="dxa"/>
+            <w:tcBorders>
+              <w:top w:val="nil"/>
+              <w:left w:val="nil"/>
+              <w:bottom w:val="nil"/>
+              <w:right w:val="nil"/>
+            </w:tcBorders>
+            <w:vAlign w:val="center"/>
+          </w:tcPr>
+          <w:p>
+            <w:pPr>
+              <w:jc w:val="center"/>
+            </w:pPr>
+            <m:oMathPara>
+              <m:oMath>
+                <m:d>
+                  <m:dPr>
+                    <m:begChr m:val="{"/>
+                    <m:endChr m:val=""/>
+                    <m:ctrlPr>
+                      <w:rPr>
+                        <w:rFonts w:ascii="Cambria Math" w:eastAsiaTheme="minorEastAsia" w:hAnsi="Cambria Math"/>
+                        <w:i/>
+                        <w:sz w:val="24"/>
+                        <w:szCs w:val="24"/>
+                      </w:rPr>
+                    </m:ctrlPr>
+                  </m:dPr>
+                  <m:e>
+                    <m:eqArr>
+                      <m:eqArrPr>
+                        <m:ctrlPr>
+                          <w:rPr>
+                            <w:rFonts w:ascii="Cambria Math" w:eastAsiaTheme="minorEastAsia" w:hAnsi="Cambria Math"/>
+                            <w:i/>
+                            <w:sz w:val="24"/>
+                            <w:szCs w:val="24"/>
+                          </w:rPr>
+                        </m:ctrlPr>
+                      </m:eqArrPr>
+                      <m:e>
+                        <m:f>
+                          <m:fPr>
+                            <m:ctrlPr>
+                              <w:rPr>
+                                <w:rFonts w:ascii="Cambria Math" w:eastAsiaTheme="minorEastAsia" w:hAnsi="Cambria Math"/>
+                                <w:i/>
+                                <w:sz w:val="24"/>
+                                <w:szCs w:val="24"/>
+                              </w:rPr>
+                            </m:ctrlPr>
+                          </m:fPr>
+                          <m:num>
+                            <m:sSup>
+                              <m:sSupPr>
+                                <m:ctrlPr>
+                                  <w:rPr>
+                                    <w:rFonts w:ascii="Cambria Math" w:eastAsiaTheme="minorEastAsia" w:hAnsi="Cambria Math"/>
+                                    <w:i/>
+                                    <w:sz w:val="24"/>
+                                    <w:szCs w:val="24"/>
+                                  </w:rPr>
+                                </m:ctrlPr>
+                              </m:sSupPr>
+                              <m:e>
+                                <m:r>
+                                  <w:rPr>
+                                    <w:rFonts w:ascii="Cambria Math" w:eastAsiaTheme="minorEastAsia" w:hAnsi="Cambria Math"/>
+                                    <w:sz w:val="24"/>
+                                    <w:szCs w:val="24"/>
+                                  </w:rPr>
+                                  <m:t>d</m:t>
+                                </m:r>
+                              </m:e>
+                              <m:sup>
+                                <m:r>
+                                  <w:rPr>
+                                    <w:rFonts w:ascii="Cambria Math" w:eastAsiaTheme="minorEastAsia" w:hAnsi="Cambria Math"/>
+                                    <w:sz w:val="24"/>
+                                    <w:szCs w:val="24"/>
+                                  </w:rPr>
+                                  <m:t>2</m:t>
+                                </m:r>
+                              </m:sup>
+                            </m:sSup>
+                            <m:r>
+                              <w:rPr>
+                                <w:rFonts w:ascii="Cambria Math" w:eastAsiaTheme="minorEastAsia" w:hAnsi="Cambria Math"/>
+                                <w:sz w:val="24"/>
+                                <w:szCs w:val="24"/>
+                              </w:rPr>
+                              <m:t>x</m:t>
+                            </m:r>
+                          </m:num>
+                          <m:den>
+                            <m:r>
+                              <w:rPr>
+                                <w:rFonts w:ascii="Cambria Math" w:eastAsiaTheme="minorEastAsia" w:hAnsi="Cambria Math"/>
+                                <w:sz w:val="24"/>
+                                <w:szCs w:val="24"/>
+                              </w:rPr>
+                              <m:t>d</m:t>
+                            </m:r>
+                            <m:sSup>
+                              <m:sSupPr>
+                                <m:ctrlPr>
+                                  <w:rPr>
+                                    <w:rFonts w:ascii="Cambria Math" w:eastAsiaTheme="minorEastAsia" w:hAnsi="Cambria Math"/>
+                                    <w:i/>
+                                    <w:sz w:val="24"/>
+                                    <w:szCs w:val="24"/>
+                                  </w:rPr>
+                                </m:ctrlPr>
+                              </m:sSupPr>
+                              <m:e>
+                                <m:r>
+                                  <w:rPr>
+                                    <w:rFonts w:ascii="Cambria Math" w:eastAsiaTheme="minorEastAsia" w:hAnsi="Cambria Math"/>
+                                    <w:sz w:val="24"/>
+                                    <w:szCs w:val="24"/>
+                                  </w:rPr>
+                                  <m:t>t</m:t>
+                                </m:r>
+                              </m:e>
+                              <m:sup>
+                                <m:r>
+                                  <w:rPr>
+                                    <w:rFonts w:ascii="Cambria Math" w:eastAsiaTheme="minorEastAsia" w:hAnsi="Cambria Math"/>
+                                    <w:sz w:val="24"/>
+                                    <w:szCs w:val="24"/>
+                                  </w:rPr>
+                                  <m:t>2</m:t>
+                                </m:r>
+                              </m:sup>
+                            </m:sSup>
+                          </m:den>
+                        </m:f>
+                        <m:r>
+                          <w:rPr>
+                            <w:rFonts w:ascii="Cambria Math" w:eastAsiaTheme="minorEastAsia" w:hAnsi="Cambria Math"/>
+                            <w:sz w:val="24"/>
+                            <w:szCs w:val="24"/>
+                          </w:rPr>
+                          <m:t>=</m:t>
+                        </m:r>
+                        <m:f>
+                          <m:fPr>
+                            <m:ctrlPr>
+                              <w:rPr>
+                                <w:rFonts w:ascii="Cambria Math" w:eastAsiaTheme="minorEastAsia" w:hAnsi="Cambria Math"/>
+                                <w:i/>
+                                <w:sz w:val="24"/>
+                                <w:szCs w:val="24"/>
+                              </w:rPr>
+                            </m:ctrlPr>
+                          </m:fPr>
+                          <m:num>
+                            <m:r>
+                              <w:rPr>
+                                <w:rFonts w:ascii="Cambria Math" w:eastAsiaTheme="minorEastAsia" w:hAnsi="Cambria Math"/>
+                                <w:sz w:val="24"/>
+                                <w:szCs w:val="24"/>
+                              </w:rPr>
+                              <m:t>1</m:t>
+                            </m:r>
+                          </m:num>
+                          <m:den>
+                            <m:r>
+                              <w:rPr>
+                                <w:rFonts w:ascii="Cambria Math" w:eastAsiaTheme="minorEastAsia" w:hAnsi="Cambria Math"/>
+                                <w:sz w:val="24"/>
+                                <w:szCs w:val="24"/>
+                              </w:rPr>
+                              <m:t>M+m</m:t>
+                            </m:r>
+                          </m:den>
+                        </m:f>
+                        <m:r>
+                          <w:rPr>
+                            <w:rFonts w:ascii="Cambria Math" w:eastAsiaTheme="minorEastAsia" w:hAnsi="Cambria Math"/>
+                            <w:sz w:val="24"/>
+                            <w:szCs w:val="24"/>
+                          </w:rPr>
+                          <m:t>*</m:t>
+                        </m:r>
+                        <m:d>
+                          <m:dPr>
+                            <m:ctrlPr>
+                              <w:rPr>
+                                <w:rFonts w:ascii="Cambria Math" w:eastAsiaTheme="minorEastAsia" w:hAnsi="Cambria Math"/>
+                                <w:i/>
+                                <w:sz w:val="24"/>
+                                <w:szCs w:val="24"/>
+                              </w:rPr>
+                            </m:ctrlPr>
+                          </m:dPr>
+                          <m:e>
+                            <m:r>
+                              <w:rPr>
+                                <w:rFonts w:ascii="Cambria Math" w:eastAsiaTheme="minorEastAsia" w:hAnsi="Cambria Math"/>
+                                <w:sz w:val="24"/>
+                                <w:szCs w:val="24"/>
+                              </w:rPr>
+                              <m:t>F+m*l*sinθ*</m:t>
+                            </m:r>
+                            <m:sSup>
+                              <m:sSupPr>
+                                <m:ctrlPr>
+                                  <w:rPr>
+                                    <w:rFonts w:ascii="Cambria Math" w:eastAsiaTheme="minorEastAsia" w:hAnsi="Cambria Math"/>
+                                    <w:i/>
+                                    <w:sz w:val="24"/>
+                                    <w:szCs w:val="24"/>
+                                  </w:rPr>
+                                </m:ctrlPr>
+                              </m:sSupPr>
+                              <m:e>
+                                <m:d>
+                                  <m:dPr>
+                                    <m:ctrlPr>
+                                      <w:rPr>
+                                        <w:rFonts w:ascii="Cambria Math" w:eastAsiaTheme="minorEastAsia" w:hAnsi="Cambria Math"/>
+                                        <w:i/>
+                                        <w:sz w:val="24"/>
+                                        <w:szCs w:val="24"/>
+                                      </w:rPr>
+                                    </m:ctrlPr>
+                                  </m:dPr>
+                                  <m:e>
+                                    <m:f>
+                                      <m:fPr>
+                                        <m:ctrlPr>
+                                          <w:rPr>
+                                            <w:rFonts w:ascii="Cambria Math" w:eastAsiaTheme="minorEastAsia" w:hAnsi="Cambria Math"/>
+                                            <w:i/>
+                                            <w:sz w:val="24"/>
+                                            <w:szCs w:val="24"/>
+                                          </w:rPr>
+                                        </m:ctrlPr>
+                                      </m:fPr>
+                                      <m:num>
+                                        <m:r>
+                                          <w:rPr>
+                                            <w:rFonts w:ascii="Cambria Math" w:eastAsiaTheme="minorEastAsia" w:hAnsi="Cambria Math"/>
+                                            <w:sz w:val="24"/>
+                                            <w:szCs w:val="24"/>
+                                          </w:rPr>
+                                          <m:t>dθ</m:t>
+                                        </m:r>
+                                      </m:num>
+                                      <m:den>
+                                        <m:r>
+                                          <w:rPr>
+                                            <w:rFonts w:ascii="Cambria Math" w:eastAsiaTheme="minorEastAsia" w:hAnsi="Cambria Math"/>
+                                            <w:sz w:val="24"/>
+                                            <w:szCs w:val="24"/>
+                                          </w:rPr>
+                                          <m:t>dt</m:t>
+                                        </m:r>
+                                      </m:den>
+                                    </m:f>
+                                  </m:e>
+                                </m:d>
+                              </m:e>
+                              <m:sup>
+                                <m:r>
+                                  <w:rPr>
+                                    <w:rFonts w:ascii="Cambria Math" w:eastAsiaTheme="minorEastAsia" w:hAnsi="Cambria Math"/>
+                                    <w:sz w:val="24"/>
+                                    <w:szCs w:val="24"/>
+                                  </w:rPr>
+                                  <m:t>2</m:t>
+                                </m:r>
+                              </m:sup>
+                            </m:sSup>
+                            <m:r>
+                              <w:rPr>
+                                <w:rFonts w:ascii="Cambria Math" w:eastAsiaTheme="minorEastAsia" w:hAnsi="Cambria Math"/>
+                                <w:sz w:val="24"/>
+                                <w:szCs w:val="24"/>
+                              </w:rPr>
+                              <m:t>- m*l*cosθ*</m:t>
+                            </m:r>
+                            <m:f>
+                              <m:fPr>
+                                <m:ctrlPr>
+                                  <w:rPr>
+                                    <w:rFonts w:ascii="Cambria Math" w:eastAsiaTheme="minorEastAsia" w:hAnsi="Cambria Math"/>
+                                    <w:i/>
+                                    <w:sz w:val="24"/>
+                                    <w:szCs w:val="24"/>
+                                  </w:rPr>
+                                </m:ctrlPr>
+                              </m:fPr>
+                              <m:num>
+                                <m:sSup>
+                                  <m:sSupPr>
+                                    <m:ctrlPr>
+                                      <w:rPr>
+                                        <w:rFonts w:ascii="Cambria Math" w:eastAsiaTheme="minorEastAsia" w:hAnsi="Cambria Math"/>
+                                        <w:i/>
+                                        <w:sz w:val="24"/>
+                                        <w:szCs w:val="24"/>
+                                      </w:rPr>
+                                    </m:ctrlPr>
+                                  </m:sSupPr>
+                                  <m:e>
+                                    <m:r>
+                                      <w:rPr>
+                                        <w:rFonts w:ascii="Cambria Math" w:eastAsiaTheme="minorEastAsia" w:hAnsi="Cambria Math"/>
+                                        <w:sz w:val="24"/>
+                                        <w:szCs w:val="24"/>
+                                      </w:rPr>
+                                      <m:t>d</m:t>
+                                    </m:r>
+                                  </m:e>
+                                  <m:sup>
+                                    <m:r>
+                                      <w:rPr>
+                                        <w:rFonts w:ascii="Cambria Math" w:eastAsiaTheme="minorEastAsia" w:hAnsi="Cambria Math"/>
+                                        <w:sz w:val="24"/>
+                                        <w:szCs w:val="24"/>
+                                      </w:rPr>
+                                      <m:t>2</m:t>
+                                    </m:r>
+                                  </m:sup>
+                                </m:sSup>
+                                <m:r>
+                                  <w:rPr>
+                                    <w:rFonts w:ascii="Cambria Math" w:eastAsiaTheme="minorEastAsia" w:hAnsi="Cambria Math"/>
+                                    <w:sz w:val="24"/>
+                                    <w:szCs w:val="24"/>
+                                  </w:rPr>
+                                  <m:t>θ</m:t>
+                                </m:r>
+                              </m:num>
+                              <m:den>
+                                <m:r>
+                                  <w:rPr>
+                                    <w:rFonts w:ascii="Cambria Math" w:eastAsiaTheme="minorEastAsia" w:hAnsi="Cambria Math"/>
+                                    <w:sz w:val="24"/>
+                                    <w:szCs w:val="24"/>
+                                  </w:rPr>
+                                  <m:t>d</m:t>
+                                </m:r>
+                                <m:sSup>
+                                  <m:sSupPr>
+                                    <m:ctrlPr>
+                                      <w:rPr>
+                                        <w:rFonts w:ascii="Cambria Math" w:eastAsiaTheme="minorEastAsia" w:hAnsi="Cambria Math"/>
+                                        <w:i/>
+                                        <w:sz w:val="24"/>
+                                        <w:szCs w:val="24"/>
+                                      </w:rPr>
+                                    </m:ctrlPr>
+                                  </m:sSupPr>
+                                  <m:e>
+                                    <m:r>
+                                      <w:rPr>
+                                        <w:rFonts w:ascii="Cambria Math" w:eastAsiaTheme="minorEastAsia" w:hAnsi="Cambria Math"/>
+                                        <w:sz w:val="24"/>
+                                        <w:szCs w:val="24"/>
+                                      </w:rPr>
+                                      <m:t>t</m:t>
+                                    </m:r>
+                                  </m:e>
+                                  <m:sup>
+                                    <m:r>
+                                      <w:rPr>
+                                        <w:rFonts w:ascii="Cambria Math" w:eastAsiaTheme="minorEastAsia" w:hAnsi="Cambria Math"/>
+                                        <w:sz w:val="24"/>
+                                        <w:szCs w:val="24"/>
+                                      </w:rPr>
+                                      <m:t>2</m:t>
+                                    </m:r>
+                                  </m:sup>
+                                </m:sSup>
+                              </m:den>
+                            </m:f>
+                            <m:r>
+                              <w:rPr>
+                                <w:rFonts w:ascii="Cambria Math" w:eastAsiaTheme="minorEastAsia" w:hAnsi="Cambria Math"/>
+                                <w:sz w:val="24"/>
+                                <w:szCs w:val="24"/>
+                              </w:rPr>
+                              <m:t>-μ</m:t>
+                            </m:r>
+                            <m:f>
+                              <m:fPr>
+                                <m:ctrlPr>
+                                  <w:rPr>
+                                    <w:rFonts w:ascii="Cambria Math" w:eastAsiaTheme="minorEastAsia" w:hAnsi="Cambria Math"/>
+                                    <w:i/>
+                                    <w:sz w:val="24"/>
+                                    <w:szCs w:val="24"/>
+                                  </w:rPr>
+                                </m:ctrlPr>
+                              </m:fPr>
+                              <m:num>
+                                <m:r>
+                                  <w:rPr>
+                                    <w:rFonts w:ascii="Cambria Math" w:eastAsiaTheme="minorEastAsia" w:hAnsi="Cambria Math"/>
+                                    <w:sz w:val="24"/>
+                                    <w:szCs w:val="24"/>
+                                  </w:rPr>
+                                  <m:t>dx</m:t>
+                                </m:r>
+                              </m:num>
+                              <m:den>
+                                <m:r>
+                                  <w:rPr>
+                                    <w:rFonts w:ascii="Cambria Math" w:eastAsiaTheme="minorEastAsia" w:hAnsi="Cambria Math"/>
+                                    <w:sz w:val="24"/>
+                                    <w:szCs w:val="24"/>
+                                  </w:rPr>
+                                  <m:t>dt</m:t>
+                                </m:r>
+                              </m:den>
+                            </m:f>
+                          </m:e>
+                        </m:d>
+                      </m:e>
+                      <m:e>
+                        <m:f>
+                          <m:fPr>
+                            <m:ctrlPr>
+                              <w:rPr>
+                                <w:rFonts w:ascii="Cambria Math" w:eastAsiaTheme="minorEastAsia" w:hAnsi="Cambria Math"/>
+                                <w:i/>
+                                <w:sz w:val="24"/>
+                                <w:szCs w:val="24"/>
+                              </w:rPr>
+                            </m:ctrlPr>
+                          </m:fPr>
+                          <m:num>
+                            <m:sSup>
+                              <m:sSupPr>
+                                <m:ctrlPr>
+                                  <w:rPr>
+                                    <w:rFonts w:ascii="Cambria Math" w:eastAsiaTheme="minorEastAsia" w:hAnsi="Cambria Math"/>
+                                    <w:i/>
+                                    <w:sz w:val="24"/>
+                                    <w:szCs w:val="24"/>
+                                  </w:rPr>
+                                </m:ctrlPr>
+                              </m:sSupPr>
+                              <m:e>
+                                <m:r>
+                                  <w:rPr>
+                                    <w:rFonts w:ascii="Cambria Math" w:eastAsiaTheme="minorEastAsia" w:hAnsi="Cambria Math"/>
+                                    <w:sz w:val="24"/>
+                                    <w:szCs w:val="24"/>
+                                  </w:rPr>
+                                  <m:t>d</m:t>
+                                </m:r>
+                              </m:e>
+                              <m:sup>
+                                <m:r>
+                                  <w:rPr>
+                                    <w:rFonts w:ascii="Cambria Math" w:eastAsiaTheme="minorEastAsia" w:hAnsi="Cambria Math"/>
+                                    <w:sz w:val="24"/>
+                                    <w:szCs w:val="24"/>
+                                  </w:rPr>
+                                  <m:t>2</m:t>
+                                </m:r>
+                              </m:sup>
+                            </m:sSup>
+                            <m:r>
+                              <w:rPr>
+                                <w:rFonts w:ascii="Cambria Math" w:eastAsiaTheme="minorEastAsia" w:hAnsi="Cambria Math"/>
+                                <w:sz w:val="24"/>
+                                <w:szCs w:val="24"/>
+                              </w:rPr>
+                              <m:t>θ</m:t>
+                            </m:r>
+                          </m:num>
+                          <m:den>
+                            <m:r>
+                              <w:rPr>
+                                <w:rFonts w:ascii="Cambria Math" w:eastAsiaTheme="minorEastAsia" w:hAnsi="Cambria Math"/>
+                                <w:sz w:val="24"/>
+                                <w:szCs w:val="24"/>
+                              </w:rPr>
+                              <m:t>d</m:t>
+                            </m:r>
+                            <m:sSup>
+                              <m:sSupPr>
+                                <m:ctrlPr>
+                                  <w:rPr>
+                                    <w:rFonts w:ascii="Cambria Math" w:eastAsiaTheme="minorEastAsia" w:hAnsi="Cambria Math"/>
+                                    <w:i/>
+                                    <w:sz w:val="24"/>
+                                    <w:szCs w:val="24"/>
+                                  </w:rPr>
+                                </m:ctrlPr>
+                              </m:sSupPr>
+                              <m:e>
+                                <m:r>
+                                  <w:rPr>
+                                    <w:rFonts w:ascii="Cambria Math" w:eastAsiaTheme="minorEastAsia" w:hAnsi="Cambria Math"/>
+                                    <w:sz w:val="24"/>
+                                    <w:szCs w:val="24"/>
+                                  </w:rPr>
+                                  <m:t>t</m:t>
+                                </m:r>
+                              </m:e>
+                              <m:sup>
+                                <m:r>
+                                  <w:rPr>
+                                    <w:rFonts w:ascii="Cambria Math" w:eastAsiaTheme="minorEastAsia" w:hAnsi="Cambria Math"/>
+                                    <w:sz w:val="24"/>
+                                    <w:szCs w:val="24"/>
+                                  </w:rPr>
+                                  <m:t>2</m:t>
+                                </m:r>
+                              </m:sup>
+                            </m:sSup>
+                          </m:den>
+                        </m:f>
+                        <m:r>
+                          <w:rPr>
+                            <w:rFonts w:ascii="Cambria Math" w:eastAsiaTheme="minorEastAsia" w:hAnsi="Cambria Math"/>
+                            <w:sz w:val="24"/>
+                            <w:szCs w:val="24"/>
+                          </w:rPr>
+                          <m:t>=</m:t>
+                        </m:r>
+                        <m:f>
+                          <m:fPr>
+                            <m:ctrlPr>
+                              <w:rPr>
+                                <w:rFonts w:ascii="Cambria Math" w:eastAsiaTheme="minorEastAsia" w:hAnsi="Cambria Math"/>
+                                <w:i/>
+                                <w:sz w:val="24"/>
+                                <w:szCs w:val="24"/>
+                              </w:rPr>
+                            </m:ctrlPr>
+                          </m:fPr>
+                          <m:num>
+                            <m:r>
+                              <w:rPr>
+                                <w:rFonts w:ascii="Cambria Math" w:eastAsiaTheme="minorEastAsia" w:hAnsi="Cambria Math"/>
+                                <w:sz w:val="24"/>
+                                <w:szCs w:val="24"/>
+                              </w:rPr>
+                              <m:t>2</m:t>
+                            </m:r>
+                          </m:num>
+                          <m:den>
+                            <m:r>
+                              <w:rPr>
+                                <w:rFonts w:ascii="Cambria Math" w:eastAsiaTheme="minorEastAsia" w:hAnsi="Cambria Math"/>
+                                <w:sz w:val="24"/>
+                                <w:szCs w:val="24"/>
+                              </w:rPr>
+                              <m:t>3*</m:t>
+                            </m:r>
+                            <m:sSup>
+                              <m:sSupPr>
+                                <m:ctrlPr>
+                                  <w:rPr>
+                                    <w:rFonts w:ascii="Cambria Math" w:eastAsiaTheme="minorEastAsia" w:hAnsi="Cambria Math"/>
+                                    <w:i/>
+                                    <w:sz w:val="24"/>
+                                    <w:szCs w:val="24"/>
+                                  </w:rPr>
+                                </m:ctrlPr>
+                              </m:sSupPr>
+                              <m:e>
+                                <m:r>
+                                  <w:rPr>
+                                    <w:rFonts w:ascii="Cambria Math" w:eastAsiaTheme="minorEastAsia" w:hAnsi="Cambria Math"/>
+                                    <w:sz w:val="24"/>
+                                    <w:szCs w:val="24"/>
+                                  </w:rPr>
+                                  <m:t>l</m:t>
+                                </m:r>
+                              </m:e>
+                              <m:sup>
+                                <m:r>
+                                  <w:rPr>
+                                    <w:rFonts w:ascii="Cambria Math" w:eastAsiaTheme="minorEastAsia" w:hAnsi="Cambria Math"/>
+                                    <w:sz w:val="24"/>
+                                    <w:szCs w:val="24"/>
+                                  </w:rPr>
+                                  <m:t>2</m:t>
+                                </m:r>
+                              </m:sup>
+                            </m:sSup>
+                          </m:den>
+                        </m:f>
+                        <m:r>
+                          <w:rPr>
+                            <w:rFonts w:ascii="Cambria Math" w:eastAsiaTheme="minorEastAsia" w:hAnsi="Cambria Math"/>
+                            <w:sz w:val="24"/>
+                            <w:szCs w:val="24"/>
+                          </w:rPr>
+                          <m:t>*(g*l*sinθ-l*cosθ*</m:t>
+                        </m:r>
+                        <m:f>
+                          <m:fPr>
+                            <m:ctrlPr>
+                              <w:rPr>
+                                <w:rFonts w:ascii="Cambria Math" w:eastAsiaTheme="minorEastAsia" w:hAnsi="Cambria Math"/>
+                                <w:i/>
+                                <w:sz w:val="24"/>
+                                <w:szCs w:val="24"/>
+                              </w:rPr>
+                            </m:ctrlPr>
+                          </m:fPr>
+                          <m:num>
+                            <m:sSup>
+                              <m:sSupPr>
+                                <m:ctrlPr>
+                                  <w:rPr>
+                                    <w:rFonts w:ascii="Cambria Math" w:eastAsiaTheme="minorEastAsia" w:hAnsi="Cambria Math"/>
+                                    <w:i/>
+                                    <w:sz w:val="24"/>
+                                    <w:szCs w:val="24"/>
+                                  </w:rPr>
+                                </m:ctrlPr>
+                              </m:sSupPr>
+                              <m:e>
+                                <m:r>
+                                  <w:rPr>
+                                    <w:rFonts w:ascii="Cambria Math" w:eastAsiaTheme="minorEastAsia" w:hAnsi="Cambria Math"/>
+                                    <w:sz w:val="24"/>
+                                    <w:szCs w:val="24"/>
+                                  </w:rPr>
+                                  <m:t>d</m:t>
+                                </m:r>
+                              </m:e>
+                              <m:sup>
+                                <m:r>
+                                  <w:rPr>
+                                    <w:rFonts w:ascii="Cambria Math" w:eastAsiaTheme="minorEastAsia" w:hAnsi="Cambria Math"/>
+                                    <w:sz w:val="24"/>
+                                    <w:szCs w:val="24"/>
+                                  </w:rPr>
+                                  <m:t>2</m:t>
+                                </m:r>
+                              </m:sup>
+                            </m:sSup>
+                            <m:r>
+                              <w:rPr>
+                                <w:rFonts w:ascii="Cambria Math" w:eastAsiaTheme="minorEastAsia" w:hAnsi="Cambria Math"/>
+                                <w:sz w:val="24"/>
+                                <w:szCs w:val="24"/>
+                              </w:rPr>
+                              <m:t>x</m:t>
+                            </m:r>
+                          </m:num>
+                          <m:den>
+                            <m:r>
+                              <w:rPr>
+                                <w:rFonts w:ascii="Cambria Math" w:eastAsiaTheme="minorEastAsia" w:hAnsi="Cambria Math"/>
+                                <w:sz w:val="24"/>
+                                <w:szCs w:val="24"/>
+                              </w:rPr>
+                              <m:t>d</m:t>
+                            </m:r>
+                            <m:sSup>
+                              <m:sSupPr>
+                                <m:ctrlPr>
+                                  <w:rPr>
+                                    <w:rFonts w:ascii="Cambria Math" w:eastAsiaTheme="minorEastAsia" w:hAnsi="Cambria Math"/>
+                                    <w:i/>
+                                    <w:sz w:val="24"/>
+                                    <w:szCs w:val="24"/>
+                                  </w:rPr>
+                                </m:ctrlPr>
+                              </m:sSupPr>
+                              <m:e>
+                                <m:r>
+                                  <w:rPr>
+                                    <w:rFonts w:ascii="Cambria Math" w:eastAsiaTheme="minorEastAsia" w:hAnsi="Cambria Math"/>
+                                    <w:sz w:val="24"/>
+                                    <w:szCs w:val="24"/>
+                                  </w:rPr>
+                                  <m:t>t</m:t>
+                                </m:r>
+                              </m:e>
+                              <m:sup>
+                                <m:r>
+                                  <w:rPr>
+                                    <w:rFonts w:ascii="Cambria Math" w:eastAsiaTheme="minorEastAsia" w:hAnsi="Cambria Math"/>
+                                    <w:sz w:val="24"/>
+                                    <w:szCs w:val="24"/>
+                                  </w:rPr>
+                                  <m:t>2</m:t>
+                                </m:r>
+                              </m:sup>
+                            </m:sSup>
+                          </m:den>
+                        </m:f>
+                        <m:r>
+                          <w:rPr>
+                            <w:rFonts w:ascii="Cambria Math" w:eastAsiaTheme="minorEastAsia" w:hAnsi="Cambria Math"/>
+                            <w:sz w:val="24"/>
+                            <w:szCs w:val="24"/>
+                          </w:rPr>
+                          <m:t>)</m:t>
+                        </m:r>
+                      </m:e>
+                    </m:eqArr>
+                  </m:e>
+                </m:d>
+              </m:oMath>
+            </m:oMathPara>
+          </w:p>
+        </w:tc>
+        <w:tc>
+          <w:tcPr>
+            <w:tcW w:w="900" w:type="dxa"/>
+            <w:tcBorders>
+              <w:top w:val="nil"/>
+              <w:left w:val="nil"/>
+              <w:bottom w:val="nil"/>
+              <w:right w:val="nil"/>
+            </w:tcBorders>
+            <w:vAlign w:val="center"/>
+          </w:tcPr>
+          <w:p>
+            <w:pPr>
+              <w:jc w:val="center"/>
+              <w:rPr>
+                <w:vertAlign w:val="subscript"/>
+              </w:rPr>
+            </w:pPr>
+            <w:r>
+              <w:t>(</w:t>
+            </w:r>
+            <w:bookmarkStart w:id="38" w:name="modle_nielin_po_podstawieniu_do_simulink"/>
+            <w:r>
+              <w:fldChar w:fldCharType="begin"/>
+            </w:r>
+            <w:r>
+              <w:instrText xml:space="preserve"> SEQ Eq \* MERGEFORMAT </w:instrText>
+            </w:r>
+            <w:r>
+              <w:fldChar w:fldCharType="separate"/>
+            </w:r>
+            <w:r>
+              <w:rPr>
+                <w:noProof/>
+              </w:rPr>
+              <w:t>33</w:t>
+            </w:r>
+            <w:r>
+              <w:rPr>
+                <w:noProof/>
+              </w:rPr>
+              <w:fldChar w:fldCharType="end"/>
+            </w:r>
+            <w:bookmarkEnd w:id="38"/>
+            <w:r>
+              <w:t>)</w:t>
+            </w:r>
+            <w:r>
+              <w:softHyphen/>
+            </w:r>
+            <w:r>
+              <w:softHyphen/>
+            </w:r>
+            <w:r>
+              <w:rPr>
+                <w:vertAlign w:val="subscript"/>
+              </w:rPr>
+              <w:softHyphen/>
+            </w:r>
+          </w:p>
+        </w:tc>
+      </w:tr>
+      <w:tr>
+        <w:tc>
+          <w:tcPr>
+            <w:tcW w:w="895" w:type="dxa"/>
+            <w:tcBorders>
+              <w:top w:val="nil"/>
+              <w:left w:val="nil"/>
+              <w:bottom w:val="nil"/>
+              <w:right w:val="nil"/>
+            </w:tcBorders>
+            <w:vAlign w:val="center"/>
+          </w:tcPr>
+          <w:p>
+            <w:pPr>
+              <w:jc w:val="center"/>
+            </w:pPr>
+          </w:p>
+        </w:tc>
+        <w:tc>
+          <w:tcPr>
+            <w:tcW w:w="7115" w:type="dxa"/>
+            <w:tcBorders>
+              <w:top w:val="nil"/>
+              <w:left w:val="nil"/>
+              <w:bottom w:val="nil"/>
+              <w:right w:val="nil"/>
+            </w:tcBorders>
+            <w:vAlign w:val="center"/>
+          </w:tcPr>
+          <w:p>
+            <w:pPr>
+              <w:jc w:val="center"/>
+              <w:rPr>
+                <w:rFonts w:ascii="Calibri" w:eastAsia="Calibri" w:hAnsi="Calibri" w:cs="Arial"/>
+                <w:sz w:val="24"/>
+                <w:szCs w:val="24"/>
+              </w:rPr>
+            </w:pPr>
+          </w:p>
+        </w:tc>
+        <w:tc>
+          <w:tcPr>
+            <w:tcW w:w="900" w:type="dxa"/>
+            <w:tcBorders>
+              <w:top w:val="nil"/>
+              <w:left w:val="nil"/>
+              <w:bottom w:val="nil"/>
+              <w:right w:val="nil"/>
+            </w:tcBorders>
+            <w:vAlign w:val="center"/>
+          </w:tcPr>
+          <w:p>
+            <w:pPr>
+              <w:jc w:val="center"/>
+            </w:pPr>
+          </w:p>
+        </w:tc>
+      </w:tr>
+    </w:tbl>
+    <w:p>
+      <w:r>
+        <w:lastRenderedPageBreak/>
+        <w:t>Następnie na podstawie (</w:t>
+      </w:r>
+      <w:r>
+        <w:fldChar w:fldCharType="begin"/>
+      </w:r>
+      <w:r>
+        <w:instrText xml:space="preserve"> REF modle_nielin_po_podstawieniu_do_simulink \h </w:instrText>
+      </w:r>
+      <w:r>
+        <w:fldChar w:fldCharType="separate"/>
+      </w:r>
+      <w:r>
+        <w:rPr>
+          <w:noProof/>
+        </w:rPr>
+        <w:t>33</w:t>
+      </w:r>
+      <w:r>
+        <w:fldChar w:fldCharType="end"/>
+      </w:r>
+      <w:r>
+        <w:t>)</w:t>
+      </w:r>
+      <w:r>
+        <w:t xml:space="preserve"> stworzony został model nieliniowy wahadła matematycznego, który posłużyć do testowania oraz dostrajania algorytmu sterowania</w:t>
+      </w:r>
+      <w:r>
+        <w:t>:</w:t>
+      </w:r>
+    </w:p>
+    <w:p>
+      <w:bookmarkStart w:id="39" w:name="_GoBack"/>
+      <w:bookmarkEnd w:id="39"/>
+    </w:p>
     <w:p>
       <w:pPr>
         <w:jc w:val="center"/>
@@ -27923,7 +29657,7 @@
 </file>
 
 <file path=word/endnotes.xml><?xml version="1.0" encoding="utf-8"?>
-<w:endnotes xmlns:wpc="http://schemas.microsoft.com/office/word/2010/wordprocessingCanvas" xmlns:cx="http://schemas.microsoft.com/office/drawing/2014/chartex" xmlns:cx1="http://schemas.microsoft.com/office/drawing/2015/9/8/chartex" xmlns:cx2="http://schemas.microsoft.com/office/drawing/2015/10/21/chartex" xmlns:cx3="http://schemas.microsoft.com/office/drawing/2016/5/9/chartex" xmlns:cx4="http://schemas.microsoft.com/office/drawing/2016/5/10/chartex" xmlns:cx5="http://schemas.microsoft.com/office/drawing/2016/5/11/chartex" xmlns:cx6="http://schemas.microsoft.com/office/drawing/2016/5/12/chartex" xmlns:cx7="http://schemas.microsoft.com/office/drawing/2016/5/13/chartex" xmlns:cx8="http://schemas.microsoft.com/office/drawing/2016/5/14/chartex" xmlns:mc="http://schemas.openxmlformats.org/markup-compatibility/2006" xmlns:aink="http://schemas.microsoft.com/office/drawing/2016/ink" xmlns:am3d="http://schemas.microsoft.com/office/drawing/2017/model3d" xmlns:o="urn:schemas-microsoft-com:office:office" xmlns:r="http://schemas.openxmlformats.org/officeDocument/2006/relationships" xmlns:m="http://schemas.openxmlformats.org/officeDocument/2006/math" xmlns:v="urn:schemas-microsoft-com:vml" xmlns:wp14="http://schemas.microsoft.com/office/word/2010/wordprocessingDrawing" xmlns:wp="http://schemas.openxmlformats.org/drawingml/2006/wordprocessingDrawing" xmlns:w10="urn:schemas-microsoft-com:office:word" xmlns:w="http://schemas.openxmlformats.org/wordprocessingml/2006/main" xmlns:w14="http://schemas.microsoft.com/office/word/2010/wordml" xmlns:w15="http://schemas.microsoft.com/office/word/2012/wordml" xmlns:w16cex="http://schemas.microsoft.com/office/word/2018/wordml/cex" xmlns:w16cid="http://schemas.microsoft.com/office/word/2016/wordml/cid" xmlns:w16="http://schemas.microsoft.com/office/word/2018/wordml" xmlns:w16sdtdh="http://schemas.microsoft.com/office/word/2020/wordml/sdtdatahash" xmlns:w16se="http://schemas.microsoft.com/office/word/2015/wordml/symex" xmlns:wpg="http://schemas.microsoft.com/office/word/2010/wordprocessingGroup" xmlns:wpi="http://schemas.microsoft.com/office/word/2010/wordprocessingInk" xmlns:wne="http://schemas.microsoft.com/office/word/2006/wordml" xmlns:wps="http://schemas.microsoft.com/office/word/2010/wordprocessingShape" mc:Ignorable="w14 w15 w16se w16cid w16 w16cex w16sdtdh wp14">
+<w:endnotes xmlns:wpc="http://schemas.microsoft.com/office/word/2010/wordprocessingCanvas" xmlns:cx="http://schemas.microsoft.com/office/drawing/2014/chartex" xmlns:cx1="http://schemas.microsoft.com/office/drawing/2015/9/8/chartex" xmlns:cx2="http://schemas.microsoft.com/office/drawing/2015/10/21/chartex" xmlns:cx3="http://schemas.microsoft.com/office/drawing/2016/5/9/chartex" xmlns:cx4="http://schemas.microsoft.com/office/drawing/2016/5/10/chartex" xmlns:cx5="http://schemas.microsoft.com/office/drawing/2016/5/11/chartex" xmlns:cx6="http://schemas.microsoft.com/office/drawing/2016/5/12/chartex" xmlns:cx7="http://schemas.microsoft.com/office/drawing/2016/5/13/chartex" xmlns:cx8="http://schemas.microsoft.com/office/drawing/2016/5/14/chartex" xmlns:mc="http://schemas.openxmlformats.org/markup-compatibility/2006" xmlns:aink="http://schemas.microsoft.com/office/drawing/2016/ink" xmlns:am3d="http://schemas.microsoft.com/office/drawing/2017/model3d" xmlns:o="urn:schemas-microsoft-com:office:office" xmlns:r="http://schemas.openxmlformats.org/officeDocument/2006/relationships" xmlns:m="http://schemas.openxmlformats.org/officeDocument/2006/math" xmlns:v="urn:schemas-microsoft-com:vml" xmlns:wp14="http://schemas.microsoft.com/office/word/2010/wordprocessingDrawing" xmlns:wp="http://schemas.openxmlformats.org/drawingml/2006/wordprocessingDrawing" xmlns:w10="urn:schemas-microsoft-com:office:word" xmlns:w="http://schemas.openxmlformats.org/wordprocessingml/2006/main" xmlns:w14="http://schemas.microsoft.com/office/word/2010/wordml" xmlns:w15="http://schemas.microsoft.com/office/word/2012/wordml" xmlns:w16cid="http://schemas.microsoft.com/office/word/2016/wordml/cid" xmlns:w16se="http://schemas.microsoft.com/office/word/2015/wordml/symex" xmlns:wpg="http://schemas.microsoft.com/office/word/2010/wordprocessingGroup" xmlns:wpi="http://schemas.microsoft.com/office/word/2010/wordprocessingInk" xmlns:wne="http://schemas.microsoft.com/office/word/2006/wordml" xmlns:wps="http://schemas.microsoft.com/office/word/2010/wordprocessingShape" mc:Ignorable="w14 w15 w16se w16cid wp14">
   <w:endnote w:type="separator" w:id="-1">
     <w:p>
       <w:pPr>
@@ -27948,7 +29682,7 @@
 </file>
 
 <file path=word/footer1.xml><?xml version="1.0" encoding="utf-8"?>
-<w:ftr xmlns:wpc="http://schemas.microsoft.com/office/word/2010/wordprocessingCanvas" xmlns:cx="http://schemas.microsoft.com/office/drawing/2014/chartex" xmlns:cx1="http://schemas.microsoft.com/office/drawing/2015/9/8/chartex" xmlns:cx2="http://schemas.microsoft.com/office/drawing/2015/10/21/chartex" xmlns:cx3="http://schemas.microsoft.com/office/drawing/2016/5/9/chartex" xmlns:cx4="http://schemas.microsoft.com/office/drawing/2016/5/10/chartex" xmlns:cx5="http://schemas.microsoft.com/office/drawing/2016/5/11/chartex" xmlns:cx6="http://schemas.microsoft.com/office/drawing/2016/5/12/chartex" xmlns:cx7="http://schemas.microsoft.com/office/drawing/2016/5/13/chartex" xmlns:cx8="http://schemas.microsoft.com/office/drawing/2016/5/14/chartex" xmlns:mc="http://schemas.openxmlformats.org/markup-compatibility/2006" xmlns:aink="http://schemas.microsoft.com/office/drawing/2016/ink" xmlns:am3d="http://schemas.microsoft.com/office/drawing/2017/model3d" xmlns:o="urn:schemas-microsoft-com:office:office" xmlns:r="http://schemas.openxmlformats.org/officeDocument/2006/relationships" xmlns:m="http://schemas.openxmlformats.org/officeDocument/2006/math" xmlns:v="urn:schemas-microsoft-com:vml" xmlns:wp14="http://schemas.microsoft.com/office/word/2010/wordprocessingDrawing" xmlns:wp="http://schemas.openxmlformats.org/drawingml/2006/wordprocessingDrawing" xmlns:w10="urn:schemas-microsoft-com:office:word" xmlns:w="http://schemas.openxmlformats.org/wordprocessingml/2006/main" xmlns:w14="http://schemas.microsoft.com/office/word/2010/wordml" xmlns:w15="http://schemas.microsoft.com/office/word/2012/wordml" xmlns:w16cex="http://schemas.microsoft.com/office/word/2018/wordml/cex" xmlns:w16cid="http://schemas.microsoft.com/office/word/2016/wordml/cid" xmlns:w16="http://schemas.microsoft.com/office/word/2018/wordml" xmlns:w16sdtdh="http://schemas.microsoft.com/office/word/2020/wordml/sdtdatahash" xmlns:w16se="http://schemas.microsoft.com/office/word/2015/wordml/symex" xmlns:wpg="http://schemas.microsoft.com/office/word/2010/wordprocessingGroup" xmlns:wpi="http://schemas.microsoft.com/office/word/2010/wordprocessingInk" xmlns:wne="http://schemas.microsoft.com/office/word/2006/wordml" xmlns:wps="http://schemas.microsoft.com/office/word/2010/wordprocessingShape" mc:Ignorable="w14 w15 w16se w16cid w16 w16cex w16sdtdh wp14">
+<w:ftr xmlns:wpc="http://schemas.microsoft.com/office/word/2010/wordprocessingCanvas" xmlns:cx="http://schemas.microsoft.com/office/drawing/2014/chartex" xmlns:cx1="http://schemas.microsoft.com/office/drawing/2015/9/8/chartex" xmlns:cx2="http://schemas.microsoft.com/office/drawing/2015/10/21/chartex" xmlns:cx3="http://schemas.microsoft.com/office/drawing/2016/5/9/chartex" xmlns:cx4="http://schemas.microsoft.com/office/drawing/2016/5/10/chartex" xmlns:cx5="http://schemas.microsoft.com/office/drawing/2016/5/11/chartex" xmlns:cx6="http://schemas.microsoft.com/office/drawing/2016/5/12/chartex" xmlns:cx7="http://schemas.microsoft.com/office/drawing/2016/5/13/chartex" xmlns:cx8="http://schemas.microsoft.com/office/drawing/2016/5/14/chartex" xmlns:mc="http://schemas.openxmlformats.org/markup-compatibility/2006" xmlns:aink="http://schemas.microsoft.com/office/drawing/2016/ink" xmlns:am3d="http://schemas.microsoft.com/office/drawing/2017/model3d" xmlns:o="urn:schemas-microsoft-com:office:office" xmlns:r="http://schemas.openxmlformats.org/officeDocument/2006/relationships" xmlns:m="http://schemas.openxmlformats.org/officeDocument/2006/math" xmlns:v="urn:schemas-microsoft-com:vml" xmlns:wp14="http://schemas.microsoft.com/office/word/2010/wordprocessingDrawing" xmlns:wp="http://schemas.openxmlformats.org/drawingml/2006/wordprocessingDrawing" xmlns:w10="urn:schemas-microsoft-com:office:word" xmlns:w="http://schemas.openxmlformats.org/wordprocessingml/2006/main" xmlns:w14="http://schemas.microsoft.com/office/word/2010/wordml" xmlns:w15="http://schemas.microsoft.com/office/word/2012/wordml" xmlns:w16cid="http://schemas.microsoft.com/office/word/2016/wordml/cid" xmlns:w16se="http://schemas.microsoft.com/office/word/2015/wordml/symex" xmlns:wpg="http://schemas.microsoft.com/office/word/2010/wordprocessingGroup" xmlns:wpi="http://schemas.microsoft.com/office/word/2010/wordprocessingInk" xmlns:wne="http://schemas.microsoft.com/office/word/2006/wordml" xmlns:wps="http://schemas.microsoft.com/office/word/2010/wordprocessingShape" mc:Ignorable="w14 w15 w16se w16cid wp14">
   <w:sdt>
     <w:sdtPr>
       <w:id w:val="-146440523"/>
@@ -27957,7 +29691,6 @@
         <w:docPartUnique/>
       </w:docPartObj>
     </w:sdtPr>
-    <w:sdtEndPr/>
     <w:sdtContent>
       <w:p>
         <w:pPr>
@@ -27991,7 +29724,7 @@
 </file>
 
 <file path=word/footnotes.xml><?xml version="1.0" encoding="utf-8"?>
-<w:footnotes xmlns:wpc="http://schemas.microsoft.com/office/word/2010/wordprocessingCanvas" xmlns:cx="http://schemas.microsoft.com/office/drawing/2014/chartex" xmlns:cx1="http://schemas.microsoft.com/office/drawing/2015/9/8/chartex" xmlns:cx2="http://schemas.microsoft.com/office/drawing/2015/10/21/chartex" xmlns:cx3="http://schemas.microsoft.com/office/drawing/2016/5/9/chartex" xmlns:cx4="http://schemas.microsoft.com/office/drawing/2016/5/10/chartex" xmlns:cx5="http://schemas.microsoft.com/office/drawing/2016/5/11/chartex" xmlns:cx6="http://schemas.microsoft.com/office/drawing/2016/5/12/chartex" xmlns:cx7="http://schemas.microsoft.com/office/drawing/2016/5/13/chartex" xmlns:cx8="http://schemas.microsoft.com/office/drawing/2016/5/14/chartex" xmlns:mc="http://schemas.openxmlformats.org/markup-compatibility/2006" xmlns:aink="http://schemas.microsoft.com/office/drawing/2016/ink" xmlns:am3d="http://schemas.microsoft.com/office/drawing/2017/model3d" xmlns:o="urn:schemas-microsoft-com:office:office" xmlns:r="http://schemas.openxmlformats.org/officeDocument/2006/relationships" xmlns:m="http://schemas.openxmlformats.org/officeDocument/2006/math" xmlns:v="urn:schemas-microsoft-com:vml" xmlns:wp14="http://schemas.microsoft.com/office/word/2010/wordprocessingDrawing" xmlns:wp="http://schemas.openxmlformats.org/drawingml/2006/wordprocessingDrawing" xmlns:w10="urn:schemas-microsoft-com:office:word" xmlns:w="http://schemas.openxmlformats.org/wordprocessingml/2006/main" xmlns:w14="http://schemas.microsoft.com/office/word/2010/wordml" xmlns:w15="http://schemas.microsoft.com/office/word/2012/wordml" xmlns:w16cex="http://schemas.microsoft.com/office/word/2018/wordml/cex" xmlns:w16cid="http://schemas.microsoft.com/office/word/2016/wordml/cid" xmlns:w16="http://schemas.microsoft.com/office/word/2018/wordml" xmlns:w16sdtdh="http://schemas.microsoft.com/office/word/2020/wordml/sdtdatahash" xmlns:w16se="http://schemas.microsoft.com/office/word/2015/wordml/symex" xmlns:wpg="http://schemas.microsoft.com/office/word/2010/wordprocessingGroup" xmlns:wpi="http://schemas.microsoft.com/office/word/2010/wordprocessingInk" xmlns:wne="http://schemas.microsoft.com/office/word/2006/wordml" xmlns:wps="http://schemas.microsoft.com/office/word/2010/wordprocessingShape" mc:Ignorable="w14 w15 w16se w16cid w16 w16cex w16sdtdh wp14">
+<w:footnotes xmlns:wpc="http://schemas.microsoft.com/office/word/2010/wordprocessingCanvas" xmlns:cx="http://schemas.microsoft.com/office/drawing/2014/chartex" xmlns:cx1="http://schemas.microsoft.com/office/drawing/2015/9/8/chartex" xmlns:cx2="http://schemas.microsoft.com/office/drawing/2015/10/21/chartex" xmlns:cx3="http://schemas.microsoft.com/office/drawing/2016/5/9/chartex" xmlns:cx4="http://schemas.microsoft.com/office/drawing/2016/5/10/chartex" xmlns:cx5="http://schemas.microsoft.com/office/drawing/2016/5/11/chartex" xmlns:cx6="http://schemas.microsoft.com/office/drawing/2016/5/12/chartex" xmlns:cx7="http://schemas.microsoft.com/office/drawing/2016/5/13/chartex" xmlns:cx8="http://schemas.microsoft.com/office/drawing/2016/5/14/chartex" xmlns:mc="http://schemas.openxmlformats.org/markup-compatibility/2006" xmlns:aink="http://schemas.microsoft.com/office/drawing/2016/ink" xmlns:am3d="http://schemas.microsoft.com/office/drawing/2017/model3d" xmlns:o="urn:schemas-microsoft-com:office:office" xmlns:r="http://schemas.openxmlformats.org/officeDocument/2006/relationships" xmlns:m="http://schemas.openxmlformats.org/officeDocument/2006/math" xmlns:v="urn:schemas-microsoft-com:vml" xmlns:wp14="http://schemas.microsoft.com/office/word/2010/wordprocessingDrawing" xmlns:wp="http://schemas.openxmlformats.org/drawingml/2006/wordprocessingDrawing" xmlns:w10="urn:schemas-microsoft-com:office:word" xmlns:w="http://schemas.openxmlformats.org/wordprocessingml/2006/main" xmlns:w14="http://schemas.microsoft.com/office/word/2010/wordml" xmlns:w15="http://schemas.microsoft.com/office/word/2012/wordml" xmlns:w16cid="http://schemas.microsoft.com/office/word/2016/wordml/cid" xmlns:w16se="http://schemas.microsoft.com/office/word/2015/wordml/symex" xmlns:wpg="http://schemas.microsoft.com/office/word/2010/wordprocessingGroup" xmlns:wpi="http://schemas.microsoft.com/office/word/2010/wordprocessingInk" xmlns:wne="http://schemas.microsoft.com/office/word/2006/wordml" xmlns:wps="http://schemas.microsoft.com/office/word/2010/wordprocessingShape" mc:Ignorable="w14 w15 w16se w16cid wp14">
   <w:footnote w:type="separator" w:id="-1">
     <w:p>
       <w:pPr>
@@ -28016,7 +29749,7 @@
 </file>
 
 <file path=word/numbering.xml><?xml version="1.0" encoding="utf-8"?>
-<w:numbering xmlns:wpc="http://schemas.microsoft.com/office/word/2010/wordprocessingCanvas" xmlns:cx="http://schemas.microsoft.com/office/drawing/2014/chartex" xmlns:cx1="http://schemas.microsoft.com/office/drawing/2015/9/8/chartex" xmlns:cx2="http://schemas.microsoft.com/office/drawing/2015/10/21/chartex" xmlns:cx3="http://schemas.microsoft.com/office/drawing/2016/5/9/chartex" xmlns:cx4="http://schemas.microsoft.com/office/drawing/2016/5/10/chartex" xmlns:cx5="http://schemas.microsoft.com/office/drawing/2016/5/11/chartex" xmlns:cx6="http://schemas.microsoft.com/office/drawing/2016/5/12/chartex" xmlns:cx7="http://schemas.microsoft.com/office/drawing/2016/5/13/chartex" xmlns:cx8="http://schemas.microsoft.com/office/drawing/2016/5/14/chartex" xmlns:mc="http://schemas.openxmlformats.org/markup-compatibility/2006" xmlns:aink="http://schemas.microsoft.com/office/drawing/2016/ink" xmlns:am3d="http://schemas.microsoft.com/office/drawing/2017/model3d" xmlns:o="urn:schemas-microsoft-com:office:office" xmlns:r="http://schemas.openxmlformats.org/officeDocument/2006/relationships" xmlns:m="http://schemas.openxmlformats.org/officeDocument/2006/math" xmlns:v="urn:schemas-microsoft-com:vml" xmlns:wp14="http://schemas.microsoft.com/office/word/2010/wordprocessingDrawing" xmlns:wp="http://schemas.openxmlformats.org/drawingml/2006/wordprocessingDrawing" xmlns:w10="urn:schemas-microsoft-com:office:word" xmlns:w="http://schemas.openxmlformats.org/wordprocessingml/2006/main" xmlns:w14="http://schemas.microsoft.com/office/word/2010/wordml" xmlns:w15="http://schemas.microsoft.com/office/word/2012/wordml" xmlns:w16cex="http://schemas.microsoft.com/office/word/2018/wordml/cex" xmlns:w16cid="http://schemas.microsoft.com/office/word/2016/wordml/cid" xmlns:w16="http://schemas.microsoft.com/office/word/2018/wordml" xmlns:w16sdtdh="http://schemas.microsoft.com/office/word/2020/wordml/sdtdatahash" xmlns:w16se="http://schemas.microsoft.com/office/word/2015/wordml/symex" xmlns:wpg="http://schemas.microsoft.com/office/word/2010/wordprocessingGroup" xmlns:wpi="http://schemas.microsoft.com/office/word/2010/wordprocessingInk" xmlns:wne="http://schemas.microsoft.com/office/word/2006/wordml" xmlns:wps="http://schemas.microsoft.com/office/word/2010/wordprocessingShape" mc:Ignorable="w14 w15 w16se w16cid w16 w16cex w16sdtdh wp14">
+<w:numbering xmlns:wpc="http://schemas.microsoft.com/office/word/2010/wordprocessingCanvas" xmlns:cx="http://schemas.microsoft.com/office/drawing/2014/chartex" xmlns:cx1="http://schemas.microsoft.com/office/drawing/2015/9/8/chartex" xmlns:cx2="http://schemas.microsoft.com/office/drawing/2015/10/21/chartex" xmlns:cx3="http://schemas.microsoft.com/office/drawing/2016/5/9/chartex" xmlns:cx4="http://schemas.microsoft.com/office/drawing/2016/5/10/chartex" xmlns:cx5="http://schemas.microsoft.com/office/drawing/2016/5/11/chartex" xmlns:cx6="http://schemas.microsoft.com/office/drawing/2016/5/12/chartex" xmlns:cx7="http://schemas.microsoft.com/office/drawing/2016/5/13/chartex" xmlns:cx8="http://schemas.microsoft.com/office/drawing/2016/5/14/chartex" xmlns:mc="http://schemas.openxmlformats.org/markup-compatibility/2006" xmlns:aink="http://schemas.microsoft.com/office/drawing/2016/ink" xmlns:am3d="http://schemas.microsoft.com/office/drawing/2017/model3d" xmlns:o="urn:schemas-microsoft-com:office:office" xmlns:r="http://schemas.openxmlformats.org/officeDocument/2006/relationships" xmlns:m="http://schemas.openxmlformats.org/officeDocument/2006/math" xmlns:v="urn:schemas-microsoft-com:vml" xmlns:wp14="http://schemas.microsoft.com/office/word/2010/wordprocessingDrawing" xmlns:wp="http://schemas.openxmlformats.org/drawingml/2006/wordprocessingDrawing" xmlns:w10="urn:schemas-microsoft-com:office:word" xmlns:w="http://schemas.openxmlformats.org/wordprocessingml/2006/main" xmlns:w14="http://schemas.microsoft.com/office/word/2010/wordml" xmlns:w15="http://schemas.microsoft.com/office/word/2012/wordml" xmlns:w16cid="http://schemas.microsoft.com/office/word/2016/wordml/cid" xmlns:w16se="http://schemas.microsoft.com/office/word/2015/wordml/symex" xmlns:wpg="http://schemas.microsoft.com/office/word/2010/wordprocessingGroup" xmlns:wpi="http://schemas.microsoft.com/office/word/2010/wordprocessingInk" xmlns:wne="http://schemas.microsoft.com/office/word/2006/wordml" xmlns:wps="http://schemas.microsoft.com/office/word/2010/wordprocessingShape" mc:Ignorable="w14 w15 w16se w16cid wp14">
   <w:abstractNum w:abstractNumId="0" w15:restartNumberingAfterBreak="0">
     <w:nsid w:val="013D3E54"/>
     <w:multiLevelType w:val="hybridMultilevel"/>
@@ -28413,7 +30146,7 @@
 </file>
 
 <file path=word/styles.xml><?xml version="1.0" encoding="utf-8"?>
-<w:styles xmlns:mc="http://schemas.openxmlformats.org/markup-compatibility/2006" xmlns:r="http://schemas.openxmlformats.org/officeDocument/2006/relationships" xmlns:w="http://schemas.openxmlformats.org/wordprocessingml/2006/main" xmlns:w14="http://schemas.microsoft.com/office/word/2010/wordml" xmlns:w15="http://schemas.microsoft.com/office/word/2012/wordml" xmlns:w16cex="http://schemas.microsoft.com/office/word/2018/wordml/cex" xmlns:w16cid="http://schemas.microsoft.com/office/word/2016/wordml/cid" xmlns:w16="http://schemas.microsoft.com/office/word/2018/wordml" xmlns:w16sdtdh="http://schemas.microsoft.com/office/word/2020/wordml/sdtdatahash" xmlns:w16se="http://schemas.microsoft.com/office/word/2015/wordml/symex" mc:Ignorable="w14 w15 w16se w16cid w16 w16cex w16sdtdh">
+<w:styles xmlns:mc="http://schemas.openxmlformats.org/markup-compatibility/2006" xmlns:r="http://schemas.openxmlformats.org/officeDocument/2006/relationships" xmlns:w="http://schemas.openxmlformats.org/wordprocessingml/2006/main" xmlns:w14="http://schemas.microsoft.com/office/word/2010/wordml" xmlns:w15="http://schemas.microsoft.com/office/word/2012/wordml" xmlns:w16cid="http://schemas.microsoft.com/office/word/2016/wordml/cid" xmlns:w16se="http://schemas.microsoft.com/office/word/2015/wordml/symex" mc:Ignorable="w14 w15 w16se w16cid">
   <w:docDefaults>
     <w:rPrDefault>
       <w:rPr>
@@ -28429,7 +30162,7 @@
       </w:pPr>
     </w:pPrDefault>
   </w:docDefaults>
-  <w:latentStyles w:defLockedState="0" w:defUIPriority="99" w:defSemiHidden="0" w:defUnhideWhenUsed="0" w:defQFormat="0" w:count="376">
+  <w:latentStyles w:defLockedState="0" w:defUIPriority="99" w:defSemiHidden="0" w:defUnhideWhenUsed="0" w:defQFormat="0" w:count="375">
     <w:lsdException w:name="Normal" w:uiPriority="0" w:qFormat="1"/>
     <w:lsdException w:name="heading 1" w:uiPriority="9" w:qFormat="1"/>
     <w:lsdException w:name="heading 2" w:semiHidden="1" w:uiPriority="9" w:unhideWhenUsed="1" w:qFormat="1"/>
@@ -28535,6 +30268,7 @@
     <w:lsdException w:name="HTML Sample" w:semiHidden="1" w:unhideWhenUsed="1"/>
     <w:lsdException w:name="HTML Typewriter" w:semiHidden="1" w:unhideWhenUsed="1"/>
     <w:lsdException w:name="HTML Variable" w:semiHidden="1" w:unhideWhenUsed="1"/>
+    <w:lsdException w:name="Normal Table" w:semiHidden="1" w:unhideWhenUsed="1"/>
     <w:lsdException w:name="annotation subject" w:semiHidden="1" w:unhideWhenUsed="1"/>
     <w:lsdException w:name="No List" w:semiHidden="1" w:unhideWhenUsed="1"/>
     <w:lsdException w:name="Outline List 1" w:semiHidden="1" w:unhideWhenUsed="1"/>
@@ -28581,8 +30315,10 @@
     <w:lsdException w:name="Table Subtle 2" w:semiHidden="1" w:unhideWhenUsed="1"/>
     <w:lsdException w:name="Table Web 1" w:semiHidden="1" w:unhideWhenUsed="1"/>
     <w:lsdException w:name="Table Web 2" w:semiHidden="1" w:unhideWhenUsed="1"/>
+    <w:lsdException w:name="Table Web 3" w:semiHidden="1" w:unhideWhenUsed="1"/>
     <w:lsdException w:name="Balloon Text" w:semiHidden="1" w:unhideWhenUsed="1"/>
     <w:lsdException w:name="Table Grid" w:uiPriority="39"/>
+    <w:lsdException w:name="Table Theme" w:semiHidden="1" w:unhideWhenUsed="1"/>
     <w:lsdException w:name="Placeholder Text" w:semiHidden="1"/>
     <w:lsdException w:name="No Spacing" w:uiPriority="1" w:qFormat="1"/>
     <w:lsdException w:name="Light Shading" w:uiPriority="60"/>
@@ -28802,7 +30538,6 @@
     <w:lsdException w:name="Smart Hyperlink" w:semiHidden="1" w:unhideWhenUsed="1"/>
     <w:lsdException w:name="Hashtag" w:semiHidden="1" w:unhideWhenUsed="1"/>
     <w:lsdException w:name="Unresolved Mention" w:semiHidden="1" w:unhideWhenUsed="1"/>
-    <w:lsdException w:name="Smart Link" w:semiHidden="1" w:unhideWhenUsed="1"/>
   </w:latentStyles>
   <w:style w:type="paragraph" w:default="1" w:styleId="Normalny">
     <w:name w:val="Normal"/>
@@ -29046,6 +30781,7 @@
   <w:style w:type="character" w:default="1" w:styleId="Domylnaczcionkaakapitu">
     <w:name w:val="Default Paragraph Font"/>
     <w:uiPriority w:val="1"/>
+    <w:semiHidden/>
     <w:unhideWhenUsed/>
   </w:style>
   <w:style w:type="table" w:default="1" w:styleId="Standardowy">
@@ -29978,7 +31714,7 @@
 </file>
 
 <file path=customXml/itemProps2.xml><?xml version="1.0" encoding="utf-8"?>
-<ds:datastoreItem xmlns:ds="http://schemas.openxmlformats.org/officeDocument/2006/customXml" ds:itemID="{2E4917D1-2665-4B53-83C3-B38E95B60480}">
+<ds:datastoreItem xmlns:ds="http://schemas.openxmlformats.org/officeDocument/2006/customXml" ds:itemID="{ED31822A-A58E-4DB5-8CC1-652D22972398}">
   <ds:schemaRefs>
     <ds:schemaRef ds:uri="http://schemas.openxmlformats.org/officeDocument/2006/bibliography"/>
   </ds:schemaRefs>

</xml_diff>

<commit_message>
plots update and bibliography
</commit_message>
<xml_diff>
--- a/wahadlo_odwrócone_krzysztof_piekorz_piotr_zajac.docx
+++ b/wahadlo_odwrócone_krzysztof_piekorz_piotr_zajac.docx
@@ -258,6 +258,7 @@
                               <w:dataBinding w:prefixMappings="xmlns:ns0='http://purl.org/dc/elements/1.1/' xmlns:ns1='http://schemas.openxmlformats.org/package/2006/metadata/core-properties' " w:xpath="/ns1:coreProperties[1]/ns0:title[1]" w:storeItemID="{6C3C8BC8-F283-45AE-878A-BAB7291924A1}"/>
                               <w:text/>
                             </w:sdtPr>
+                            <w:sdtEndPr/>
                             <w:sdtContent>
                               <w:r>
                                 <w:rPr>
@@ -296,6 +297,7 @@
                               <w:dataBinding w:prefixMappings="xmlns:ns0='http://purl.org/dc/elements/1.1/' xmlns:ns1='http://schemas.openxmlformats.org/package/2006/metadata/core-properties' " w:xpath="/ns1:coreProperties[1]/ns0:subject[1]" w:storeItemID="{6C3C8BC8-F283-45AE-878A-BAB7291924A1}"/>
                               <w:text/>
                             </w:sdtPr>
+                            <w:sdtEndPr/>
                             <w:sdtContent>
                               <w:r>
                                 <w:rPr>
@@ -531,6 +533,7 @@
                               <w:calendar w:val="gregorian"/>
                             </w:date>
                           </w:sdtPr>
+                          <w:sdtEndPr/>
                           <w:sdtContent>
                             <w:p>
                               <w:pPr>
@@ -3174,6 +3177,11 @@
         <w:t>Model matematyczny wahadła matematycznego</w:t>
       </w:r>
       <w:bookmarkEnd w:id="1"/>
+    </w:p>
+    <w:p>
+      <w:r>
+        <w:t>Wyprowadzenie modelu matematycznego zostało zaczerpnięte z literatury [1], [2].</w:t>
+      </w:r>
     </w:p>
     <w:p>
       <w:pPr>
@@ -3307,27 +3315,14 @@
       <w:r>
         <w:t xml:space="preserve">Rys. </w:t>
       </w:r>
-      <w:r>
-        <w:fldChar w:fldCharType="begin"/>
-      </w:r>
-      <w:r>
-        <w:instrText xml:space="preserve"> SEQ Rys. \* ARABIC </w:instrText>
-      </w:r>
-      <w:r>
-        <w:fldChar w:fldCharType="separate"/>
-      </w:r>
-      <w:r>
-        <w:rPr>
-          <w:noProof/>
-        </w:rPr>
-        <w:t>1</w:t>
-      </w:r>
-      <w:r>
-        <w:rPr>
-          <w:noProof/>
-        </w:rPr>
-        <w:fldChar w:fldCharType="end"/>
-      </w:r>
+      <w:fldSimple w:instr=" SEQ Rys. \* ARABIC ">
+        <w:r>
+          <w:rPr>
+            <w:noProof/>
+          </w:rPr>
+          <w:t>1</w:t>
+        </w:r>
+      </w:fldSimple>
       <w:r>
         <w:t xml:space="preserve"> Wahadło odwrócone - pozycja stabilizacji</w:t>
       </w:r>
@@ -3385,27 +3380,14 @@
       <w:r>
         <w:t xml:space="preserve">Rys. </w:t>
       </w:r>
-      <w:r>
-        <w:fldChar w:fldCharType="begin"/>
-      </w:r>
-      <w:r>
-        <w:instrText xml:space="preserve"> SEQ Rys. \* ARABIC </w:instrText>
-      </w:r>
-      <w:r>
-        <w:fldChar w:fldCharType="separate"/>
-      </w:r>
-      <w:r>
-        <w:rPr>
-          <w:noProof/>
-        </w:rPr>
-        <w:t>2</w:t>
-      </w:r>
-      <w:r>
-        <w:rPr>
-          <w:noProof/>
-        </w:rPr>
-        <w:fldChar w:fldCharType="end"/>
-      </w:r>
+      <w:fldSimple w:instr=" SEQ Rys. \* ARABIC ">
+        <w:r>
+          <w:rPr>
+            <w:noProof/>
+          </w:rPr>
+          <w:t>2</w:t>
+        </w:r>
+      </w:fldSimple>
       <w:r>
         <w:t xml:space="preserve"> Wahadło odwrócone - pozycja startowa</w:t>
       </w:r>
@@ -4002,14 +3984,27 @@
             <w:r>
               <w:t>(</w:t>
             </w:r>
-            <w:fldSimple w:instr=" SEQ Eq \* MERGEFORMAT ">
-              <w:r>
-                <w:rPr>
-                  <w:noProof/>
-                </w:rPr>
-                <w:t>1</w:t>
-              </w:r>
-            </w:fldSimple>
+            <w:r>
+              <w:fldChar w:fldCharType="begin"/>
+            </w:r>
+            <w:r>
+              <w:instrText xml:space="preserve"> SEQ Eq \* MERGEFORMAT </w:instrText>
+            </w:r>
+            <w:r>
+              <w:fldChar w:fldCharType="separate"/>
+            </w:r>
+            <w:r>
+              <w:rPr>
+                <w:noProof/>
+              </w:rPr>
+              <w:t>1</w:t>
+            </w:r>
+            <w:r>
+              <w:rPr>
+                <w:noProof/>
+              </w:rPr>
+              <w:fldChar w:fldCharType="end"/>
+            </w:r>
             <w:r>
               <w:t>)</w:t>
             </w:r>
@@ -4371,14 +4366,27 @@
             <w:r>
               <w:t>(</w:t>
             </w:r>
-            <w:fldSimple w:instr=" SEQ Eq \* MERGEFORMAT ">
-              <w:r>
-                <w:rPr>
-                  <w:noProof/>
-                </w:rPr>
-                <w:t>2</w:t>
-              </w:r>
-            </w:fldSimple>
+            <w:r>
+              <w:fldChar w:fldCharType="begin"/>
+            </w:r>
+            <w:r>
+              <w:instrText xml:space="preserve"> SEQ Eq \* MERGEFORMAT </w:instrText>
+            </w:r>
+            <w:r>
+              <w:fldChar w:fldCharType="separate"/>
+            </w:r>
+            <w:r>
+              <w:rPr>
+                <w:noProof/>
+              </w:rPr>
+              <w:t>2</w:t>
+            </w:r>
+            <w:r>
+              <w:rPr>
+                <w:noProof/>
+              </w:rPr>
+              <w:fldChar w:fldCharType="end"/>
+            </w:r>
             <w:r>
               <w:t>)</w:t>
             </w:r>
@@ -4857,14 +4865,27 @@
             <w:r>
               <w:t>(</w:t>
             </w:r>
-            <w:fldSimple w:instr=" SEQ Eq \* MERGEFORMAT ">
-              <w:r>
-                <w:rPr>
-                  <w:noProof/>
-                </w:rPr>
-                <w:t>3</w:t>
-              </w:r>
-            </w:fldSimple>
+            <w:r>
+              <w:fldChar w:fldCharType="begin"/>
+            </w:r>
+            <w:r>
+              <w:instrText xml:space="preserve"> SEQ Eq \* MERGEFORMAT </w:instrText>
+            </w:r>
+            <w:r>
+              <w:fldChar w:fldCharType="separate"/>
+            </w:r>
+            <w:r>
+              <w:rPr>
+                <w:noProof/>
+              </w:rPr>
+              <w:t>3</w:t>
+            </w:r>
+            <w:r>
+              <w:rPr>
+                <w:noProof/>
+              </w:rPr>
+              <w:fldChar w:fldCharType="end"/>
+            </w:r>
             <w:r>
               <w:t>)</w:t>
             </w:r>
@@ -6221,14 +6242,27 @@
             <w:r>
               <w:t>(</w:t>
             </w:r>
-            <w:fldSimple w:instr=" SEQ Eq \* MERGEFORMAT ">
-              <w:r>
-                <w:rPr>
-                  <w:noProof/>
-                </w:rPr>
-                <w:t>6</w:t>
-              </w:r>
-            </w:fldSimple>
+            <w:r>
+              <w:fldChar w:fldCharType="begin"/>
+            </w:r>
+            <w:r>
+              <w:instrText xml:space="preserve"> SEQ Eq \* MERGEFORMAT </w:instrText>
+            </w:r>
+            <w:r>
+              <w:fldChar w:fldCharType="separate"/>
+            </w:r>
+            <w:r>
+              <w:rPr>
+                <w:noProof/>
+              </w:rPr>
+              <w:t>6</w:t>
+            </w:r>
+            <w:r>
+              <w:rPr>
+                <w:noProof/>
+              </w:rPr>
+              <w:fldChar w:fldCharType="end"/>
+            </w:r>
             <w:r>
               <w:t>)</w:t>
             </w:r>
@@ -7601,14 +7635,27 @@
             <w:r>
               <w:t>(</w:t>
             </w:r>
-            <w:fldSimple w:instr=" SEQ Eq \* MERGEFORMAT ">
-              <w:r>
-                <w:rPr>
-                  <w:noProof/>
-                </w:rPr>
-                <w:t>7</w:t>
-              </w:r>
-            </w:fldSimple>
+            <w:r>
+              <w:fldChar w:fldCharType="begin"/>
+            </w:r>
+            <w:r>
+              <w:instrText xml:space="preserve"> SEQ Eq \* MERGEFORMAT </w:instrText>
+            </w:r>
+            <w:r>
+              <w:fldChar w:fldCharType="separate"/>
+            </w:r>
+            <w:r>
+              <w:rPr>
+                <w:noProof/>
+              </w:rPr>
+              <w:t>7</w:t>
+            </w:r>
+            <w:r>
+              <w:rPr>
+                <w:noProof/>
+              </w:rPr>
+              <w:fldChar w:fldCharType="end"/>
+            </w:r>
             <w:r>
               <w:t>)</w:t>
             </w:r>
@@ -8754,14 +8801,27 @@
               <w:lastRenderedPageBreak/>
               <w:t>(</w:t>
             </w:r>
-            <w:fldSimple w:instr=" SEQ Eq \* MERGEFORMAT ">
-              <w:r>
-                <w:rPr>
-                  <w:noProof/>
-                </w:rPr>
-                <w:t>8</w:t>
-              </w:r>
-            </w:fldSimple>
+            <w:r>
+              <w:fldChar w:fldCharType="begin"/>
+            </w:r>
+            <w:r>
+              <w:instrText xml:space="preserve"> SEQ Eq \* MERGEFORMAT </w:instrText>
+            </w:r>
+            <w:r>
+              <w:fldChar w:fldCharType="separate"/>
+            </w:r>
+            <w:r>
+              <w:rPr>
+                <w:noProof/>
+              </w:rPr>
+              <w:t>8</w:t>
+            </w:r>
+            <w:r>
+              <w:rPr>
+                <w:noProof/>
+              </w:rPr>
+              <w:fldChar w:fldCharType="end"/>
+            </w:r>
             <w:r>
               <w:t>)</w:t>
             </w:r>
@@ -9350,14 +9410,27 @@
             <w:r>
               <w:t>(</w:t>
             </w:r>
-            <w:fldSimple w:instr=" SEQ Eq \* MERGEFORMAT ">
-              <w:r>
-                <w:rPr>
-                  <w:noProof/>
-                </w:rPr>
-                <w:t>9</w:t>
-              </w:r>
-            </w:fldSimple>
+            <w:r>
+              <w:fldChar w:fldCharType="begin"/>
+            </w:r>
+            <w:r>
+              <w:instrText xml:space="preserve"> SEQ Eq \* MERGEFORMAT </w:instrText>
+            </w:r>
+            <w:r>
+              <w:fldChar w:fldCharType="separate"/>
+            </w:r>
+            <w:r>
+              <w:rPr>
+                <w:noProof/>
+              </w:rPr>
+              <w:t>9</w:t>
+            </w:r>
+            <w:r>
+              <w:rPr>
+                <w:noProof/>
+              </w:rPr>
+              <w:fldChar w:fldCharType="end"/>
+            </w:r>
             <w:r>
               <w:t>)</w:t>
             </w:r>
@@ -9660,14 +9733,27 @@
             <w:r>
               <w:t>(</w:t>
             </w:r>
-            <w:fldSimple w:instr=" SEQ Eq \* MERGEFORMAT ">
-              <w:r>
-                <w:rPr>
-                  <w:noProof/>
-                </w:rPr>
-                <w:t>10</w:t>
-              </w:r>
-            </w:fldSimple>
+            <w:r>
+              <w:fldChar w:fldCharType="begin"/>
+            </w:r>
+            <w:r>
+              <w:instrText xml:space="preserve"> SEQ Eq \* MERGEFORMAT </w:instrText>
+            </w:r>
+            <w:r>
+              <w:fldChar w:fldCharType="separate"/>
+            </w:r>
+            <w:r>
+              <w:rPr>
+                <w:noProof/>
+              </w:rPr>
+              <w:t>10</w:t>
+            </w:r>
+            <w:r>
+              <w:rPr>
+                <w:noProof/>
+              </w:rPr>
+              <w:fldChar w:fldCharType="end"/>
+            </w:r>
             <w:r>
               <w:t>)</w:t>
             </w:r>
@@ -10814,14 +10900,27 @@
             <w:r>
               <w:t>(</w:t>
             </w:r>
-            <w:fldSimple w:instr=" SEQ Eq \* MERGEFORMAT ">
-              <w:r>
-                <w:rPr>
-                  <w:noProof/>
-                </w:rPr>
-                <w:t>11</w:t>
-              </w:r>
-            </w:fldSimple>
+            <w:r>
+              <w:fldChar w:fldCharType="begin"/>
+            </w:r>
+            <w:r>
+              <w:instrText xml:space="preserve"> SEQ Eq \* MERGEFORMAT </w:instrText>
+            </w:r>
+            <w:r>
+              <w:fldChar w:fldCharType="separate"/>
+            </w:r>
+            <w:r>
+              <w:rPr>
+                <w:noProof/>
+              </w:rPr>
+              <w:t>11</w:t>
+            </w:r>
+            <w:r>
+              <w:rPr>
+                <w:noProof/>
+              </w:rPr>
+              <w:fldChar w:fldCharType="end"/>
+            </w:r>
             <w:r>
               <w:t>)</w:t>
             </w:r>
@@ -11492,14 +11591,27 @@
             <w:r>
               <w:t>(</w:t>
             </w:r>
-            <w:fldSimple w:instr=" SEQ Eq \* MERGEFORMAT ">
-              <w:r>
-                <w:rPr>
-                  <w:noProof/>
-                </w:rPr>
-                <w:t>13</w:t>
-              </w:r>
-            </w:fldSimple>
+            <w:r>
+              <w:fldChar w:fldCharType="begin"/>
+            </w:r>
+            <w:r>
+              <w:instrText xml:space="preserve"> SEQ Eq \* MERGEFORMAT </w:instrText>
+            </w:r>
+            <w:r>
+              <w:fldChar w:fldCharType="separate"/>
+            </w:r>
+            <w:r>
+              <w:rPr>
+                <w:noProof/>
+              </w:rPr>
+              <w:t>13</w:t>
+            </w:r>
+            <w:r>
+              <w:rPr>
+                <w:noProof/>
+              </w:rPr>
+              <w:fldChar w:fldCharType="end"/>
+            </w:r>
             <w:r>
               <w:t>)</w:t>
             </w:r>
@@ -12888,14 +13000,27 @@
             <w:r>
               <w:t>(</w:t>
             </w:r>
-            <w:fldSimple w:instr=" SEQ Eq \* MERGEFORMAT ">
-              <w:r>
-                <w:rPr>
-                  <w:noProof/>
-                </w:rPr>
-                <w:t>15</w:t>
-              </w:r>
-            </w:fldSimple>
+            <w:r>
+              <w:fldChar w:fldCharType="begin"/>
+            </w:r>
+            <w:r>
+              <w:instrText xml:space="preserve"> SEQ Eq \* MERGEFORMAT </w:instrText>
+            </w:r>
+            <w:r>
+              <w:fldChar w:fldCharType="separate"/>
+            </w:r>
+            <w:r>
+              <w:rPr>
+                <w:noProof/>
+              </w:rPr>
+              <w:t>15</w:t>
+            </w:r>
+            <w:r>
+              <w:rPr>
+                <w:noProof/>
+              </w:rPr>
+              <w:fldChar w:fldCharType="end"/>
+            </w:r>
             <w:r>
               <w:t>)</w:t>
             </w:r>
@@ -13896,14 +14021,27 @@
             <w:r>
               <w:t>(</w:t>
             </w:r>
-            <w:fldSimple w:instr=" SEQ Eq \* MERGEFORMAT ">
-              <w:r>
-                <w:rPr>
-                  <w:noProof/>
-                </w:rPr>
-                <w:t>16</w:t>
-              </w:r>
-            </w:fldSimple>
+            <w:r>
+              <w:fldChar w:fldCharType="begin"/>
+            </w:r>
+            <w:r>
+              <w:instrText xml:space="preserve"> SEQ Eq \* MERGEFORMAT </w:instrText>
+            </w:r>
+            <w:r>
+              <w:fldChar w:fldCharType="separate"/>
+            </w:r>
+            <w:r>
+              <w:rPr>
+                <w:noProof/>
+              </w:rPr>
+              <w:t>16</w:t>
+            </w:r>
+            <w:r>
+              <w:rPr>
+                <w:noProof/>
+              </w:rPr>
+              <w:fldChar w:fldCharType="end"/>
+            </w:r>
             <w:r>
               <w:t>)</w:t>
             </w:r>
@@ -14634,14 +14772,27 @@
             <w:r>
               <w:t>(</w:t>
             </w:r>
-            <w:fldSimple w:instr=" SEQ Eq \* MERGEFORMAT ">
-              <w:r>
-                <w:rPr>
-                  <w:noProof/>
-                </w:rPr>
-                <w:t>17</w:t>
-              </w:r>
-            </w:fldSimple>
+            <w:r>
+              <w:fldChar w:fldCharType="begin"/>
+            </w:r>
+            <w:r>
+              <w:instrText xml:space="preserve"> SEQ Eq \* MERGEFORMAT </w:instrText>
+            </w:r>
+            <w:r>
+              <w:fldChar w:fldCharType="separate"/>
+            </w:r>
+            <w:r>
+              <w:rPr>
+                <w:noProof/>
+              </w:rPr>
+              <w:t>17</w:t>
+            </w:r>
+            <w:r>
+              <w:rPr>
+                <w:noProof/>
+              </w:rPr>
+              <w:fldChar w:fldCharType="end"/>
+            </w:r>
             <w:r>
               <w:t>)</w:t>
             </w:r>
@@ -15429,14 +15580,27 @@
             <w:r>
               <w:t>(</w:t>
             </w:r>
-            <w:fldSimple w:instr=" SEQ Eq \* MERGEFORMAT ">
-              <w:r>
-                <w:rPr>
-                  <w:noProof/>
-                </w:rPr>
-                <w:t>18</w:t>
-              </w:r>
-            </w:fldSimple>
+            <w:r>
+              <w:fldChar w:fldCharType="begin"/>
+            </w:r>
+            <w:r>
+              <w:instrText xml:space="preserve"> SEQ Eq \* MERGEFORMAT </w:instrText>
+            </w:r>
+            <w:r>
+              <w:fldChar w:fldCharType="separate"/>
+            </w:r>
+            <w:r>
+              <w:rPr>
+                <w:noProof/>
+              </w:rPr>
+              <w:t>18</w:t>
+            </w:r>
+            <w:r>
+              <w:rPr>
+                <w:noProof/>
+              </w:rPr>
+              <w:fldChar w:fldCharType="end"/>
+            </w:r>
             <w:r>
               <w:t>)</w:t>
             </w:r>
@@ -15708,14 +15872,27 @@
             <w:r>
               <w:t>(</w:t>
             </w:r>
-            <w:fldSimple w:instr=" SEQ Eq \* MERGEFORMAT ">
-              <w:r>
-                <w:rPr>
-                  <w:noProof/>
-                </w:rPr>
-                <w:t>19</w:t>
-              </w:r>
-            </w:fldSimple>
+            <w:r>
+              <w:fldChar w:fldCharType="begin"/>
+            </w:r>
+            <w:r>
+              <w:instrText xml:space="preserve"> SEQ Eq \* MERGEFORMAT </w:instrText>
+            </w:r>
+            <w:r>
+              <w:fldChar w:fldCharType="separate"/>
+            </w:r>
+            <w:r>
+              <w:rPr>
+                <w:noProof/>
+              </w:rPr>
+              <w:t>19</w:t>
+            </w:r>
+            <w:r>
+              <w:rPr>
+                <w:noProof/>
+              </w:rPr>
+              <w:fldChar w:fldCharType="end"/>
+            </w:r>
             <w:r>
               <w:t>)</w:t>
             </w:r>
@@ -16462,14 +16639,27 @@
             <w:r>
               <w:t>(</w:t>
             </w:r>
-            <w:fldSimple w:instr=" SEQ Eq \* MERGEFORMAT ">
-              <w:r>
-                <w:rPr>
-                  <w:noProof/>
-                </w:rPr>
-                <w:t>20</w:t>
-              </w:r>
-            </w:fldSimple>
+            <w:r>
+              <w:fldChar w:fldCharType="begin"/>
+            </w:r>
+            <w:r>
+              <w:instrText xml:space="preserve"> SEQ Eq \* MERGEFORMAT </w:instrText>
+            </w:r>
+            <w:r>
+              <w:fldChar w:fldCharType="separate"/>
+            </w:r>
+            <w:r>
+              <w:rPr>
+                <w:noProof/>
+              </w:rPr>
+              <w:t>20</w:t>
+            </w:r>
+            <w:r>
+              <w:rPr>
+                <w:noProof/>
+              </w:rPr>
+              <w:fldChar w:fldCharType="end"/>
+            </w:r>
             <w:r>
               <w:t>)</w:t>
             </w:r>
@@ -17637,14 +17827,27 @@
             <w:r>
               <w:t>(</w:t>
             </w:r>
-            <w:fldSimple w:instr=" SEQ Eq \* MERGEFORMAT ">
-              <w:r>
-                <w:rPr>
-                  <w:noProof/>
-                </w:rPr>
-                <w:t>22</w:t>
-              </w:r>
-            </w:fldSimple>
+            <w:r>
+              <w:fldChar w:fldCharType="begin"/>
+            </w:r>
+            <w:r>
+              <w:instrText xml:space="preserve"> SEQ Eq \* MERGEFORMAT </w:instrText>
+            </w:r>
+            <w:r>
+              <w:fldChar w:fldCharType="separate"/>
+            </w:r>
+            <w:r>
+              <w:rPr>
+                <w:noProof/>
+              </w:rPr>
+              <w:t>22</w:t>
+            </w:r>
+            <w:r>
+              <w:rPr>
+                <w:noProof/>
+              </w:rPr>
+              <w:fldChar w:fldCharType="end"/>
+            </w:r>
             <w:r>
               <w:t>)</w:t>
             </w:r>
@@ -19787,14 +19990,27 @@
             <w:r>
               <w:t>(</w:t>
             </w:r>
-            <w:fldSimple w:instr=" SEQ Eq \* MERGEFORMAT ">
-              <w:r>
-                <w:rPr>
-                  <w:noProof/>
-                </w:rPr>
-                <w:t>25</w:t>
-              </w:r>
-            </w:fldSimple>
+            <w:r>
+              <w:fldChar w:fldCharType="begin"/>
+            </w:r>
+            <w:r>
+              <w:instrText xml:space="preserve"> SEQ Eq \* MERGEFORMAT </w:instrText>
+            </w:r>
+            <w:r>
+              <w:fldChar w:fldCharType="separate"/>
+            </w:r>
+            <w:r>
+              <w:rPr>
+                <w:noProof/>
+              </w:rPr>
+              <w:t>25</w:t>
+            </w:r>
+            <w:r>
+              <w:rPr>
+                <w:noProof/>
+              </w:rPr>
+              <w:fldChar w:fldCharType="end"/>
+            </w:r>
             <w:r>
               <w:t>)</w:t>
             </w:r>
@@ -21569,14 +21785,27 @@
             <w:r>
               <w:t>(</w:t>
             </w:r>
-            <w:fldSimple w:instr=" SEQ Eq \* MERGEFORMAT ">
-              <w:r>
-                <w:rPr>
-                  <w:noProof/>
-                </w:rPr>
-                <w:t>26</w:t>
-              </w:r>
-            </w:fldSimple>
+            <w:r>
+              <w:fldChar w:fldCharType="begin"/>
+            </w:r>
+            <w:r>
+              <w:instrText xml:space="preserve"> SEQ Eq \* MERGEFORMAT </w:instrText>
+            </w:r>
+            <w:r>
+              <w:fldChar w:fldCharType="separate"/>
+            </w:r>
+            <w:r>
+              <w:rPr>
+                <w:noProof/>
+              </w:rPr>
+              <w:t>26</w:t>
+            </w:r>
+            <w:r>
+              <w:rPr>
+                <w:noProof/>
+              </w:rPr>
+              <w:fldChar w:fldCharType="end"/>
+            </w:r>
             <w:r>
               <w:t>)</w:t>
             </w:r>
@@ -22282,14 +22511,27 @@
             <w:r>
               <w:t>(</w:t>
             </w:r>
-            <w:fldSimple w:instr=" SEQ Eq \* MERGEFORMAT ">
-              <w:r>
-                <w:rPr>
-                  <w:noProof/>
-                </w:rPr>
-                <w:t>27</w:t>
-              </w:r>
-            </w:fldSimple>
+            <w:r>
+              <w:fldChar w:fldCharType="begin"/>
+            </w:r>
+            <w:r>
+              <w:instrText xml:space="preserve"> SEQ Eq \* MERGEFORMAT </w:instrText>
+            </w:r>
+            <w:r>
+              <w:fldChar w:fldCharType="separate"/>
+            </w:r>
+            <w:r>
+              <w:rPr>
+                <w:noProof/>
+              </w:rPr>
+              <w:t>27</w:t>
+            </w:r>
+            <w:r>
+              <w:rPr>
+                <w:noProof/>
+              </w:rPr>
+              <w:fldChar w:fldCharType="end"/>
+            </w:r>
             <w:r>
               <w:t>)</w:t>
             </w:r>
@@ -23011,14 +23253,27 @@
             <w:r>
               <w:t>(</w:t>
             </w:r>
-            <w:fldSimple w:instr=" SEQ Eq \* MERGEFORMAT ">
-              <w:r>
-                <w:rPr>
-                  <w:noProof/>
-                </w:rPr>
-                <w:t>28</w:t>
-              </w:r>
-            </w:fldSimple>
+            <w:r>
+              <w:fldChar w:fldCharType="begin"/>
+            </w:r>
+            <w:r>
+              <w:instrText xml:space="preserve"> SEQ Eq \* MERGEFORMAT </w:instrText>
+            </w:r>
+            <w:r>
+              <w:fldChar w:fldCharType="separate"/>
+            </w:r>
+            <w:r>
+              <w:rPr>
+                <w:noProof/>
+              </w:rPr>
+              <w:t>28</w:t>
+            </w:r>
+            <w:r>
+              <w:rPr>
+                <w:noProof/>
+              </w:rPr>
+              <w:fldChar w:fldCharType="end"/>
+            </w:r>
             <w:r>
               <w:t>)</w:t>
             </w:r>
@@ -23611,14 +23866,27 @@
             <w:r>
               <w:t>(</w:t>
             </w:r>
-            <w:fldSimple w:instr=" SEQ Eq \* MERGEFORMAT ">
-              <w:r>
-                <w:rPr>
-                  <w:noProof/>
-                </w:rPr>
-                <w:t>29</w:t>
-              </w:r>
-            </w:fldSimple>
+            <w:r>
+              <w:fldChar w:fldCharType="begin"/>
+            </w:r>
+            <w:r>
+              <w:instrText xml:space="preserve"> SEQ Eq \* MERGEFORMAT </w:instrText>
+            </w:r>
+            <w:r>
+              <w:fldChar w:fldCharType="separate"/>
+            </w:r>
+            <w:r>
+              <w:rPr>
+                <w:noProof/>
+              </w:rPr>
+              <w:t>29</w:t>
+            </w:r>
+            <w:r>
+              <w:rPr>
+                <w:noProof/>
+              </w:rPr>
+              <w:fldChar w:fldCharType="end"/>
+            </w:r>
             <w:r>
               <w:t>)</w:t>
             </w:r>
@@ -24184,14 +24452,27 @@
             <w:r>
               <w:t>(</w:t>
             </w:r>
-            <w:fldSimple w:instr=" SEQ Eq \* MERGEFORMAT ">
-              <w:r>
-                <w:rPr>
-                  <w:noProof/>
-                </w:rPr>
-                <w:t>30</w:t>
-              </w:r>
-            </w:fldSimple>
+            <w:r>
+              <w:fldChar w:fldCharType="begin"/>
+            </w:r>
+            <w:r>
+              <w:instrText xml:space="preserve"> SEQ Eq \* MERGEFORMAT </w:instrText>
+            </w:r>
+            <w:r>
+              <w:fldChar w:fldCharType="separate"/>
+            </w:r>
+            <w:r>
+              <w:rPr>
+                <w:noProof/>
+              </w:rPr>
+              <w:t>30</w:t>
+            </w:r>
+            <w:r>
+              <w:rPr>
+                <w:noProof/>
+              </w:rPr>
+              <w:fldChar w:fldCharType="end"/>
+            </w:r>
             <w:r>
               <w:t>)</w:t>
             </w:r>
@@ -25368,14 +25649,27 @@
             <w:r>
               <w:t>(</w:t>
             </w:r>
-            <w:fldSimple w:instr=" SEQ Eq \* MERGEFORMAT ">
-              <w:r>
-                <w:rPr>
-                  <w:noProof/>
-                </w:rPr>
-                <w:t>31</w:t>
-              </w:r>
-            </w:fldSimple>
+            <w:r>
+              <w:fldChar w:fldCharType="begin"/>
+            </w:r>
+            <w:r>
+              <w:instrText xml:space="preserve"> SEQ Eq \* MERGEFORMAT </w:instrText>
+            </w:r>
+            <w:r>
+              <w:fldChar w:fldCharType="separate"/>
+            </w:r>
+            <w:r>
+              <w:rPr>
+                <w:noProof/>
+              </w:rPr>
+              <w:t>31</w:t>
+            </w:r>
+            <w:r>
+              <w:rPr>
+                <w:noProof/>
+              </w:rPr>
+              <w:fldChar w:fldCharType="end"/>
+            </w:r>
             <w:r>
               <w:t>)</w:t>
             </w:r>
@@ -25583,32 +25877,16 @@
       <w:r>
         <w:t xml:space="preserve">Rys. </w:t>
       </w:r>
-      <w:r>
-        <w:fldChar w:fldCharType="begin"/>
-      </w:r>
-      <w:r>
-        <w:instrText xml:space="preserve"> SEQ Rys. \* ARABIC </w:instrText>
-      </w:r>
-      <w:r>
-        <w:fldChar w:fldCharType="separate"/>
-      </w:r>
-      <w:r>
-        <w:rPr>
-          <w:noProof/>
-        </w:rPr>
-        <w:t>3</w:t>
-      </w:r>
-      <w:r>
-        <w:rPr>
-          <w:noProof/>
-        </w:rPr>
-        <w:fldChar w:fldCharType="end"/>
-      </w:r>
-      <w:r>
-        <w:t xml:space="preserve"> </w:t>
-      </w:r>
-      <w:r>
-        <w:t>Układ pomiarowy „rzeczywistego” obiektu</w:t>
+      <w:fldSimple w:instr=" SEQ Rys. \* ARABIC ">
+        <w:r>
+          <w:rPr>
+            <w:noProof/>
+          </w:rPr>
+          <w:t>3</w:t>
+        </w:r>
+      </w:fldSimple>
+      <w:r>
+        <w:t xml:space="preserve"> Układ pomiarowy „rzeczywistego” obiektu</w:t>
       </w:r>
     </w:p>
     <w:p>
@@ -25695,27 +25973,14 @@
       <w:r>
         <w:t xml:space="preserve">Rys. </w:t>
       </w:r>
-      <w:r>
-        <w:fldChar w:fldCharType="begin"/>
-      </w:r>
-      <w:r>
-        <w:instrText xml:space="preserve"> SEQ Rys. \* ARABIC </w:instrText>
-      </w:r>
-      <w:r>
-        <w:fldChar w:fldCharType="separate"/>
-      </w:r>
-      <w:r>
-        <w:rPr>
-          <w:noProof/>
-        </w:rPr>
-        <w:t>4</w:t>
-      </w:r>
-      <w:r>
-        <w:rPr>
-          <w:noProof/>
-        </w:rPr>
-        <w:fldChar w:fldCharType="end"/>
-      </w:r>
+      <w:fldSimple w:instr=" SEQ Rys. \* ARABIC ">
+        <w:r>
+          <w:rPr>
+            <w:noProof/>
+          </w:rPr>
+          <w:t>4</w:t>
+        </w:r>
+      </w:fldSimple>
       <w:r>
         <w:t xml:space="preserve"> Sygnał wymuszający</w:t>
       </w:r>
@@ -25780,27 +26045,14 @@
       <w:r>
         <w:t xml:space="preserve">Rys. </w:t>
       </w:r>
-      <w:r>
-        <w:fldChar w:fldCharType="begin"/>
-      </w:r>
-      <w:r>
-        <w:instrText xml:space="preserve"> SEQ Rys. \* ARABIC </w:instrText>
-      </w:r>
-      <w:r>
-        <w:fldChar w:fldCharType="separate"/>
-      </w:r>
-      <w:r>
-        <w:rPr>
-          <w:noProof/>
-        </w:rPr>
-        <w:t>5</w:t>
-      </w:r>
-      <w:r>
-        <w:rPr>
-          <w:noProof/>
-        </w:rPr>
-        <w:fldChar w:fldCharType="end"/>
-      </w:r>
+      <w:fldSimple w:instr=" SEQ Rys. \* ARABIC ">
+        <w:r>
+          <w:rPr>
+            <w:noProof/>
+          </w:rPr>
+          <w:t>5</w:t>
+        </w:r>
+      </w:fldSimple>
       <w:r>
         <w:t xml:space="preserve"> Odpowiedź systemu rzeczywistego na zadane wymuszenie</w:t>
       </w:r>
@@ -26048,27 +26300,14 @@
             <w:r>
               <w:t>(</w:t>
             </w:r>
-            <w:r>
-              <w:fldChar w:fldCharType="begin"/>
-            </w:r>
-            <w:r>
-              <w:instrText xml:space="preserve"> SEQ Eq \* MERGEFORMAT </w:instrText>
-            </w:r>
-            <w:r>
-              <w:fldChar w:fldCharType="separate"/>
-            </w:r>
-            <w:r>
-              <w:rPr>
-                <w:noProof/>
-              </w:rPr>
-              <w:t>32</w:t>
-            </w:r>
-            <w:r>
-              <w:rPr>
-                <w:noProof/>
-              </w:rPr>
-              <w:fldChar w:fldCharType="end"/>
-            </w:r>
+            <w:fldSimple w:instr=" SEQ Eq \* MERGEFORMAT ">
+              <w:r>
+                <w:rPr>
+                  <w:noProof/>
+                </w:rPr>
+                <w:t>32</w:t>
+              </w:r>
+            </w:fldSimple>
             <w:r>
               <w:t>)</w:t>
             </w:r>
@@ -28166,27 +28405,14 @@
       <w:r>
         <w:t xml:space="preserve">Rys. </w:t>
       </w:r>
-      <w:r>
-        <w:fldChar w:fldCharType="begin"/>
-      </w:r>
-      <w:r>
-        <w:instrText xml:space="preserve"> SEQ Rys. \* ARABIC </w:instrText>
-      </w:r>
-      <w:r>
-        <w:fldChar w:fldCharType="separate"/>
-      </w:r>
-      <w:r>
-        <w:rPr>
-          <w:noProof/>
-        </w:rPr>
-        <w:t>6</w:t>
-      </w:r>
-      <w:r>
-        <w:rPr>
-          <w:noProof/>
-        </w:rPr>
-        <w:fldChar w:fldCharType="end"/>
-      </w:r>
+      <w:fldSimple w:instr=" SEQ Rys. \* ARABIC ">
+        <w:r>
+          <w:rPr>
+            <w:noProof/>
+          </w:rPr>
+          <w:t>6</w:t>
+        </w:r>
+      </w:fldSimple>
       <w:r>
         <w:t xml:space="preserve"> Dokładność modelu przed estymacją</w:t>
       </w:r>
@@ -28412,27 +28638,14 @@
       <w:r>
         <w:t xml:space="preserve">Rys. </w:t>
       </w:r>
-      <w:r>
-        <w:fldChar w:fldCharType="begin"/>
-      </w:r>
-      <w:r>
-        <w:instrText xml:space="preserve"> SEQ Rys. \* ARABIC </w:instrText>
-      </w:r>
-      <w:r>
-        <w:fldChar w:fldCharType="separate"/>
-      </w:r>
-      <w:r>
-        <w:rPr>
-          <w:noProof/>
-        </w:rPr>
-        <w:t>7</w:t>
-      </w:r>
-      <w:r>
-        <w:rPr>
-          <w:noProof/>
-        </w:rPr>
-        <w:fldChar w:fldCharType="end"/>
-      </w:r>
+      <w:fldSimple w:instr=" SEQ Rys. \* ARABIC ">
+        <w:r>
+          <w:rPr>
+            <w:noProof/>
+          </w:rPr>
+          <w:t>7</w:t>
+        </w:r>
+      </w:fldSimple>
       <w:r>
         <w:t xml:space="preserve"> Rejestracja przebiegu estymacji</w:t>
       </w:r>
@@ -28496,27 +28709,14 @@
       <w:r>
         <w:t xml:space="preserve">Rys. </w:t>
       </w:r>
-      <w:r>
-        <w:fldChar w:fldCharType="begin"/>
-      </w:r>
-      <w:r>
-        <w:instrText xml:space="preserve"> SEQ Rys. \* ARABIC </w:instrText>
-      </w:r>
-      <w:r>
-        <w:fldChar w:fldCharType="separate"/>
-      </w:r>
-      <w:r>
-        <w:rPr>
-          <w:noProof/>
-        </w:rPr>
-        <w:t>8</w:t>
-      </w:r>
-      <w:r>
-        <w:rPr>
-          <w:noProof/>
-        </w:rPr>
-        <w:fldChar w:fldCharType="end"/>
-      </w:r>
+      <w:fldSimple w:instr=" SEQ Rys. \* ARABIC ">
+        <w:r>
+          <w:rPr>
+            <w:noProof/>
+          </w:rPr>
+          <w:t>8</w:t>
+        </w:r>
+      </w:fldSimple>
       <w:r>
         <w:t xml:space="preserve"> Wynik estymacji parametrów modelu</w:t>
       </w:r>
@@ -29293,6 +29493,7 @@
         <w:rPr>
           <w:sz w:val="24"/>
           <w:szCs w:val="24"/>
+          <w:lang w:val="en-US"/>
         </w:rPr>
       </w:pPr>
       <w:r>
@@ -29304,6 +29505,7 @@
       <w:r>
         <w:rPr>
           <w:color w:val="0E00FF"/>
+          <w:lang w:val="en-US"/>
         </w:rPr>
         <w:t>end</w:t>
       </w:r>
@@ -29320,6 +29522,9 @@
         </w:rPr>
       </w:pPr>
       <w:r>
+        <w:rPr>
+          <w:lang w:val="en-US"/>
+        </w:rPr>
         <w:t xml:space="preserve">        </w:t>
       </w:r>
       <w:r>
@@ -29385,33 +29590,19 @@
         <w:rPr>
           <w:rFonts w:eastAsiaTheme="minorEastAsia"/>
         </w:rPr>
-        <w:t>. Dla liczb ujemnych przekszta</w:t>
-      </w:r>
-      <w:proofErr w:type="spellStart"/>
+        <w:t>. Dla liczb ujemnych przekształc</w:t>
+      </w:r>
       <w:r>
         <w:rPr>
           <w:rFonts w:eastAsiaTheme="minorEastAsia"/>
         </w:rPr>
-        <w:t>łc</w:t>
+        <w:t>a</w:t>
       </w:r>
       <w:r>
         <w:rPr>
           <w:rFonts w:eastAsiaTheme="minorEastAsia"/>
         </w:rPr>
-        <w:t>a</w:t>
-      </w:r>
-      <w:r>
-        <w:rPr>
-          <w:rFonts w:eastAsiaTheme="minorEastAsia"/>
-        </w:rPr>
-        <w:t>nie</w:t>
-      </w:r>
-      <w:proofErr w:type="spellEnd"/>
-      <w:r>
-        <w:rPr>
-          <w:rFonts w:eastAsiaTheme="minorEastAsia"/>
-        </w:rPr>
-        <w:t xml:space="preserve"> zrealizowane jest w sposób analogiczny. </w:t>
+        <w:t xml:space="preserve">nie zrealizowane jest w sposób analogiczny. </w:t>
       </w:r>
     </w:p>
     <w:p>
@@ -29568,27 +29759,14 @@
       <w:r>
         <w:t xml:space="preserve">Rys. </w:t>
       </w:r>
-      <w:r>
-        <w:fldChar w:fldCharType="begin"/>
-      </w:r>
-      <w:r>
-        <w:instrText xml:space="preserve"> SEQ Rys. \* ARABIC </w:instrText>
-      </w:r>
-      <w:r>
-        <w:fldChar w:fldCharType="separate"/>
-      </w:r>
-      <w:r>
-        <w:rPr>
-          <w:noProof/>
-        </w:rPr>
-        <w:t>9</w:t>
-      </w:r>
-      <w:r>
-        <w:rPr>
-          <w:noProof/>
-        </w:rPr>
-        <w:fldChar w:fldCharType="end"/>
-      </w:r>
+      <w:fldSimple w:instr=" SEQ Rys. \* ARABIC ">
+        <w:r>
+          <w:rPr>
+            <w:noProof/>
+          </w:rPr>
+          <w:t>9</w:t>
+        </w:r>
+      </w:fldSimple>
       <w:r>
         <w:t xml:space="preserve"> </w:t>
       </w:r>
@@ -29649,27 +29827,14 @@
       <w:r>
         <w:t xml:space="preserve">Rys. </w:t>
       </w:r>
-      <w:r>
-        <w:fldChar w:fldCharType="begin"/>
-      </w:r>
-      <w:r>
-        <w:instrText xml:space="preserve"> SEQ Rys. \* ARABIC </w:instrText>
-      </w:r>
-      <w:r>
-        <w:fldChar w:fldCharType="separate"/>
-      </w:r>
-      <w:r>
-        <w:rPr>
-          <w:noProof/>
-        </w:rPr>
-        <w:t>10</w:t>
-      </w:r>
-      <w:r>
-        <w:rPr>
-          <w:noProof/>
-        </w:rPr>
-        <w:fldChar w:fldCharType="end"/>
-      </w:r>
+      <w:fldSimple w:instr=" SEQ Rys. \* ARABIC ">
+        <w:r>
+          <w:rPr>
+            <w:noProof/>
+          </w:rPr>
+          <w:t>10</w:t>
+        </w:r>
+      </w:fldSimple>
       <w:r>
         <w:t xml:space="preserve"> Sterowanie w przeciwną stronę do wykrytego ograniczenia</w:t>
       </w:r>
@@ -29846,30 +30011,14 @@
       <w:r>
         <w:t xml:space="preserve">Rys. </w:t>
       </w:r>
-      <w:r>
-        <w:fldChar w:fldCharType="begin"/>
-      </w:r>
-      <w:r>
-        <w:instrText xml:space="preserve"> SEQ Rys. \* A</w:instrText>
-      </w:r>
-      <w:r>
-        <w:instrText xml:space="preserve">RABIC </w:instrText>
-      </w:r>
-      <w:r>
-        <w:fldChar w:fldCharType="separate"/>
-      </w:r>
-      <w:r>
-        <w:rPr>
-          <w:noProof/>
-        </w:rPr>
-        <w:t>11</w:t>
-      </w:r>
-      <w:r>
-        <w:rPr>
-          <w:noProof/>
-        </w:rPr>
-        <w:fldChar w:fldCharType="end"/>
-      </w:r>
+      <w:fldSimple w:instr=" SEQ Rys. \* ARABIC ">
+        <w:r>
+          <w:rPr>
+            <w:noProof/>
+          </w:rPr>
+          <w:t>11</w:t>
+        </w:r>
+      </w:fldSimple>
       <w:r>
         <w:t xml:space="preserve"> „</w:t>
       </w:r>
@@ -30100,27 +30249,14 @@
       <w:r>
         <w:t xml:space="preserve">Rys. </w:t>
       </w:r>
-      <w:r>
-        <w:fldChar w:fldCharType="begin"/>
-      </w:r>
-      <w:r>
-        <w:instrText xml:space="preserve"> SEQ Rys. \* ARABIC </w:instrText>
-      </w:r>
-      <w:r>
-        <w:fldChar w:fldCharType="separate"/>
-      </w:r>
-      <w:r>
-        <w:rPr>
-          <w:noProof/>
-        </w:rPr>
-        <w:t>12</w:t>
-      </w:r>
-      <w:r>
-        <w:rPr>
-          <w:noProof/>
-        </w:rPr>
-        <w:fldChar w:fldCharType="end"/>
-      </w:r>
+      <w:fldSimple w:instr=" SEQ Rys. \* ARABIC ">
+        <w:r>
+          <w:rPr>
+            <w:noProof/>
+          </w:rPr>
+          <w:t>12</w:t>
+        </w:r>
+      </w:fldSimple>
       <w:r>
         <w:t xml:space="preserve"> Przełączanie kontrolerów </w:t>
       </w:r>
@@ -31153,27 +31289,14 @@
       <w:r>
         <w:t xml:space="preserve">Rys. </w:t>
       </w:r>
-      <w:r>
-        <w:fldChar w:fldCharType="begin"/>
-      </w:r>
-      <w:r>
-        <w:instrText xml:space="preserve"> SEQ Rys. \* ARABIC </w:instrText>
-      </w:r>
-      <w:r>
-        <w:fldChar w:fldCharType="separate"/>
-      </w:r>
-      <w:r>
-        <w:rPr>
-          <w:noProof/>
-        </w:rPr>
-        <w:t>13</w:t>
-      </w:r>
-      <w:r>
-        <w:rPr>
-          <w:noProof/>
-        </w:rPr>
-        <w:fldChar w:fldCharType="end"/>
-      </w:r>
+      <w:fldSimple w:instr=" SEQ Rys. \* ARABIC ">
+        <w:r>
+          <w:rPr>
+            <w:noProof/>
+          </w:rPr>
+          <w:t>13</w:t>
+        </w:r>
+      </w:fldSimple>
       <w:r>
         <w:t xml:space="preserve"> </w:t>
       </w:r>
@@ -31291,30 +31414,14 @@
       <w:r>
         <w:t xml:space="preserve">Rys. </w:t>
       </w:r>
-      <w:r>
-        <w:fldChar w:fldCharType="begin"/>
-      </w:r>
-      <w:r>
-        <w:instrText xml:space="preserve"> SEQ Rys. \* A</w:instrText>
-      </w:r>
-      <w:r>
-        <w:instrText xml:space="preserve">RABIC </w:instrText>
-      </w:r>
-      <w:r>
-        <w:fldChar w:fldCharType="separate"/>
-      </w:r>
-      <w:r>
-        <w:rPr>
-          <w:noProof/>
-        </w:rPr>
-        <w:t>14</w:t>
-      </w:r>
-      <w:r>
-        <w:rPr>
-          <w:noProof/>
-        </w:rPr>
-        <w:fldChar w:fldCharType="end"/>
-      </w:r>
+      <w:fldSimple w:instr=" SEQ Rys. \* ARABIC ">
+        <w:r>
+          <w:rPr>
+            <w:noProof/>
+          </w:rPr>
+          <w:t>14</w:t>
+        </w:r>
+      </w:fldSimple>
       <w:r>
         <w:t xml:space="preserve"> </w:t>
       </w:r>
@@ -31425,27 +31532,14 @@
       <w:r>
         <w:t xml:space="preserve">Rys. </w:t>
       </w:r>
-      <w:r>
-        <w:fldChar w:fldCharType="begin"/>
-      </w:r>
-      <w:r>
-        <w:instrText xml:space="preserve"> SEQ Rys. \* ARABIC </w:instrText>
-      </w:r>
-      <w:r>
-        <w:fldChar w:fldCharType="separate"/>
-      </w:r>
-      <w:r>
-        <w:rPr>
-          <w:noProof/>
-        </w:rPr>
-        <w:t>15</w:t>
-      </w:r>
-      <w:r>
-        <w:rPr>
-          <w:noProof/>
-        </w:rPr>
-        <w:fldChar w:fldCharType="end"/>
-      </w:r>
+      <w:fldSimple w:instr=" SEQ Rys. \* ARABIC ">
+        <w:r>
+          <w:rPr>
+            <w:noProof/>
+          </w:rPr>
+          <w:t>15</w:t>
+        </w:r>
+      </w:fldSimple>
       <w:r>
         <w:t xml:space="preserve"> </w:t>
       </w:r>
@@ -31539,6 +31633,14 @@
     <w:p>
       <w:pPr>
         <w:jc w:val="center"/>
+        <w:rPr>
+          <w:noProof/>
+        </w:rPr>
+      </w:pPr>
+    </w:p>
+    <w:p>
+      <w:pPr>
+        <w:jc w:val="center"/>
       </w:pPr>
       <w:r>
         <w:rPr>
@@ -31546,10 +31648,10 @@
         </w:rPr>
         <w:lastRenderedPageBreak/>
         <w:drawing>
-          <wp:inline distT="0" distB="0" distL="0" distR="0" wp14:anchorId="35A5E438" wp14:editId="22A80DE6">
-            <wp:extent cx="4945380" cy="3016140"/>
-            <wp:effectExtent l="0" t="0" r="7620" b="0"/>
-            <wp:docPr id="13" name="Obraz 13"/>
+          <wp:inline distT="0" distB="0" distL="0" distR="0" wp14:anchorId="67E872F7" wp14:editId="354F8DE0">
+            <wp:extent cx="4675091" cy="2979420"/>
+            <wp:effectExtent l="0" t="0" r="0" b="0"/>
+            <wp:docPr id="18" name="Grafika 18"/>
             <wp:cNvGraphicFramePr>
               <a:graphicFrameLocks xmlns:a="http://schemas.openxmlformats.org/drawingml/2006/main" noChangeAspect="1"/>
             </wp:cNvGraphicFramePr>
@@ -31557,31 +31659,28 @@
               <a:graphicData uri="http://schemas.openxmlformats.org/drawingml/2006/picture">
                 <pic:pic xmlns:pic="http://schemas.openxmlformats.org/drawingml/2006/picture">
                   <pic:nvPicPr>
-                    <pic:cNvPr id="0" name="Picture 2"/>
-                    <pic:cNvPicPr>
-                      <a:picLocks noChangeAspect="1" noChangeArrowheads="1"/>
-                    </pic:cNvPicPr>
+                    <pic:cNvPr id="1" name=""/>
+                    <pic:cNvPicPr/>
                   </pic:nvPicPr>
                   <pic:blipFill rotWithShape="1">
                     <a:blip r:embed="rId25">
                       <a:extLst>
-                        <a:ext uri="{28A0092B-C50C-407E-A947-70E740481C1C}">
-                          <a14:useLocalDpi xmlns:a14="http://schemas.microsoft.com/office/drawing/2010/main" val="0"/>
+                        <a:ext uri="{96DAC541-7B7A-43D3-8B79-37D633B846F1}">
+                          <asvg:svgBlip xmlns:asvg="http://schemas.microsoft.com/office/drawing/2016/SVG/main" r:embed="rId26"/>
                         </a:ext>
                       </a:extLst>
                     </a:blip>
-                    <a:srcRect l="9414" t="3023" r="7683" b="5473"/>
+                    <a:srcRect l="7843" t="3101" r="8125" b="3380"/>
                     <a:stretch/>
                   </pic:blipFill>
                   <pic:spPr bwMode="auto">
                     <a:xfrm>
                       <a:off x="0" y="0"/>
-                      <a:ext cx="4964070" cy="3027539"/>
+                      <a:ext cx="4688220" cy="2987787"/>
                     </a:xfrm>
                     <a:prstGeom prst="rect">
                       <a:avLst/>
                     </a:prstGeom>
-                    <a:noFill/>
                     <a:ln>
                       <a:noFill/>
                     </a:ln>
@@ -31606,27 +31705,14 @@
       <w:r>
         <w:t xml:space="preserve">Rys. </w:t>
       </w:r>
-      <w:r>
-        <w:fldChar w:fldCharType="begin"/>
-      </w:r>
-      <w:r>
-        <w:instrText xml:space="preserve"> SEQ Rys. \* ARABIC </w:instrText>
-      </w:r>
-      <w:r>
-        <w:fldChar w:fldCharType="separate"/>
-      </w:r>
-      <w:r>
-        <w:rPr>
-          <w:noProof/>
-        </w:rPr>
-        <w:t>16</w:t>
-      </w:r>
-      <w:r>
-        <w:rPr>
-          <w:noProof/>
-        </w:rPr>
-        <w:fldChar w:fldCharType="end"/>
-      </w:r>
+      <w:fldSimple w:instr=" SEQ Rys. \* ARABIC ">
+        <w:r>
+          <w:rPr>
+            <w:noProof/>
+          </w:rPr>
+          <w:t>16</w:t>
+        </w:r>
+      </w:fldSimple>
       <w:r>
         <w:t xml:space="preserve"> </w:t>
       </w:r>
@@ -31774,10 +31860,10 @@
           <w:lang w:val="en-US"/>
         </w:rPr>
         <w:drawing>
-          <wp:inline distT="0" distB="0" distL="0" distR="0" wp14:anchorId="5CB1947F" wp14:editId="0D64D34D">
-            <wp:extent cx="5058009" cy="2937933"/>
-            <wp:effectExtent l="0" t="0" r="0" b="0"/>
-            <wp:docPr id="14" name="Obraz 14"/>
+          <wp:inline distT="0" distB="0" distL="0" distR="0" wp14:anchorId="6F01A4C9" wp14:editId="5DE09C11">
+            <wp:extent cx="4754880" cy="3025832"/>
+            <wp:effectExtent l="0" t="0" r="7620" b="3175"/>
+            <wp:docPr id="19" name="Grafika 19"/>
             <wp:cNvGraphicFramePr>
               <a:graphicFrameLocks xmlns:a="http://schemas.openxmlformats.org/drawingml/2006/main" noChangeAspect="1"/>
             </wp:cNvGraphicFramePr>
@@ -31785,31 +31871,28 @@
               <a:graphicData uri="http://schemas.openxmlformats.org/drawingml/2006/picture">
                 <pic:pic xmlns:pic="http://schemas.openxmlformats.org/drawingml/2006/picture">
                   <pic:nvPicPr>
-                    <pic:cNvPr id="0" name="Picture 3"/>
-                    <pic:cNvPicPr>
-                      <a:picLocks noChangeAspect="1" noChangeArrowheads="1"/>
-                    </pic:cNvPicPr>
+                    <pic:cNvPr id="1" name=""/>
+                    <pic:cNvPicPr/>
                   </pic:nvPicPr>
                   <pic:blipFill rotWithShape="1">
-                    <a:blip r:embed="rId26">
+                    <a:blip r:embed="rId27">
                       <a:extLst>
-                        <a:ext uri="{28A0092B-C50C-407E-A947-70E740481C1C}">
-                          <a14:useLocalDpi xmlns:a14="http://schemas.microsoft.com/office/drawing/2010/main" val="0"/>
+                        <a:ext uri="{96DAC541-7B7A-43D3-8B79-37D633B846F1}">
+                          <asvg:svgBlip xmlns:asvg="http://schemas.microsoft.com/office/drawing/2016/SVG/main" r:embed="rId28"/>
                         </a:ext>
                       </a:extLst>
                     </a:blip>
-                    <a:srcRect l="10269" t="4831" r="7959" b="5798"/>
+                    <a:srcRect l="7869" t="4564" r="7152" b="4644"/>
                     <a:stretch/>
                   </pic:blipFill>
                   <pic:spPr bwMode="auto">
                     <a:xfrm>
                       <a:off x="0" y="0"/>
-                      <a:ext cx="5083050" cy="2952478"/>
+                      <a:ext cx="4765153" cy="3032369"/>
                     </a:xfrm>
                     <a:prstGeom prst="rect">
                       <a:avLst/>
                     </a:prstGeom>
-                    <a:noFill/>
                     <a:ln>
                       <a:noFill/>
                     </a:ln>
@@ -31834,27 +31917,14 @@
       <w:r>
         <w:t xml:space="preserve">Rys. </w:t>
       </w:r>
-      <w:r>
-        <w:fldChar w:fldCharType="begin"/>
-      </w:r>
-      <w:r>
-        <w:instrText xml:space="preserve"> SEQ Rys. \* ARABIC </w:instrText>
-      </w:r>
-      <w:r>
-        <w:fldChar w:fldCharType="separate"/>
-      </w:r>
-      <w:r>
-        <w:rPr>
-          <w:noProof/>
-        </w:rPr>
-        <w:t>17</w:t>
-      </w:r>
-      <w:r>
-        <w:rPr>
-          <w:noProof/>
-        </w:rPr>
-        <w:fldChar w:fldCharType="end"/>
-      </w:r>
+      <w:fldSimple w:instr=" SEQ Rys. \* ARABIC ">
+        <w:r>
+          <w:rPr>
+            <w:noProof/>
+          </w:rPr>
+          <w:t>17</w:t>
+        </w:r>
+      </w:fldSimple>
       <w:r>
         <w:t xml:space="preserve"> </w:t>
       </w:r>
@@ -31897,10 +31967,10 @@
           <w:noProof/>
         </w:rPr>
         <w:drawing>
-          <wp:inline distT="0" distB="0" distL="0" distR="0" wp14:anchorId="4EAB624F" wp14:editId="611D67E8">
-            <wp:extent cx="5346633" cy="3189514"/>
-            <wp:effectExtent l="0" t="0" r="6985" b="0"/>
-            <wp:docPr id="15" name="Obraz 15"/>
+          <wp:inline distT="0" distB="0" distL="0" distR="0" wp14:anchorId="7A4CD6D6" wp14:editId="2CBD53D9">
+            <wp:extent cx="5462069" cy="3307080"/>
+            <wp:effectExtent l="0" t="0" r="5715" b="7620"/>
+            <wp:docPr id="21" name="Grafika 21"/>
             <wp:cNvGraphicFramePr>
               <a:graphicFrameLocks xmlns:a="http://schemas.openxmlformats.org/drawingml/2006/main" noChangeAspect="1"/>
             </wp:cNvGraphicFramePr>
@@ -31908,31 +31978,28 @@
               <a:graphicData uri="http://schemas.openxmlformats.org/drawingml/2006/picture">
                 <pic:pic xmlns:pic="http://schemas.openxmlformats.org/drawingml/2006/picture">
                   <pic:nvPicPr>
-                    <pic:cNvPr id="0" name="Picture 4"/>
-                    <pic:cNvPicPr>
-                      <a:picLocks noChangeAspect="1" noChangeArrowheads="1"/>
-                    </pic:cNvPicPr>
+                    <pic:cNvPr id="1" name=""/>
+                    <pic:cNvPicPr/>
                   </pic:nvPicPr>
                   <pic:blipFill rotWithShape="1">
-                    <a:blip r:embed="rId27">
+                    <a:blip r:embed="rId29">
                       <a:extLst>
-                        <a:ext uri="{28A0092B-C50C-407E-A947-70E740481C1C}">
-                          <a14:useLocalDpi xmlns:a14="http://schemas.microsoft.com/office/drawing/2010/main" val="0"/>
+                        <a:ext uri="{96DAC541-7B7A-43D3-8B79-37D633B846F1}">
+                          <asvg:svgBlip xmlns:asvg="http://schemas.microsoft.com/office/drawing/2016/SVG/main" r:embed="rId30"/>
                         </a:ext>
                       </a:extLst>
                     </a:blip>
-                    <a:srcRect l="11168" t="2671" r="7061" b="5096"/>
+                    <a:srcRect l="8333" t="3453" r="7179" b="4700"/>
                     <a:stretch/>
                   </pic:blipFill>
                   <pic:spPr bwMode="auto">
                     <a:xfrm>
                       <a:off x="0" y="0"/>
-                      <a:ext cx="5362356" cy="3198894"/>
+                      <a:ext cx="5465740" cy="3309303"/>
                     </a:xfrm>
                     <a:prstGeom prst="rect">
                       <a:avLst/>
                     </a:prstGeom>
-                    <a:noFill/>
                     <a:ln>
                       <a:noFill/>
                     </a:ln>
@@ -31957,27 +32024,14 @@
       <w:r>
         <w:t xml:space="preserve">Rys. </w:t>
       </w:r>
-      <w:r>
-        <w:fldChar w:fldCharType="begin"/>
-      </w:r>
-      <w:r>
-        <w:instrText xml:space="preserve"> SEQ Rys. \* ARABIC </w:instrText>
-      </w:r>
-      <w:r>
-        <w:fldChar w:fldCharType="separate"/>
-      </w:r>
-      <w:r>
-        <w:rPr>
-          <w:noProof/>
-        </w:rPr>
-        <w:t>18</w:t>
-      </w:r>
-      <w:r>
-        <w:rPr>
-          <w:noProof/>
-        </w:rPr>
-        <w:fldChar w:fldCharType="end"/>
-      </w:r>
+      <w:fldSimple w:instr=" SEQ Rys. \* ARABIC ">
+        <w:r>
+          <w:rPr>
+            <w:noProof/>
+          </w:rPr>
+          <w:t>18</w:t>
+        </w:r>
+      </w:fldSimple>
       <w:r>
         <w:t xml:space="preserve"> </w:t>
       </w:r>
@@ -32099,7 +32153,7 @@
                     <pic:cNvPicPr/>
                   </pic:nvPicPr>
                   <pic:blipFill rotWithShape="1">
-                    <a:blip r:embed="rId28"/>
+                    <a:blip r:embed="rId31"/>
                     <a:srcRect l="4274" t="6045" r="4808" b="11686"/>
                     <a:stretch/>
                   </pic:blipFill>
@@ -32135,27 +32189,14 @@
       <w:r>
         <w:t xml:space="preserve">Rys. </w:t>
       </w:r>
-      <w:r>
-        <w:fldChar w:fldCharType="begin"/>
-      </w:r>
-      <w:r>
-        <w:instrText xml:space="preserve"> SEQ Rys. \* ARABIC </w:instrText>
-      </w:r>
-      <w:r>
-        <w:fldChar w:fldCharType="separate"/>
-      </w:r>
-      <w:r>
-        <w:rPr>
-          <w:noProof/>
-        </w:rPr>
-        <w:t>19</w:t>
-      </w:r>
-      <w:r>
-        <w:rPr>
-          <w:noProof/>
-        </w:rPr>
-        <w:fldChar w:fldCharType="end"/>
-      </w:r>
+      <w:fldSimple w:instr=" SEQ Rys. \* ARABIC ">
+        <w:r>
+          <w:rPr>
+            <w:noProof/>
+          </w:rPr>
+          <w:t>19</w:t>
+        </w:r>
+      </w:fldSimple>
       <w:r>
         <w:t xml:space="preserve"> Model nieliniowy wahadła odwróconego</w:t>
       </w:r>
@@ -32584,7 +32625,7 @@
                     <pic:cNvPicPr/>
                   </pic:nvPicPr>
                   <pic:blipFill>
-                    <a:blip r:embed="rId29"/>
+                    <a:blip r:embed="rId32"/>
                     <a:stretch>
                       <a:fillRect/>
                     </a:stretch>
@@ -32613,27 +32654,14 @@
       <w:r>
         <w:t xml:space="preserve">Rys. </w:t>
       </w:r>
-      <w:r>
-        <w:fldChar w:fldCharType="begin"/>
-      </w:r>
-      <w:r>
-        <w:instrText xml:space="preserve"> SEQ Rys. \* ARABIC </w:instrText>
-      </w:r>
-      <w:r>
-        <w:fldChar w:fldCharType="separate"/>
-      </w:r>
-      <w:r>
-        <w:rPr>
-          <w:noProof/>
-        </w:rPr>
-        <w:t>20</w:t>
-      </w:r>
-      <w:r>
-        <w:rPr>
-          <w:noProof/>
-        </w:rPr>
-        <w:fldChar w:fldCharType="end"/>
-      </w:r>
+      <w:fldSimple w:instr=" SEQ Rys. \* ARABIC ">
+        <w:r>
+          <w:rPr>
+            <w:noProof/>
+          </w:rPr>
+          <w:t>20</w:t>
+        </w:r>
+      </w:fldSimple>
       <w:r>
         <w:t xml:space="preserve"> Swing </w:t>
       </w:r>
@@ -32762,7 +32790,7 @@
                     <pic:cNvPicPr/>
                   </pic:nvPicPr>
                   <pic:blipFill>
-                    <a:blip r:embed="rId30"/>
+                    <a:blip r:embed="rId33"/>
                     <a:stretch>
                       <a:fillRect/>
                     </a:stretch>
@@ -32791,27 +32819,14 @@
       <w:r>
         <w:t xml:space="preserve">Rys. </w:t>
       </w:r>
-      <w:r>
-        <w:fldChar w:fldCharType="begin"/>
-      </w:r>
-      <w:r>
-        <w:instrText xml:space="preserve"> SEQ Rys. \* ARABIC </w:instrText>
-      </w:r>
-      <w:r>
-        <w:fldChar w:fldCharType="separate"/>
-      </w:r>
-      <w:r>
-        <w:rPr>
-          <w:noProof/>
-        </w:rPr>
-        <w:t>21</w:t>
-      </w:r>
-      <w:r>
-        <w:rPr>
-          <w:noProof/>
-        </w:rPr>
-        <w:fldChar w:fldCharType="end"/>
-      </w:r>
+      <w:fldSimple w:instr=" SEQ Rys. \* ARABIC ">
+        <w:r>
+          <w:rPr>
+            <w:noProof/>
+          </w:rPr>
+          <w:t>21</w:t>
+        </w:r>
+      </w:fldSimple>
       <w:r>
         <w:t xml:space="preserve"> System sterowania wahadłem odwróconym</w:t>
       </w:r>
@@ -32870,7 +32885,7 @@
                     <pic:cNvPicPr/>
                   </pic:nvPicPr>
                   <pic:blipFill>
-                    <a:blip r:embed="rId31"/>
+                    <a:blip r:embed="rId34"/>
                     <a:stretch>
                       <a:fillRect/>
                     </a:stretch>
@@ -32899,27 +32914,14 @@
       <w:r>
         <w:t xml:space="preserve">Rys. </w:t>
       </w:r>
-      <w:r>
-        <w:fldChar w:fldCharType="begin"/>
-      </w:r>
-      <w:r>
-        <w:instrText xml:space="preserve"> SEQ Rys. \* ARABIC </w:instrText>
-      </w:r>
-      <w:r>
-        <w:fldChar w:fldCharType="separate"/>
-      </w:r>
-      <w:r>
-        <w:rPr>
-          <w:noProof/>
-        </w:rPr>
-        <w:t>22</w:t>
-      </w:r>
-      <w:r>
-        <w:rPr>
-          <w:noProof/>
-        </w:rPr>
-        <w:fldChar w:fldCharType="end"/>
-      </w:r>
+      <w:fldSimple w:instr=" SEQ Rys. \* ARABIC ">
+        <w:r>
+          <w:rPr>
+            <w:noProof/>
+          </w:rPr>
+          <w:t>22</w:t>
+        </w:r>
+      </w:fldSimple>
       <w:r>
         <w:t xml:space="preserve"> Wyniki działania regulatora</w:t>
       </w:r>
@@ -33019,8 +33021,193 @@
         <w:t xml:space="preserve"> dobrać nastawy regulatora oraz kluczowe wzmocnienia. Wszystko to doprowadziło do tego, że zaprojektowany sterownik nie spełnia wszystkich postawionych założeń i jest daleki od optymalności. </w:t>
       </w:r>
     </w:p>
+    <w:p>
+      <w:pPr>
+        <w:pStyle w:val="Nagwek1"/>
+      </w:pPr>
+      <w:r>
+        <w:lastRenderedPageBreak/>
+        <w:t>Bibliografia</w:t>
+      </w:r>
+    </w:p>
+    <w:p>
+      <w:pPr>
+        <w:jc w:val="both"/>
+      </w:pPr>
+      <w:r>
+        <w:t>[1]</w:t>
+      </w:r>
+      <w:r>
+        <w:tab/>
+      </w:r>
+      <w:r>
+        <w:t>Jarosław Tyma,</w:t>
+      </w:r>
+      <w:r>
+        <w:t xml:space="preserve"> </w:t>
+      </w:r>
+      <w:r>
+        <w:rPr>
+          <w:i/>
+          <w:iCs/>
+        </w:rPr>
+        <w:t>Odwrócone wahadło</w:t>
+      </w:r>
+      <w:r>
+        <w:rPr>
+          <w:i/>
+          <w:iCs/>
+        </w:rPr>
+        <w:t xml:space="preserve">, </w:t>
+      </w:r>
+      <w:r>
+        <w:t>jtjt.pl/</w:t>
+      </w:r>
+      <w:proofErr w:type="spellStart"/>
+      <w:r>
+        <w:t>odwrocone-wahadlo</w:t>
+      </w:r>
+      <w:proofErr w:type="spellEnd"/>
+      <w:r>
+        <w:t>,</w:t>
+      </w:r>
+      <w:r>
+        <w:t xml:space="preserve"> </w:t>
+      </w:r>
+      <w:r>
+        <w:t>18.10.2015 r. Dostępne online:</w:t>
+      </w:r>
+      <w:r>
+        <w:tab/>
+      </w:r>
+      <w:r>
+        <w:rPr>
+          <w:i/>
+          <w:iCs/>
+        </w:rPr>
+        <w:t>http://www.jtjt.pl/odwrocone-wahadlo</w:t>
+      </w:r>
+      <w:r>
+        <w:br/>
+      </w:r>
+      <w:r>
+        <w:t>[2]</w:t>
+      </w:r>
+      <w:r>
+        <w:tab/>
+      </w:r>
+      <w:r>
+        <w:t xml:space="preserve">Ryan Lee </w:t>
+      </w:r>
+      <w:proofErr w:type="spellStart"/>
+      <w:r>
+        <w:t>Robles</w:t>
+      </w:r>
+      <w:proofErr w:type="spellEnd"/>
+      <w:r>
+        <w:t xml:space="preserve">, </w:t>
+      </w:r>
+      <w:proofErr w:type="spellStart"/>
+      <w:r>
+        <w:t>Yuri</w:t>
+      </w:r>
+      <w:proofErr w:type="spellEnd"/>
+      <w:r>
+        <w:t xml:space="preserve"> A. W. </w:t>
+      </w:r>
+      <w:proofErr w:type="spellStart"/>
+      <w:r>
+        <w:t>Shardt</w:t>
+      </w:r>
+      <w:proofErr w:type="spellEnd"/>
+      <w:r>
+        <w:t xml:space="preserve">, </w:t>
+      </w:r>
+      <w:proofErr w:type="spellStart"/>
+      <w:r>
+        <w:rPr>
+          <w:i/>
+          <w:iCs/>
+        </w:rPr>
+        <w:t>Linear</w:t>
+      </w:r>
+      <w:proofErr w:type="spellEnd"/>
+      <w:r>
+        <w:rPr>
+          <w:i/>
+          <w:iCs/>
+        </w:rPr>
+        <w:t xml:space="preserve"> Motion </w:t>
+      </w:r>
+      <w:proofErr w:type="spellStart"/>
+      <w:r>
+        <w:rPr>
+          <w:i/>
+          <w:iCs/>
+        </w:rPr>
+        <w:t>Inverted</w:t>
+      </w:r>
+      <w:proofErr w:type="spellEnd"/>
+      <w:r>
+        <w:rPr>
+          <w:i/>
+          <w:iCs/>
+        </w:rPr>
+        <w:t xml:space="preserve"> </w:t>
+      </w:r>
+      <w:proofErr w:type="spellStart"/>
+      <w:r>
+        <w:rPr>
+          <w:i/>
+          <w:iCs/>
+        </w:rPr>
+        <w:t>Pendulum</w:t>
+      </w:r>
+      <w:proofErr w:type="spellEnd"/>
+      <w:r>
+        <w:rPr>
+          <w:i/>
+          <w:iCs/>
+        </w:rPr>
+        <w:t xml:space="preserve">, </w:t>
+      </w:r>
+      <w:r>
+        <w:t>18.10.2015 r. Dostępne</w:t>
+      </w:r>
+      <w:r>
+        <w:t xml:space="preserve"> </w:t>
+      </w:r>
+      <w:r>
+        <w:tab/>
+        <w:t xml:space="preserve">online: </w:t>
+      </w:r>
+      <w:r>
+        <w:rPr>
+          <w:i/>
+          <w:iCs/>
+        </w:rPr>
+        <w:t>http://www.jtjt.pl/www/pages/odwrocone-wahadlo/LMIP.pdf</w:t>
+      </w:r>
+      <w:r>
+        <w:rPr>
+          <w:i/>
+          <w:iCs/>
+        </w:rPr>
+        <w:tab/>
+      </w:r>
+      <w:r>
+        <w:br/>
+        <w:t>[</w:t>
+      </w:r>
+      <w:r>
+        <w:t>3]</w:t>
+      </w:r>
+      <w:r>
+        <w:tab/>
+      </w:r>
+    </w:p>
     <w:sectPr>
-      <w:footerReference w:type="default" r:id="rId32"/>
+      <w:footerReference w:type="default" r:id="rId35"/>
       <w:pgSz w:w="12240" w:h="15840"/>
       <w:pgMar w:top="1440" w:right="1440" w:bottom="1440" w:left="1440" w:header="720" w:footer="720" w:gutter="0"/>
       <w:pgNumType w:start="0"/>
@@ -33761,6 +33948,7 @@
     <w:lsdException w:name="HTML Sample" w:semiHidden="1" w:unhideWhenUsed="1"/>
     <w:lsdException w:name="HTML Typewriter" w:semiHidden="1" w:unhideWhenUsed="1"/>
     <w:lsdException w:name="HTML Variable" w:semiHidden="1" w:unhideWhenUsed="1"/>
+    <w:lsdException w:name="Normal Table" w:semiHidden="1" w:unhideWhenUsed="1"/>
     <w:lsdException w:name="annotation subject" w:semiHidden="1" w:unhideWhenUsed="1"/>
     <w:lsdException w:name="No List" w:semiHidden="1" w:unhideWhenUsed="1"/>
     <w:lsdException w:name="Outline List 1" w:semiHidden="1" w:unhideWhenUsed="1"/>
@@ -33807,8 +33995,10 @@
     <w:lsdException w:name="Table Subtle 2" w:semiHidden="1" w:unhideWhenUsed="1"/>
     <w:lsdException w:name="Table Web 1" w:semiHidden="1" w:unhideWhenUsed="1"/>
     <w:lsdException w:name="Table Web 2" w:semiHidden="1" w:unhideWhenUsed="1"/>
+    <w:lsdException w:name="Table Web 3" w:semiHidden="1" w:unhideWhenUsed="1"/>
     <w:lsdException w:name="Balloon Text" w:semiHidden="1" w:unhideWhenUsed="1"/>
     <w:lsdException w:name="Table Grid" w:uiPriority="39"/>
+    <w:lsdException w:name="Table Theme" w:semiHidden="1" w:unhideWhenUsed="1"/>
     <w:lsdException w:name="Placeholder Text" w:semiHidden="1"/>
     <w:lsdException w:name="No Spacing" w:uiPriority="1" w:qFormat="1"/>
     <w:lsdException w:name="Light Shading" w:uiPriority="60"/>

</xml_diff>